<commit_message>
update  skizze aufgabe 4
</commit_message>
<xml_diff>
--- a/Termin4/AD_Team03_Gruppe02_Aufgabe4.docx
+++ b/Termin4/AD_Team03_Gruppe02_Aufgabe4.docx
@@ -462,43 +462,21 @@
     <w:p>
       <w:pPr>
         <w:pStyle w:val="Listenabsatz"/>
-        <w:numPr>
-          <w:ilvl w:val="0"/>
-          <w:numId w:val="34"/>
-        </w:numPr>
         <w:suppressAutoHyphens w:val="0"/>
         <w:autoSpaceDN/>
         <w:spacing w:after="160" w:line="259" w:lineRule="auto"/>
+        <w:ind w:left="1080"/>
         <w:contextualSpacing/>
         <w:textAlignment w:val="auto"/>
-      </w:pPr>
-      <w:r>
-        <w:t>word</w:t>
-      </w:r>
-      <w:r>
-        <w:t xml:space="preserve">: </w:t>
-      </w:r>
-      <w:r>
-        <w:t>Wort als Key in der Hashmap</w:t>
-      </w:r>
-      <w:r>
-        <w:br/>
-        <w:t xml:space="preserve">(Sollten </w:t>
-      </w:r>
-      <w:r>
-        <w:t xml:space="preserve">Umlaute und Sonderzeichen im Wort </w:t>
-      </w:r>
-      <w:r>
-        <w:t xml:space="preserve">vorkommen, wird das Wort </w:t>
-      </w:r>
-      <w:r>
         <w:rPr>
           <w:u w:val="single"/>
         </w:rPr>
-        <w:t>ignoriert</w:t>
-      </w:r>
-      <w:r>
-        <w:t>)</w:t>
+      </w:pPr>
+      <w:r>
+        <w:rPr>
+          <w:u w:val="single"/>
+        </w:rPr>
+        <w:t>Objektmengen:</w:t>
       </w:r>
     </w:p>
     <w:p>
@@ -515,7 +493,26 @@
         <w:textAlignment w:val="auto"/>
       </w:pPr>
       <w:r>
-        <w:t>count: Anzahl der Vorkommnisse eines Wortes</w:t>
+        <w:t>word</w:t>
+      </w:r>
+      <w:r>
+        <w:t xml:space="preserve">: </w:t>
+      </w:r>
+      <w:r>
+        <w:t>Wort als Key in der Hashmap</w:t>
+      </w:r>
+      <w:r>
+        <w:br/>
+        <w:t xml:space="preserve">(Sollten Umlaute und Sonderzeichen im Wort vorkommen, wird das Wort </w:t>
+      </w:r>
+      <w:r>
+        <w:rPr>
+          <w:u w:val="single"/>
+        </w:rPr>
+        <w:t>ignoriert</w:t>
+      </w:r>
+      <w:r>
+        <w:t>)</w:t>
       </w:r>
     </w:p>
     <w:p>
@@ -532,20 +529,7 @@
         <w:textAlignment w:val="auto"/>
       </w:pPr>
       <w:r>
-        <w:t>size: Anzahl der maximalen Speicheradressen in der Hashmap</w:t>
-      </w:r>
-      <w:r>
-        <w:br/>
-        <w:t>(</w:t>
-      </w:r>
-      <w:r>
-        <w:rPr>
-          <w:u w:val="single"/>
-        </w:rPr>
-        <w:t>Bedingung</w:t>
-      </w:r>
-      <w:r>
-        <w:t>: natürliche Zahl ohne 0)</w:t>
+        <w:t>count: Anzahl der Vorkommnisse eines Wortes</w:t>
       </w:r>
     </w:p>
     <w:p>
@@ -562,7 +546,20 @@
         <w:textAlignment w:val="auto"/>
       </w:pPr>
       <w:r>
-        <w:t>hashmap: ADT-Hashmap (Key: word, Value: count)</w:t>
+        <w:t>size: Anzahl der maximalen Speicheradressen in der Hashmap</w:t>
+      </w:r>
+      <w:r>
+        <w:br/>
+        <w:t>(</w:t>
+      </w:r>
+      <w:r>
+        <w:rPr>
+          <w:u w:val="single"/>
+        </w:rPr>
+        <w:t>Bedingung</w:t>
+      </w:r>
+      <w:r>
+        <w:t>: natürliche Zahl ohne 0)</w:t>
       </w:r>
     </w:p>
     <w:p>
@@ -577,25 +574,15 @@
         <w:spacing w:after="160" w:line="259" w:lineRule="auto"/>
         <w:contextualSpacing/>
         <w:textAlignment w:val="auto"/>
-      </w:pPr>
-      <w:r>
-        <w:t>strategy: Auswahl des Sondierungsverfahrens</w:t>
-      </w:r>
-    </w:p>
-    <w:p>
-      <w:pPr>
-        <w:pStyle w:val="Listenabsatz"/>
-        <w:suppressAutoHyphens w:val="0"/>
-        <w:autoSpaceDN/>
-        <w:spacing w:after="160" w:line="259" w:lineRule="auto"/>
-        <w:ind w:left="1068"/>
-        <w:contextualSpacing/>
-        <w:textAlignment w:val="auto"/>
-      </w:pPr>
-    </w:p>
-    <w:p>
-      <w:r>
-        <w:t>Folgende Operationen sollen bereitgestellt werden (semantische Signatur):</w:t>
+        <w:rPr>
+          <w:lang w:val="en-US"/>
+        </w:rPr>
+      </w:pPr>
+      <w:r>
+        <w:rPr>
+          <w:lang w:val="en-US"/>
+        </w:rPr>
+        <w:t>hashmap: ADT-Hashmap (Key: word, Value: count)</w:t>
       </w:r>
     </w:p>
     <w:p>
@@ -612,47 +599,23 @@
         <w:textAlignment w:val="auto"/>
       </w:pPr>
       <w:r>
-        <w:rPr>
-          <w:i/>
-        </w:rPr>
-        <w:t>create</w:t>
-      </w:r>
-      <w:r>
-        <w:t>: ein</w:t>
-      </w:r>
-      <w:r>
-        <w:t>e leere Hashmap (mit size und strategy) erstellen</w:t>
-      </w:r>
-      <w:r>
-        <w:tab/>
-      </w:r>
-      <w:r>
-        <w:tab/>
-      </w:r>
-      <w:r>
-        <w:tab/>
-      </w:r>
-      <w:r>
-        <w:tab/>
-      </w:r>
-      <w:r>
-        <w:br/>
-        <w:t>(size x strategy -&gt; hashmap</w:t>
-      </w:r>
-      <w:r>
-        <w:t>)</w:t>
+        <w:t>strategy: Auswahl des Sondierungsverfahrens</w:t>
       </w:r>
     </w:p>
     <w:p>
       <w:pPr>
         <w:pStyle w:val="Listenabsatz"/>
-        <w:ind w:firstLine="348"/>
-      </w:pPr>
-      <w:r>
-        <w:t>Fehlerbeha</w:t>
-      </w:r>
-      <w:r>
-        <w:t>ndlung: Exception wird geworfen und es wird keine Hashmap erzeugt</w:t>
+        <w:suppressAutoHyphens w:val="0"/>
+        <w:autoSpaceDN/>
+        <w:spacing w:after="160" w:line="259" w:lineRule="auto"/>
+        <w:ind w:left="1068"/>
+        <w:contextualSpacing/>
+        <w:textAlignment w:val="auto"/>
+      </w:pPr>
+    </w:p>
+    <w:p>
+      <w:r>
+        <w:t>Folgende Operationen sollen bereitgestellt werden (semantische Signatur):</w:t>
       </w:r>
     </w:p>
     <w:p>
@@ -672,52 +635,44 @@
         <w:rPr>
           <w:i/>
         </w:rPr>
-        <w:t>insert</w:t>
-      </w:r>
-      <w:r>
-        <w:t xml:space="preserve">: </w:t>
-      </w:r>
-      <w:r>
-        <w:t>Fügt ein Wort in die Hashmap ein oder erhöht die Anzahl, falls Wort bereits vorhanden um 1</w:t>
+        <w:t>create</w:t>
+      </w:r>
+      <w:r>
+        <w:t>: ein</w:t>
+      </w:r>
+      <w:r>
+        <w:t>e leere Hashmap (mit size und strategy) erstellen</w:t>
+      </w:r>
+      <w:r>
+        <w:tab/>
+      </w:r>
+      <w:r>
+        <w:tab/>
+      </w:r>
+      <w:r>
+        <w:tab/>
+      </w:r>
+      <w:r>
+        <w:tab/>
+      </w:r>
+      <w:r>
+        <w:br/>
+        <w:t>(size x strategy -&gt; hashmap</w:t>
+      </w:r>
+      <w:r>
+        <w:t>)</w:t>
       </w:r>
     </w:p>
     <w:p>
       <w:pPr>
         <w:pStyle w:val="Listenabsatz"/>
-        <w:ind w:left="1068"/>
-      </w:pPr>
-      <w:r>
-        <w:t>(</w:t>
-      </w:r>
-      <w:r>
-        <w:t>hashmap x word</w:t>
-      </w:r>
-      <w:r>
-        <w:t xml:space="preserve"> </w:t>
-      </w:r>
-      <w:r>
-        <w:t xml:space="preserve">-&gt; </w:t>
-      </w:r>
-      <w:r>
-        <w:t>hashmap</w:t>
-      </w:r>
-      <w:r>
-        <w:t xml:space="preserve">) </w:t>
-      </w:r>
-      <w:r>
-        <w:br/>
-      </w:r>
-      <w:r>
-        <w:t>Fehlerbehandlung: ignorieren</w:t>
-      </w:r>
-      <w:r>
-        <w:t xml:space="preserve"> (</w:t>
-      </w:r>
-      <w:r>
-        <w:t xml:space="preserve">Umlaute und Sonderzeichen im Wort </w:t>
-      </w:r>
-      <w:r>
-        <w:t>vorhanden)</w:t>
+        <w:ind w:firstLine="348"/>
+      </w:pPr>
+      <w:r>
+        <w:t>Fehlerbeha</w:t>
+      </w:r>
+      <w:r>
+        <w:t>ndlung: Exception wird geworfen und es wird keine Hashmap erzeugt</w:t>
       </w:r>
     </w:p>
     <w:p>
@@ -737,13 +692,13 @@
         <w:rPr>
           <w:i/>
         </w:rPr>
-        <w:t>find</w:t>
+        <w:t>insert</w:t>
       </w:r>
       <w:r>
         <w:t xml:space="preserve">: </w:t>
       </w:r>
       <w:r>
-        <w:t>Gibt das Value (Anzahl) eines vorgegebenen Keys (Wort) zurück</w:t>
+        <w:t>Fügt ein Wort in die Hashmap ein oder erhöht die Anzahl, falls Wort bereits vorhanden um 1</w:t>
       </w:r>
     </w:p>
     <w:p>
@@ -752,6 +707,72 @@
         <w:ind w:left="1068"/>
       </w:pPr>
       <w:r>
+        <w:t>(</w:t>
+      </w:r>
+      <w:r>
+        <w:t>hashmap x word</w:t>
+      </w:r>
+      <w:r>
+        <w:t xml:space="preserve"> </w:t>
+      </w:r>
+      <w:r>
+        <w:t xml:space="preserve">-&gt; </w:t>
+      </w:r>
+      <w:r>
+        <w:t>hashmap</w:t>
+      </w:r>
+      <w:r>
+        <w:t xml:space="preserve">) </w:t>
+      </w:r>
+      <w:r>
+        <w:br/>
+      </w:r>
+      <w:r>
+        <w:t>Fehlerbehandlung: ignorieren</w:t>
+      </w:r>
+      <w:r>
+        <w:t xml:space="preserve"> (</w:t>
+      </w:r>
+      <w:r>
+        <w:t xml:space="preserve">Umlaute und Sonderzeichen im Wort </w:t>
+      </w:r>
+      <w:r>
+        <w:t>vorhanden)</w:t>
+      </w:r>
+    </w:p>
+    <w:p>
+      <w:pPr>
+        <w:pStyle w:val="Listenabsatz"/>
+        <w:numPr>
+          <w:ilvl w:val="0"/>
+          <w:numId w:val="34"/>
+        </w:numPr>
+        <w:suppressAutoHyphens w:val="0"/>
+        <w:autoSpaceDN/>
+        <w:spacing w:after="160" w:line="259" w:lineRule="auto"/>
+        <w:contextualSpacing/>
+        <w:textAlignment w:val="auto"/>
+      </w:pPr>
+      <w:r>
+        <w:rPr>
+          <w:i/>
+        </w:rPr>
+        <w:t>find</w:t>
+      </w:r>
+      <w:r>
+        <w:t xml:space="preserve">: </w:t>
+      </w:r>
+      <w:r>
+        <w:t>Gibt das Value (Anzahl) eines vorgegebenen Keys (Wort) zurück</w:t>
+      </w:r>
+    </w:p>
+    <w:p>
+      <w:pPr>
+        <w:pStyle w:val="Listenabsatz"/>
+        <w:ind w:left="1068"/>
+      </w:pPr>
+      <w:r>
+        <w:lastRenderedPageBreak/>
         <w:t>(</w:t>
       </w:r>
       <w:r>
@@ -806,7 +827,6 @@
             <w:i/>
             <w:highlight w:val="yellow"/>
           </w:rPr>
-          <w:lastRenderedPageBreak/>
           <w:delText>isEmptyS</w:delText>
         </w:r>
         <w:r>
@@ -1006,6 +1026,9 @@
       <w:pPr>
         <w:pStyle w:val="Listenabsatz"/>
         <w:ind w:left="0"/>
+        <w:rPr>
+          <w:lang w:val="en-US"/>
+        </w:rPr>
       </w:pPr>
       <w:r>
         <w:rPr>
@@ -1052,13 +1075,25 @@
         <w:t>)</w:t>
       </w:r>
     </w:p>
-    <w:p/>
+    <w:p>
+      <w:pPr>
+        <w:rPr>
+          <w:lang w:val="en-US"/>
+        </w:rPr>
+      </w:pPr>
+    </w:p>
     <w:p>
       <w:pPr>
         <w:widowControl w:val="0"/>
         <w:spacing w:after="0" w:line="240" w:lineRule="auto"/>
-      </w:pPr>
-      <w:r>
+        <w:rPr>
+          <w:lang w:val="en-US"/>
+        </w:rPr>
+      </w:pPr>
+      <w:r>
+        <w:rPr>
+          <w:lang w:val="en-US"/>
+        </w:rPr>
         <w:br w:type="page"/>
       </w:r>
     </w:p>
@@ -1073,81 +1108,849 @@
           <w:b/>
         </w:rPr>
         <w:lastRenderedPageBreak/>
-        <w:t xml:space="preserve">Beschreibung der </w:t>
+        <w:t>Kollisionsbehandlung in kurzer Zusammenfassung</w:t>
       </w:r>
       <w:r>
         <w:rPr>
           <w:b/>
         </w:rPr>
-        <w:t>Hashverfahren</w:t>
+        <w:t>:</w:t>
+      </w:r>
+    </w:p>
+    <w:p>
+      <w:r>
+        <w:rPr>
+          <w:u w:val="single"/>
+        </w:rPr>
+        <w:t>Verkettung</w:t>
+      </w:r>
+      <w:r>
+        <w:rPr>
+          <w:u w:val="single"/>
+        </w:rPr>
+        <w:t xml:space="preserve"> (geschlossenes Hashing)</w:t>
+      </w:r>
+      <w:r>
+        <w:rPr>
+          <w:u w:val="single"/>
+        </w:rPr>
+        <w:t>:</w:t>
+      </w:r>
+      <w:r>
+        <w:br/>
+      </w:r>
+      <w:r>
+        <w:t xml:space="preserve">Trifft ein Schlüssel auf eine bereits belegte Adresse, wird dieser Schlüssel ebenfalls an diesem Speicheradresse abgelegt. Um dieses zu ermöglichen wird eine </w:t>
       </w:r>
       <w:r>
         <w:rPr>
           <w:b/>
         </w:rPr>
-        <w:t xml:space="preserve"> und deren Durchführung</w:t>
+        <w:t>Liste</w:t>
+      </w:r>
+      <w:r>
+        <w:t xml:space="preserve"> an diesen Speicheradresse angelegt, in der sich unsortiert alle Schlüssel befinden. Wird nach einem Schlüssel gesucht, muss über die Liste iteriert werden. </w:t>
+      </w:r>
+    </w:p>
+    <w:p>
+      <w:r>
+        <w:rPr>
+          <w:u w:val="single"/>
+        </w:rPr>
+        <w:t>Offene Adressierung</w:t>
+      </w:r>
+      <w:r>
+        <w:rPr>
+          <w:u w:val="single"/>
+        </w:rPr>
+        <w:t>:</w:t>
+      </w:r>
+      <w:r>
+        <w:br/>
+      </w:r>
+      <w:r>
+        <w:t xml:space="preserve">Jeder Schlüssel erhält einen </w:t>
       </w:r>
       <w:r>
         <w:rPr>
           <w:b/>
         </w:rPr>
+        <w:t>eigene</w:t>
+      </w:r>
+      <w:r>
+        <w:t xml:space="preserve"> Speicheradresse. Sollte beim Einfügen ein Schlüssel auf eine bereits belegte Speicheradresse treffen, wird mittels Sondierungsfunktionen</w:t>
+      </w:r>
+      <w:r>
+        <w:t xml:space="preserve"> (s.u.)</w:t>
+      </w:r>
+      <w:r>
+        <w:t xml:space="preserve"> nach einer freien Speicheradresse gesucht. </w:t>
+      </w:r>
+    </w:p>
+    <w:p/>
+    <w:p>
+      <w:pPr>
+        <w:rPr>
+          <w:b/>
+        </w:rPr>
+      </w:pPr>
+      <w:r>
+        <w:rPr>
+          <w:b/>
+        </w:rPr>
+        <w:t>Hashfunktion:</w:t>
+      </w:r>
+    </w:p>
+    <w:p>
+      <w:r>
+        <w:rPr>
+          <w:u w:val="single"/>
+        </w:rPr>
+        <w:t>Beschreibung</w:t>
+      </w:r>
+      <w:r>
+        <w:rPr>
+          <w:u w:val="single"/>
+        </w:rPr>
         <w:t>:</w:t>
       </w:r>
+      <w:r>
+        <w:br/>
+      </w:r>
+      <w:r>
+        <w:t>Mittels Hashfunktion wird aus einem Schlüssel eine Hashadresse berechnet. Die Hashadresse gibt den Index in einem Feld an, auch Hashtabelle genannt.</w:t>
+      </w:r>
     </w:p>
     <w:p>
       <w:r>
         <w:rPr>
           <w:u w:val="single"/>
         </w:rPr>
-        <w:t>Verkettung</w:t>
+        <w:t>Methode:</w:t>
       </w:r>
       <w:r>
         <w:rPr>
           <w:u w:val="single"/>
         </w:rPr>
+        <w:br/>
+      </w:r>
+      <w:r>
+        <w:t xml:space="preserve">Es soll die Division-Rest-Methode als Hashfunktion für Java-Strings verwendet werden. Um Integer Überläufe zu </w:t>
+      </w:r>
+      <w:r>
+        <w:t>vermeiden (max. 2^31-1) soll das Horner-Schema eingesetzt werden.</w:t>
+      </w:r>
+    </w:p>
+    <w:p>
+      <w:r>
+        <w:rPr>
+          <w:u w:val="single"/>
+        </w:rPr>
+        <w:t>Pseudocode:</w:t>
+      </w:r>
+      <w:r>
+        <w:rPr>
+          <w:u w:val="single"/>
+        </w:rPr>
+        <w:br/>
+      </w:r>
+      <w:r>
+        <w:t>i natürliche Zahl, h=0; s Zeichenkette / Feld</w:t>
+      </w:r>
+    </w:p>
+    <w:p>
+      <w:pPr>
+        <w:pStyle w:val="Listenabsatz"/>
+        <w:numPr>
+          <w:ilvl w:val="3"/>
+          <w:numId w:val="19"/>
+        </w:numPr>
+        <w:rPr>
+          <w:lang w:val="en-US"/>
+        </w:rPr>
+      </w:pPr>
+      <w:r>
+        <w:rPr>
+          <w:lang w:val="en-US"/>
+        </w:rPr>
+        <w:t>for i = 0 to i &lt; länge_von(s)</w:t>
+      </w:r>
+    </w:p>
+    <w:p>
+      <w:pPr>
+        <w:pStyle w:val="Listenabsatz"/>
+        <w:numPr>
+          <w:ilvl w:val="3"/>
+          <w:numId w:val="19"/>
+        </w:numPr>
+        <w:rPr>
+          <w:lang w:val="en-US"/>
+        </w:rPr>
+      </w:pPr>
+      <w:r>
+        <w:rPr>
+          <w:lang w:val="en-US"/>
+        </w:rPr>
+        <w:t>h = (h * 128 + s[i]) mod m;</w:t>
+      </w:r>
+    </w:p>
+    <w:p>
+      <w:pPr>
+        <w:ind w:left="2520"/>
+        <w:rPr>
+          <w:lang w:val="en-US"/>
+        </w:rPr>
+      </w:pPr>
+      <w:r>
+        <w:rPr>
+          <w:lang w:val="en-US"/>
+        </w:rPr>
+        <w:t>Ergebnis: h</w:t>
+      </w:r>
+    </w:p>
+    <w:p>
+      <w:r>
+        <w:rPr>
+          <w:u w:val="single"/>
+        </w:rPr>
+        <w:t>Beispiel:</w:t>
+      </w:r>
+      <w:r>
+        <w:rPr>
+          <w:u w:val="single"/>
+        </w:rPr>
+        <w:br/>
+      </w:r>
+      <w:r>
+        <w:t>s = hallo; m = 101</w:t>
+      </w:r>
+    </w:p>
+    <w:p>
+      <w:pPr>
+        <w:rPr>
+          <w:lang w:val="en-US"/>
+        </w:rPr>
+      </w:pPr>
+      <w:r>
+        <w:rPr>
+          <w:lang w:val="en-US"/>
+        </w:rPr>
+        <w:t>s[0]</w:t>
+      </w:r>
+      <w:r>
+        <w:rPr>
+          <w:lang w:val="en-US"/>
+        </w:rPr>
+        <w:t xml:space="preserve"> </w:t>
+      </w:r>
+      <w:r>
+        <w:rPr>
+          <w:lang w:val="en-US"/>
+        </w:rPr>
+        <w:t>: h = (0 * 128 + 104) mod 101 = 3</w:t>
+      </w:r>
+      <w:r>
+        <w:rPr>
+          <w:lang w:val="en-US"/>
+        </w:rPr>
+        <w:tab/>
+      </w:r>
+      <w:r>
+        <w:rPr>
+          <w:lang w:val="en-US"/>
+        </w:rPr>
+        <w:tab/>
+        <w:t>// h</w:t>
+      </w:r>
+      <w:r>
+        <w:rPr>
+          <w:lang w:val="en-US"/>
+        </w:rPr>
+        <w:br/>
+      </w:r>
+      <w:r>
+        <w:rPr>
+          <w:lang w:val="en-US"/>
+        </w:rPr>
+        <w:t>s[</w:t>
+      </w:r>
+      <w:r>
+        <w:rPr>
+          <w:lang w:val="en-US"/>
+        </w:rPr>
+        <w:t>1</w:t>
+      </w:r>
+      <w:r>
+        <w:rPr>
+          <w:lang w:val="en-US"/>
+        </w:rPr>
+        <w:t xml:space="preserve">] : h = </w:t>
+      </w:r>
+      <w:r>
+        <w:rPr>
+          <w:lang w:val="en-US"/>
+        </w:rPr>
+        <w:t xml:space="preserve">(3 * 128 + 97) </w:t>
+      </w:r>
+      <w:r>
+        <w:rPr>
+          <w:lang w:val="en-US"/>
+        </w:rPr>
+        <w:t>mod 101</w:t>
+      </w:r>
+      <w:r>
+        <w:rPr>
+          <w:lang w:val="en-US"/>
+        </w:rPr>
+        <w:t xml:space="preserve"> = 77</w:t>
+      </w:r>
+      <w:r>
+        <w:rPr>
+          <w:lang w:val="en-US"/>
+        </w:rPr>
+        <w:tab/>
+      </w:r>
+      <w:r>
+        <w:rPr>
+          <w:lang w:val="en-US"/>
+        </w:rPr>
+        <w:tab/>
+        <w:t>// a</w:t>
+      </w:r>
+      <w:r>
+        <w:rPr>
+          <w:lang w:val="en-US"/>
+        </w:rPr>
+        <w:br/>
+      </w:r>
+      <w:r>
+        <w:rPr>
+          <w:lang w:val="en-US"/>
+        </w:rPr>
+        <w:t>s[</w:t>
+      </w:r>
+      <w:r>
+        <w:rPr>
+          <w:lang w:val="en-US"/>
+        </w:rPr>
+        <w:t>2] : h = (77</w:t>
+      </w:r>
+      <w:r>
+        <w:rPr>
+          <w:lang w:val="en-US"/>
+        </w:rPr>
+        <w:t xml:space="preserve"> * 128 + </w:t>
+      </w:r>
+      <w:r>
+        <w:rPr>
+          <w:lang w:val="en-US"/>
+        </w:rPr>
+        <w:t>108</w:t>
+      </w:r>
+      <w:r>
+        <w:rPr>
+          <w:lang w:val="en-US"/>
+        </w:rPr>
+        <w:t>) mod 101</w:t>
+      </w:r>
+      <w:r>
+        <w:rPr>
+          <w:lang w:val="en-US"/>
+        </w:rPr>
+        <w:t xml:space="preserve"> = 66</w:t>
+      </w:r>
+      <w:r>
+        <w:rPr>
+          <w:lang w:val="en-US"/>
+        </w:rPr>
+        <w:tab/>
+      </w:r>
+      <w:r>
+        <w:rPr>
+          <w:lang w:val="en-US"/>
+        </w:rPr>
+        <w:tab/>
+        <w:t>// l</w:t>
+      </w:r>
+      <w:r>
+        <w:rPr>
+          <w:lang w:val="en-US"/>
+        </w:rPr>
+        <w:br/>
+      </w:r>
+      <w:r>
+        <w:rPr>
+          <w:lang w:val="en-US"/>
+        </w:rPr>
+        <w:t>s[</w:t>
+      </w:r>
+      <w:r>
+        <w:rPr>
+          <w:lang w:val="en-US"/>
+        </w:rPr>
+        <w:t>3</w:t>
+      </w:r>
+      <w:r>
+        <w:rPr>
+          <w:lang w:val="en-US"/>
+        </w:rPr>
+        <w:t>] : h = (</w:t>
+      </w:r>
+      <w:r>
+        <w:rPr>
+          <w:lang w:val="en-US"/>
+        </w:rPr>
+        <w:t>66</w:t>
+      </w:r>
+      <w:r>
+        <w:rPr>
+          <w:lang w:val="en-US"/>
+        </w:rPr>
+        <w:t xml:space="preserve"> * 128 + 108) mod 101</w:t>
+      </w:r>
+      <w:r>
+        <w:rPr>
+          <w:lang w:val="en-US"/>
+        </w:rPr>
+        <w:t xml:space="preserve"> = 72</w:t>
+      </w:r>
+      <w:r>
+        <w:rPr>
+          <w:lang w:val="en-US"/>
+        </w:rPr>
+        <w:tab/>
+      </w:r>
+      <w:r>
+        <w:rPr>
+          <w:lang w:val="en-US"/>
+        </w:rPr>
+        <w:tab/>
+        <w:t>// l</w:t>
+      </w:r>
+      <w:r>
+        <w:rPr>
+          <w:lang w:val="en-US"/>
+        </w:rPr>
+        <w:br/>
+      </w:r>
+      <w:r>
+        <w:rPr>
+          <w:lang w:val="en-US"/>
+        </w:rPr>
+        <w:t>s[</w:t>
+      </w:r>
+      <w:r>
+        <w:rPr>
+          <w:lang w:val="en-US"/>
+        </w:rPr>
+        <w:t>4</w:t>
+      </w:r>
+      <w:r>
+        <w:rPr>
+          <w:lang w:val="en-US"/>
+        </w:rPr>
+        <w:t>] : h = (</w:t>
+      </w:r>
+      <w:r>
+        <w:rPr>
+          <w:lang w:val="en-US"/>
+        </w:rPr>
+        <w:t>72</w:t>
+      </w:r>
+      <w:r>
+        <w:rPr>
+          <w:lang w:val="en-US"/>
+        </w:rPr>
+        <w:t xml:space="preserve"> * 128 + </w:t>
+      </w:r>
+      <w:r>
+        <w:rPr>
+          <w:lang w:val="en-US"/>
+        </w:rPr>
+        <w:t>111</w:t>
+      </w:r>
+      <w:r>
+        <w:rPr>
+          <w:lang w:val="en-US"/>
+        </w:rPr>
+        <w:t xml:space="preserve">) mod 101 = </w:t>
+      </w:r>
+      <w:r>
+        <w:rPr>
+          <w:lang w:val="en-US"/>
+        </w:rPr>
+        <w:t>35</w:t>
+      </w:r>
+      <w:r>
+        <w:rPr>
+          <w:lang w:val="en-US"/>
+        </w:rPr>
+        <w:tab/>
+      </w:r>
+      <w:r>
+        <w:rPr>
+          <w:lang w:val="en-US"/>
+        </w:rPr>
+        <w:tab/>
+        <w:t>// o</w:t>
+      </w:r>
+    </w:p>
+    <w:p>
+      <w:pPr>
+        <w:rPr>
+          <w:lang w:val="en-US"/>
+        </w:rPr>
+      </w:pPr>
+      <w:r>
+        <w:rPr>
+          <w:lang w:val="en-US"/>
+        </w:rPr>
+        <w:br/>
+        <w:t>Ergebnis: Speicheradresse des Java-Strings „hallo“ ist 35.</w:t>
+      </w:r>
+    </w:p>
+    <w:p>
+      <w:pPr>
+        <w:widowControl w:val="0"/>
+        <w:spacing w:after="0" w:line="240" w:lineRule="auto"/>
+        <w:rPr>
+          <w:u w:val="single"/>
+          <w:lang w:val="en-US"/>
+        </w:rPr>
+      </w:pPr>
+      <w:r>
+        <w:rPr>
+          <w:u w:val="single"/>
+          <w:lang w:val="en-US"/>
+        </w:rPr>
+        <w:br w:type="page"/>
+      </w:r>
+    </w:p>
+    <w:p>
+      <w:pPr>
+        <w:rPr>
+          <w:b/>
+        </w:rPr>
+      </w:pPr>
+      <w:r>
+        <w:rPr>
+          <w:b/>
+        </w:rPr>
+        <w:lastRenderedPageBreak/>
+        <w:t>Beschreibung der Sondierungsverfahren</w:t>
+      </w:r>
+      <w:r>
+        <w:rPr>
+          <w:b/>
+        </w:rPr>
+        <w:t xml:space="preserve"> und der</w:t>
+      </w:r>
+      <w:r>
+        <w:rPr>
+          <w:b/>
+        </w:rPr>
+        <w:t>en</w:t>
+      </w:r>
+      <w:r>
+        <w:rPr>
+          <w:b/>
+        </w:rPr>
+        <w:t xml:space="preserve"> Durchführung</w:t>
+      </w:r>
+      <w:r>
+        <w:rPr>
+          <w:b/>
+        </w:rPr>
         <w:t>:</w:t>
       </w:r>
-      <w:r>
+    </w:p>
+    <w:p>
+      <w:r>
+        <w:t>Es soll bei der Implementation der ADT-Hashmap die offene Adressierung verwendet werden.</w:t>
+      </w:r>
+    </w:p>
+    <w:p>
+      <w:r>
+        <w:rPr>
+          <w:u w:val="single"/>
+        </w:rPr>
+        <w:t>Definitionen:</w:t>
+      </w:r>
+      <w:r>
+        <w:rPr>
+          <w:u w:val="single"/>
+        </w:rPr>
         <w:br/>
-        <w:t>Hier kommt der Text hin…</w:t>
-      </w:r>
-    </w:p>
-    <w:p>
-      <w:r>
-        <w:rPr>
+      </w:r>
+      <w:r>
+        <w:tab/>
+        <w:t xml:space="preserve">s </w:t>
+      </w:r>
+      <w:r>
+        <w:tab/>
+      </w:r>
+      <w:r>
+        <w:t>: Sondierungsfunktion</w:t>
+      </w:r>
+      <w:r>
+        <w:br/>
+      </w:r>
+      <w:r>
+        <w:tab/>
+        <w:t xml:space="preserve">j </w:t>
+      </w:r>
+      <w:r>
+        <w:tab/>
+      </w:r>
+      <w:r>
+        <w:t>: Anzahl der Versuche, eine freie Speicheradresse zu finden</w:t>
+      </w:r>
+      <w:r>
+        <w:br/>
+      </w:r>
+      <w:r>
+        <w:tab/>
+        <w:t xml:space="preserve">k </w:t>
+      </w:r>
+      <w:r>
+        <w:tab/>
+      </w:r>
+      <w:r>
+        <w:t>: Schlüssel</w:t>
+      </w:r>
+      <w:r>
+        <w:br/>
+      </w:r>
+      <w:r>
+        <w:tab/>
+        <w:t xml:space="preserve">h‘ </w:t>
+      </w:r>
+      <w:r>
+        <w:tab/>
+        <w:t>: zweite Hashfunktion</w:t>
+      </w:r>
+    </w:p>
+    <w:p>
+      <w:pPr>
+        <w:rPr>
+          <w:lang w:val="en-US"/>
+        </w:rPr>
+      </w:pPr>
+      <w:r>
+        <w:rPr>
+          <w:b/>
           <w:u w:val="single"/>
-        </w:rPr>
-        <w:t>Offene Adressierung</w:t>
-      </w:r>
-      <w:r>
-        <w:rPr>
+          <w:lang w:val="en-US"/>
+        </w:rPr>
+        <w:t>L</w:t>
+      </w:r>
+      <w:r>
+        <w:rPr>
+          <w:b/>
           <w:u w:val="single"/>
+          <w:lang w:val="en-US"/>
+        </w:rPr>
+        <w:t>inear</w:t>
+      </w:r>
+      <w:r>
+        <w:rPr>
+          <w:b/>
+          <w:u w:val="single"/>
+          <w:lang w:val="en-US"/>
         </w:rPr>
         <w:t>:</w:t>
       </w:r>
       <w:r>
+        <w:rPr>
+          <w:b/>
+          <w:lang w:val="en-US"/>
+        </w:rPr>
         <w:br/>
-        <w:t>Hier kommt der Text hin…</w:t>
+      </w:r>
+      <w:r>
+        <w:rPr>
+          <w:lang w:val="en-US"/>
+        </w:rPr>
+        <w:t>h</w:t>
+      </w:r>
+      <w:r>
+        <w:rPr>
+          <w:vertAlign w:val="subscript"/>
+          <w:lang w:val="en-US"/>
+        </w:rPr>
+        <w:t>j</w:t>
+      </w:r>
+      <w:r>
+        <w:rPr>
+          <w:lang w:val="en-US"/>
+        </w:rPr>
+        <w:t xml:space="preserve">(k) = (h(k) + </w:t>
+      </w:r>
+      <w:r>
+        <w:rPr>
+          <w:lang w:val="en-US"/>
+        </w:rPr>
+        <w:t>s(j,k)</w:t>
+      </w:r>
+      <w:r>
+        <w:rPr>
+          <w:lang w:val="en-US"/>
+        </w:rPr>
+        <w:t xml:space="preserve">) mod m mit </w:t>
+      </w:r>
+      <w:r>
+        <w:rPr>
+          <w:b/>
+          <w:lang w:val="en-US"/>
+        </w:rPr>
+        <w:t>s(j,k)</w:t>
+      </w:r>
+      <w:r>
+        <w:rPr>
+          <w:b/>
+          <w:lang w:val="en-US"/>
+        </w:rPr>
+        <w:t xml:space="preserve"> = j</w:t>
+      </w:r>
+    </w:p>
+    <w:p>
+      <w:r>
+        <w:rPr>
+          <w:u w:val="single"/>
+        </w:rPr>
+        <w:t>Beispiel:</w:t>
+      </w:r>
+      <w:r>
+        <w:rPr>
+          <w:u w:val="single"/>
+        </w:rPr>
+        <w:br/>
+      </w:r>
+      <w:r>
+        <w:t xml:space="preserve">Sollte das Wort </w:t>
+      </w:r>
+      <w:r>
+        <w:t xml:space="preserve">„hallo“ </w:t>
+      </w:r>
+      <w:r>
+        <w:t>erneut als Schlüssel eingetragen w</w:t>
+      </w:r>
+      <w:r>
+        <w:t>e</w:t>
+      </w:r>
+      <w:r>
+        <w:t>rden, erfolgt dieses um eine Speicheradresse versetzt nach rechts.</w:t>
+      </w:r>
+    </w:p>
+    <w:p>
+      <w:r>
+        <w:t>h</w:t>
+      </w:r>
+      <w:r>
+        <w:rPr>
+          <w:vertAlign w:val="subscript"/>
+        </w:rPr>
+        <w:t>0</w:t>
+      </w:r>
+      <w:r>
+        <w:t>(k) = (35 + 0) mod 101 = 35</w:t>
+      </w:r>
+      <w:r>
+        <w:br/>
+      </w:r>
+      <w:r>
+        <w:t>h</w:t>
+      </w:r>
+      <w:r>
+        <w:rPr>
+          <w:vertAlign w:val="subscript"/>
+        </w:rPr>
+        <w:t>1</w:t>
+      </w:r>
+      <w:r>
+        <w:t xml:space="preserve">(k) = (35 + </w:t>
+      </w:r>
+      <w:r>
+        <w:t>1</w:t>
+      </w:r>
+      <w:r>
+        <w:t>) mod 101 = 3</w:t>
+      </w:r>
+      <w:r>
+        <w:t>6</w:t>
       </w:r>
     </w:p>
     <w:p/>
     <w:p>
-      <w:pPr>
+      <w:r>
         <w:rPr>
           <w:b/>
-        </w:rPr>
-      </w:pPr>
+          <w:u w:val="single"/>
+        </w:rPr>
+        <w:t>Q</w:t>
+      </w:r>
       <w:r>
         <w:rPr>
           <w:b/>
-        </w:rPr>
-        <w:t>Beschreibung der Hashfunktion und deren Durchführung</w:t>
+          <w:u w:val="single"/>
+        </w:rPr>
+        <w:t>uadratisch:</w:t>
       </w:r>
       <w:r>
         <w:rPr>
           <w:b/>
         </w:rPr>
-        <w:t>:</w:t>
+        <w:br/>
+      </w:r>
+      <w:r>
+        <w:t>h</w:t>
+      </w:r>
+      <w:r>
+        <w:rPr>
+          <w:vertAlign w:val="subscript"/>
+        </w:rPr>
+        <w:t>j</w:t>
+      </w:r>
+      <w:r>
+        <w:t xml:space="preserve">(k) = (h(k) + s(j,k)) mod m mit </w:t>
+      </w:r>
+      <w:r>
+        <w:rPr>
+          <w:b/>
+        </w:rPr>
+        <w:t xml:space="preserve">s(j,k) = </w:t>
+      </w:r>
+      <w:r>
+        <w:rPr>
+          <w:b/>
+        </w:rPr>
+        <w:t>(-1)</w:t>
+      </w:r>
+      <w:r>
+        <w:rPr>
+          <w:b/>
+          <w:vertAlign w:val="superscript"/>
+        </w:rPr>
+        <w:t>j</w:t>
+      </w:r>
+      <w:r>
+        <w:rPr>
+          <w:b/>
+        </w:rPr>
+        <w:t xml:space="preserve"> * </w:t>
+      </w:r>
+      <w:r>
+        <w:rPr>
+          <w:b/>
+        </w:rPr>
+        <w:t>j</w:t>
+      </w:r>
+      <w:r>
+        <w:rPr>
+          <w:b/>
+          <w:vertAlign w:val="superscript"/>
+        </w:rPr>
+        <w:t>2</w:t>
       </w:r>
     </w:p>
     <w:p>
@@ -1155,61 +1958,269 @@
         <w:rPr>
           <w:u w:val="single"/>
         </w:rPr>
-        <w:t>Funktion</w:t>
+        <w:t>Beispiel:</w:t>
       </w:r>
       <w:r>
         <w:rPr>
           <w:u w:val="single"/>
         </w:rPr>
-        <w:t>:</w:t>
-      </w:r>
-      <w:r>
         <w:br/>
-        <w:t>Hier kommt der Text hin…</w:t>
-      </w:r>
-    </w:p>
+      </w:r>
+      <w:r>
+        <w:t xml:space="preserve">Sollte das Wort </w:t>
+      </w:r>
+      <w:r>
+        <w:t xml:space="preserve">„hallo“ </w:t>
+      </w:r>
+      <w:r>
+        <w:t>mehrmals</w:t>
+      </w:r>
+      <w:r>
+        <w:t xml:space="preserve"> als Schlüssel eingetragen w</w:t>
+      </w:r>
+      <w:r>
+        <w:t>e</w:t>
+      </w:r>
+      <w:r>
+        <w:t>rden,</w:t>
+      </w:r>
+      <w:r>
+        <w:t xml:space="preserve"> wird mittels der obigen quadratischen Sondierungsfunktion versucht eine freie Speicheradresse zu finden.</w:t>
+      </w:r>
+    </w:p>
+    <w:p>
+      <w:r>
+        <w:t>h</w:t>
+      </w:r>
+      <w:r>
+        <w:rPr>
+          <w:vertAlign w:val="subscript"/>
+        </w:rPr>
+        <w:t>0</w:t>
+      </w:r>
+      <w:r>
+        <w:t xml:space="preserve">(k) = (35 + </w:t>
+      </w:r>
+      <w:r>
+        <w:t>0</w:t>
+      </w:r>
+      <w:r>
+        <w:t>) mod 101 = 35</w:t>
+      </w:r>
+      <w:r>
+        <w:br/>
+        <w:t>h</w:t>
+      </w:r>
+      <w:r>
+        <w:rPr>
+          <w:vertAlign w:val="subscript"/>
+        </w:rPr>
+        <w:t>1</w:t>
+      </w:r>
+      <w:r>
+        <w:t xml:space="preserve">(k) = (35 + </w:t>
+      </w:r>
+      <w:r>
+        <w:t>(-</w:t>
+      </w:r>
+      <w:r>
+        <w:t>1</w:t>
+      </w:r>
+      <w:r>
+        <w:t>)</w:t>
+      </w:r>
+      <w:r>
+        <w:t>) mod 101 = 3</w:t>
+      </w:r>
+      <w:r>
+        <w:t>4</w:t>
+      </w:r>
+      <w:r>
+        <w:br/>
+      </w:r>
+      <w:r>
+        <w:br/>
+      </w:r>
+      <w:r>
+        <w:t>h</w:t>
+      </w:r>
+      <w:r>
+        <w:rPr>
+          <w:vertAlign w:val="subscript"/>
+        </w:rPr>
+        <w:t>0</w:t>
+      </w:r>
+      <w:r>
+        <w:t>(k) = (35 + 0) mod 101 = 35</w:t>
+      </w:r>
+      <w:r>
+        <w:br/>
+      </w:r>
+      <w:r>
+        <w:t>h</w:t>
+      </w:r>
+      <w:r>
+        <w:rPr>
+          <w:vertAlign w:val="subscript"/>
+        </w:rPr>
+        <w:t>1</w:t>
+      </w:r>
+      <w:r>
+        <w:t xml:space="preserve">(k) = (35 + </w:t>
+      </w:r>
+      <w:r>
+        <w:t>(-</w:t>
+      </w:r>
+      <w:r>
+        <w:t>1</w:t>
+      </w:r>
+      <w:r>
+        <w:t>)</w:t>
+      </w:r>
+      <w:r>
+        <w:t>) mod 101 = 34</w:t>
+      </w:r>
+      <w:r>
+        <w:br/>
+      </w:r>
+      <w:r>
+        <w:t>h</w:t>
+      </w:r>
+      <w:r>
+        <w:rPr>
+          <w:vertAlign w:val="subscript"/>
+        </w:rPr>
+        <w:t>2</w:t>
+      </w:r>
+      <w:r>
+        <w:t xml:space="preserve">(k) = (35 + </w:t>
+      </w:r>
+      <w:r>
+        <w:t>4</w:t>
+      </w:r>
+      <w:r>
+        <w:t>) mod 101 = 3</w:t>
+      </w:r>
+      <w:r>
+        <w:t>9</w:t>
+      </w:r>
+    </w:p>
+    <w:p/>
     <w:p>
       <w:pPr>
         <w:rPr>
           <w:b/>
-        </w:rPr>
-      </w:pPr>
-    </w:p>
-    <w:p>
-      <w:pPr>
+          <w:lang w:val="en-US"/>
+        </w:rPr>
+      </w:pPr>
+      <w:r>
         <w:rPr>
           <w:b/>
-        </w:rPr>
-      </w:pPr>
+          <w:u w:val="single"/>
+          <w:lang w:val="en-US"/>
+        </w:rPr>
+        <w:t>D</w:t>
+      </w:r>
       <w:r>
         <w:rPr>
           <w:b/>
-        </w:rPr>
-        <w:t>Beschreibung der Sondierungsverfahren</w:t>
+          <w:u w:val="single"/>
+          <w:lang w:val="en-US"/>
+        </w:rPr>
+        <w:t>ouble-hashing:</w:t>
       </w:r>
       <w:r>
         <w:rPr>
           <w:b/>
-        </w:rPr>
-        <w:t xml:space="preserve"> und der</w:t>
+          <w:lang w:val="en-US"/>
+        </w:rPr>
+        <w:br/>
+      </w:r>
+      <w:r>
+        <w:rPr>
+          <w:lang w:val="en-US"/>
+        </w:rPr>
+        <w:t>h</w:t>
+      </w:r>
+      <w:r>
+        <w:rPr>
+          <w:vertAlign w:val="subscript"/>
+          <w:lang w:val="en-US"/>
+        </w:rPr>
+        <w:t>j</w:t>
+      </w:r>
+      <w:r>
+        <w:rPr>
+          <w:lang w:val="en-US"/>
+        </w:rPr>
+        <w:t xml:space="preserve">(k) = (h(k) + s(j,k)) mod m mit </w:t>
       </w:r>
       <w:r>
         <w:rPr>
           <w:b/>
-        </w:rPr>
-        <w:t>en</w:t>
+          <w:lang w:val="en-US"/>
+        </w:rPr>
+        <w:t xml:space="preserve">s(j,k) =  </w:t>
       </w:r>
       <w:r>
         <w:rPr>
           <w:b/>
-        </w:rPr>
-        <w:t xml:space="preserve"> Durchführung</w:t>
+          <w:highlight w:val="yellow"/>
+          <w:lang w:val="en-US"/>
+        </w:rPr>
+        <w:t>j *</w:t>
       </w:r>
       <w:r>
         <w:rPr>
           <w:b/>
-        </w:rPr>
-        <w:t>:</w:t>
+          <w:lang w:val="en-US"/>
+        </w:rPr>
+        <w:t xml:space="preserve"> </w:t>
+      </w:r>
+      <w:r>
+        <w:rPr>
+          <w:b/>
+          <w:lang w:val="en-US"/>
+        </w:rPr>
+        <w:t>h’(k)</w:t>
+      </w:r>
+      <w:r>
+        <w:rPr>
+          <w:b/>
+          <w:lang w:val="en-US"/>
+        </w:rPr>
+        <w:br/>
+        <w:t xml:space="preserve">h’(k) = </w:t>
+      </w:r>
+      <w:r>
+        <w:rPr>
+          <w:b/>
+          <w:lang w:val="en-US"/>
+        </w:rPr>
+        <w:t>1+(</w:t>
+      </w:r>
+      <w:r>
+        <w:rPr>
+          <w:b/>
+          <w:highlight w:val="yellow"/>
+          <w:lang w:val="en-US"/>
+        </w:rPr>
+        <w:t>h(k)</w:t>
+      </w:r>
+      <w:r>
+        <w:rPr>
+          <w:b/>
+          <w:lang w:val="en-US"/>
+        </w:rPr>
+        <w:t xml:space="preserve"> mod m’)</w:t>
+      </w:r>
+      <w:r>
+        <w:rPr>
+          <w:b/>
+          <w:lang w:val="en-US"/>
+        </w:rPr>
+        <w:br/>
+        <w:t>m’ = m - 2</w:t>
       </w:r>
     </w:p>
     <w:p>
@@ -1217,7 +2228,7 @@
         <w:rPr>
           <w:u w:val="single"/>
         </w:rPr>
-        <w:t>Offene Adressierung:</w:t>
+        <w:t>Beispiel:</w:t>
       </w:r>
       <w:r>
         <w:rPr>
@@ -1226,75 +2237,2447 @@
         <w:br/>
       </w:r>
       <w:r>
-        <w:t>Da wir die offene Adressierung verwenden…</w:t>
+        <w:t xml:space="preserve">Sollte das Wort </w:t>
+      </w:r>
+      <w:r>
+        <w:t>„hallo“ mehrmals</w:t>
+      </w:r>
+      <w:r>
+        <w:t xml:space="preserve"> als Schlüssel eingetragen w</w:t>
+      </w:r>
+      <w:r>
+        <w:t>e</w:t>
+      </w:r>
+      <w:r>
+        <w:t>rden,</w:t>
+      </w:r>
+      <w:r>
+        <w:t xml:space="preserve"> wird mittels der obigen Sondierungsfunktion versucht eine freie Speicheradresse zu finden.</w:t>
+      </w:r>
+    </w:p>
+    <w:p>
+      <w:r>
+        <w:t>h</w:t>
+      </w:r>
+      <w:r>
+        <w:rPr>
+          <w:vertAlign w:val="subscript"/>
+        </w:rPr>
+        <w:t>0</w:t>
+      </w:r>
+      <w:r>
+        <w:t xml:space="preserve">(k) = (35 + </w:t>
+      </w:r>
+      <w:r>
+        <w:t>0</w:t>
+      </w:r>
+      <w:r>
+        <w:t xml:space="preserve">) mod 101 = </w:t>
+      </w:r>
+      <w:r>
+        <w:t>35</w:t>
+      </w:r>
+      <w:r>
+        <w:tab/>
+        <w:t xml:space="preserve">// belegt </w:t>
+      </w:r>
+      <w:r>
+        <w:br/>
+        <w:t>h</w:t>
+      </w:r>
+      <w:r>
+        <w:rPr>
+          <w:vertAlign w:val="subscript"/>
+        </w:rPr>
+        <w:t>1</w:t>
+      </w:r>
+      <w:r>
+        <w:t xml:space="preserve">(k) = (35 + </w:t>
+      </w:r>
+      <w:r>
+        <w:t>3</w:t>
+      </w:r>
+      <w:r>
+        <w:t>6</w:t>
+      </w:r>
+      <w:r>
+        <w:t>) mod 101 = 7</w:t>
+      </w:r>
+      <w:r>
+        <w:t>1</w:t>
+      </w:r>
+      <w:r>
+        <w:tab/>
+        <w:t>// frei</w:t>
+      </w:r>
+      <w:r>
+        <w:br/>
+      </w:r>
+    </w:p>
+    <w:p>
+      <w:r>
+        <w:lastRenderedPageBreak/>
+        <w:br/>
+        <w:t>h</w:t>
+      </w:r>
+      <w:r>
+        <w:rPr>
+          <w:vertAlign w:val="subscript"/>
+        </w:rPr>
+        <w:t>0</w:t>
+      </w:r>
+      <w:r>
+        <w:t>(k) = (35 + 0) mod 101 = 35</w:t>
+      </w:r>
+      <w:r>
+        <w:tab/>
+        <w:t>// belegt</w:t>
+      </w:r>
+      <w:r>
+        <w:br/>
+        <w:t>h</w:t>
+      </w:r>
+      <w:r>
+        <w:rPr>
+          <w:vertAlign w:val="subscript"/>
+        </w:rPr>
+        <w:t>1</w:t>
+      </w:r>
+      <w:r>
+        <w:t xml:space="preserve">(k) = (35 </w:t>
+      </w:r>
+      <w:r>
+        <w:t>+ 3</w:t>
+      </w:r>
+      <w:r>
+        <w:t>6</w:t>
+      </w:r>
+      <w:r>
+        <w:t>)</w:t>
+      </w:r>
+      <w:r>
+        <w:t xml:space="preserve">mod 101 = </w:t>
+      </w:r>
+      <w:r>
+        <w:t>7</w:t>
+      </w:r>
+      <w:r>
+        <w:t>1</w:t>
+      </w:r>
+      <w:r>
+        <w:tab/>
+        <w:t>// belegt</w:t>
+      </w:r>
+      <w:r>
+        <w:br/>
+        <w:t>h</w:t>
+      </w:r>
+      <w:r>
+        <w:rPr>
+          <w:vertAlign w:val="subscript"/>
+        </w:rPr>
+        <w:t>2</w:t>
+      </w:r>
+      <w:r>
+        <w:t xml:space="preserve">(k) = (35 + </w:t>
+      </w:r>
+      <w:r>
+        <w:t>7</w:t>
+      </w:r>
+      <w:r>
+        <w:t>2</w:t>
+      </w:r>
+      <w:r>
+        <w:t>) mod 101 =</w:t>
+      </w:r>
+      <w:r>
+        <w:t xml:space="preserve"> 6</w:t>
+      </w:r>
+      <w:r>
+        <w:tab/>
+        <w:t>// frei</w:t>
+      </w:r>
+    </w:p>
+    <w:p/>
+    <w:p>
+      <w:pPr>
+        <w:rPr>
+          <w:b/>
+        </w:rPr>
+      </w:pPr>
+      <w:r>
+        <w:rPr>
+          <w:b/>
+        </w:rPr>
+        <w:t>Verbesserung der erfolgreichen Suche</w:t>
+      </w:r>
+    </w:p>
+    <w:p>
+      <w:r>
+        <w:t xml:space="preserve">Um beim Einfügen von Schlüsseln schneller eine freie Speicheradresse zu finden, kann eine Breiten- oder Tiefensuche (Verfahren nach Brent) benutzt werden. </w:t>
+      </w:r>
+      <w:r>
+        <w:br/>
+        <w:t>Bei der Implementation der</w:t>
+      </w:r>
+      <w:r>
+        <w:t xml:space="preserve"> </w:t>
+      </w:r>
+      <w:r>
+        <w:t>insert Methode soll das Verfahren nach Brent angewendet werden.</w:t>
+      </w:r>
+      <w:r>
+        <w:br/>
+        <w:t xml:space="preserve">Dabei muss jeder Schlüssel „wissen“ wie viele bisherige Versuche (j) er gebraucht hat, eine freie Speicheradresse zu finden. Trifft ein neuer Schlüssel auf eine belegte Speicheradresse, versucht zunächst der alte Schlüssel auf eine freie Speicheradresse auszuweichen. Dafür wird die  Sondierungsfunktion mit j = j+1 aufgerufen. </w:t>
+      </w:r>
+      <w:r>
+        <w:br/>
+        <w:t>Sollte dieses nicht zu einer freien Speicheradresse führen, weicht der neue Schlüssel mittels der Sondierungsfunktion mit j = j+1 aus. Trifft der neue Schlüssel auf eine freie Speicheradresse, wird diese benutzt. Falls die Speicheradresse erneut belegt ist, läuft der oben beschrieben Ablauf von vorne ab.</w:t>
+      </w:r>
+      <w:r>
+        <w:t xml:space="preserve"> </w:t>
+      </w:r>
+    </w:p>
+    <w:p>
+      <w:r>
+        <w:t>M1 : Pfad vom neuen Schlüssel</w:t>
+      </w:r>
+    </w:p>
+    <w:p>
+      <w:r>
+        <w:rPr>
+          <w:noProof/>
+          <w:lang w:eastAsia="de-DE"/>
+        </w:rPr>
+        <w:drawing>
+          <wp:anchor distT="0" distB="0" distL="114300" distR="114300" simplePos="0" relativeHeight="251660288" behindDoc="1" locked="0" layoutInCell="1" allowOverlap="1" wp14:anchorId="4D682A1E" wp14:editId="30249100">
+            <wp:simplePos x="0" y="0"/>
+            <wp:positionH relativeFrom="column">
+              <wp:posOffset>1905</wp:posOffset>
+            </wp:positionH>
+            <wp:positionV relativeFrom="paragraph">
+              <wp:posOffset>1905</wp:posOffset>
+            </wp:positionV>
+            <wp:extent cx="5816600" cy="3147453"/>
+            <wp:effectExtent l="0" t="0" r="0" b="0"/>
+            <wp:wrapNone/>
+            <wp:docPr id="2" name="Grafik 2"/>
+            <wp:cNvGraphicFramePr>
+              <a:graphicFrameLocks xmlns:a="http://schemas.openxmlformats.org/drawingml/2006/main" noChangeAspect="1"/>
+            </wp:cNvGraphicFramePr>
+            <a:graphic xmlns:a="http://schemas.openxmlformats.org/drawingml/2006/main">
+              <a:graphicData uri="http://schemas.openxmlformats.org/drawingml/2006/picture">
+                <pic:pic xmlns:pic="http://schemas.openxmlformats.org/drawingml/2006/picture">
+                  <pic:nvPicPr>
+                    <pic:cNvPr id="2" name="340F0C9.tmp"/>
+                    <pic:cNvPicPr/>
+                  </pic:nvPicPr>
+                  <pic:blipFill>
+                    <a:blip r:embed="rId8">
+                      <a:extLst>
+                        <a:ext uri="{28A0092B-C50C-407E-A947-70E740481C1C}">
+                          <a14:useLocalDpi xmlns:a14="http://schemas.microsoft.com/office/drawing/2010/main" val="0"/>
+                        </a:ext>
+                      </a:extLst>
+                    </a:blip>
+                    <a:stretch>
+                      <a:fillRect/>
+                    </a:stretch>
+                  </pic:blipFill>
+                  <pic:spPr>
+                    <a:xfrm>
+                      <a:off x="0" y="0"/>
+                      <a:ext cx="5816600" cy="3147453"/>
+                    </a:xfrm>
+                    <a:prstGeom prst="rect">
+                      <a:avLst/>
+                    </a:prstGeom>
+                  </pic:spPr>
+                </pic:pic>
+              </a:graphicData>
+            </a:graphic>
+            <wp14:sizeRelH relativeFrom="page">
+              <wp14:pctWidth>0</wp14:pctWidth>
+            </wp14:sizeRelH>
+            <wp14:sizeRelV relativeFrom="page">
+              <wp14:pctHeight>0</wp14:pctHeight>
+            </wp14:sizeRelV>
+          </wp:anchor>
+        </w:drawing>
+      </w:r>
+    </w:p>
+    <w:p>
+      <w:pPr>
+        <w:rPr>
+          <w:rStyle w:val="Hyperlink"/>
+        </w:rPr>
+      </w:pPr>
+      <w:r>
+        <w:rPr>
+          <w:u w:val="single"/>
+        </w:rPr>
+        <w:t>Quelle:</w:t>
+      </w:r>
+      <w:r>
+        <w:t xml:space="preserve">  </w:t>
+      </w:r>
+      <w:hyperlink r:id="rId9" w:history="1">
+        <w:r>
+          <w:rPr>
+            <w:rStyle w:val="Hyperlink"/>
+          </w:rPr>
+          <w:t>http://pub.informatik.haw-hamburg.de/home/pub/prof/klauck_christoph/AD/AD_Hash.pdf</w:t>
+        </w:r>
+      </w:hyperlink>
+    </w:p>
+    <w:p>
+      <w:r>
+        <w:rPr>
+          <w:noProof/>
+          <w:lang w:eastAsia="de-DE"/>
+        </w:rPr>
+        <mc:AlternateContent>
+          <mc:Choice Requires="wps">
+            <w:drawing>
+              <wp:anchor distT="0" distB="0" distL="114300" distR="114300" simplePos="0" relativeHeight="251659264" behindDoc="0" locked="0" layoutInCell="1" allowOverlap="1" wp14:anchorId="18CE2EEF" wp14:editId="38EB5008">
+                <wp:simplePos x="0" y="0"/>
+                <wp:positionH relativeFrom="column">
+                  <wp:posOffset>5247005</wp:posOffset>
+                </wp:positionH>
+                <wp:positionV relativeFrom="paragraph">
+                  <wp:posOffset>1984375</wp:posOffset>
+                </wp:positionV>
+                <wp:extent cx="781050" cy="666750"/>
+                <wp:effectExtent l="0" t="0" r="19050" b="19050"/>
+                <wp:wrapNone/>
+                <wp:docPr id="3" name="Rechteck 3"/>
+                <wp:cNvGraphicFramePr/>
+                <a:graphic xmlns:a="http://schemas.openxmlformats.org/drawingml/2006/main">
+                  <a:graphicData uri="http://schemas.microsoft.com/office/word/2010/wordprocessingShape">
+                    <wps:wsp>
+                      <wps:cNvSpPr/>
+                      <wps:spPr>
+                        <a:xfrm>
+                          <a:off x="0" y="0"/>
+                          <a:ext cx="781050" cy="666750"/>
+                        </a:xfrm>
+                        <a:prstGeom prst="rect">
+                          <a:avLst/>
+                        </a:prstGeom>
+                        <a:solidFill>
+                          <a:schemeClr val="bg1"/>
+                        </a:solidFill>
+                        <a:ln>
+                          <a:solidFill>
+                            <a:schemeClr val="bg1"/>
+                          </a:solidFill>
+                        </a:ln>
+                      </wps:spPr>
+                      <wps:style>
+                        <a:lnRef idx="2">
+                          <a:schemeClr val="accent1">
+                            <a:shade val="50000"/>
+                          </a:schemeClr>
+                        </a:lnRef>
+                        <a:fillRef idx="1">
+                          <a:schemeClr val="accent1"/>
+                        </a:fillRef>
+                        <a:effectRef idx="0">
+                          <a:schemeClr val="accent1"/>
+                        </a:effectRef>
+                        <a:fontRef idx="minor">
+                          <a:schemeClr val="lt1"/>
+                        </a:fontRef>
+                      </wps:style>
+                      <wps:bodyPr rot="0" spcFirstLastPara="0" vertOverflow="overflow" horzOverflow="overflow" vert="horz" wrap="square" lIns="91440" tIns="45720" rIns="91440" bIns="45720" numCol="1" spcCol="0" rtlCol="0" fromWordArt="0" anchor="ctr" anchorCtr="0" forceAA="0" compatLnSpc="1">
+                        <a:prstTxWarp prst="textNoShape">
+                          <a:avLst/>
+                        </a:prstTxWarp>
+                        <a:noAutofit/>
+                      </wps:bodyPr>
+                    </wps:wsp>
+                  </a:graphicData>
+                </a:graphic>
+                <wp14:sizeRelH relativeFrom="margin">
+                  <wp14:pctWidth>0</wp14:pctWidth>
+                </wp14:sizeRelH>
+                <wp14:sizeRelV relativeFrom="margin">
+                  <wp14:pctHeight>0</wp14:pctHeight>
+                </wp14:sizeRelV>
+              </wp:anchor>
+            </w:drawing>
+          </mc:Choice>
+          <mc:Fallback>
+            <w:pict>
+              <v:rect w14:anchorId="7517FB8E" id="Rechteck 3" o:spid="_x0000_s1026" style="position:absolute;margin-left:413.15pt;margin-top:156.25pt;width:61.5pt;height:52.5pt;z-index:251659264;visibility:visible;mso-wrap-style:square;mso-width-percent:0;mso-height-percent:0;mso-wrap-distance-left:9pt;mso-wrap-distance-top:0;mso-wrap-distance-right:9pt;mso-wrap-distance-bottom:0;mso-position-horizontal:absolute;mso-position-horizontal-relative:text;mso-position-vertical:absolute;mso-position-vertical-relative:text;mso-width-percent:0;mso-height-percent:0;mso-width-relative:margin;mso-height-relative:margin;v-text-anchor:middle" o:gfxdata="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" fillcolor="white [3212]" strokecolor="white [3212]" strokeweight="1pt"/>
+            </w:pict>
+          </mc:Fallback>
+        </mc:AlternateContent>
+      </w:r>
+    </w:p>
+    <w:p/>
+    <w:p/>
+    <w:p/>
+    <w:p/>
+    <w:p/>
+    <w:p/>
+    <w:p/>
+    <w:p>
+      <w:pPr>
+        <w:widowControl w:val="0"/>
+        <w:spacing w:after="0" w:line="240" w:lineRule="auto"/>
+      </w:pPr>
+      <w:r>
+        <w:br w:type="page"/>
+      </w:r>
+    </w:p>
+    <w:p>
+      <w:pPr>
+        <w:rPr>
+          <w:b/>
+        </w:rPr>
+      </w:pPr>
+      <w:r>
+        <w:rPr>
+          <w:b/>
+        </w:rPr>
+        <w:lastRenderedPageBreak/>
+        <w:t>Test</w:t>
+      </w:r>
+    </w:p>
+    <w:p>
+      <w:r>
+        <w:t>Für jede Sondierungsstrategie sollen folgende Tests durchgeführt werden</w:t>
+      </w:r>
+    </w:p>
+    <w:p>
+      <w:pPr>
+        <w:pStyle w:val="Listenabsatz"/>
+        <w:numPr>
+          <w:ilvl w:val="0"/>
+          <w:numId w:val="41"/>
+        </w:numPr>
+      </w:pPr>
+      <w:r>
+        <w:t>J-Unit Tests</w:t>
+      </w:r>
+    </w:p>
+    <w:p>
+      <w:pPr>
+        <w:pStyle w:val="Listenabsatz"/>
+        <w:numPr>
+          <w:ilvl w:val="1"/>
+          <w:numId w:val="41"/>
+        </w:numPr>
+      </w:pPr>
+      <w:r>
+        <w:t>Diese sollen austauschbar sein</w:t>
+      </w:r>
+    </w:p>
+    <w:p>
+      <w:pPr>
+        <w:pStyle w:val="Listenabsatz"/>
+        <w:numPr>
+          <w:ilvl w:val="2"/>
+          <w:numId w:val="41"/>
+        </w:numPr>
+      </w:pPr>
+      <w:r>
+        <w:t>Name der Jar: hashmJUt.jar</w:t>
+      </w:r>
+    </w:p>
+    <w:p>
+      <w:pPr>
+        <w:pStyle w:val="Listenabsatz"/>
+        <w:numPr>
+          <w:ilvl w:val="1"/>
+          <w:numId w:val="41"/>
+        </w:numPr>
+      </w:pPr>
+      <w:r>
+        <w:t>Input:</w:t>
+      </w:r>
+      <w:r>
+        <w:tab/>
+      </w:r>
+    </w:p>
+    <w:p>
+      <w:pPr>
+        <w:pStyle w:val="Listenabsatz"/>
+        <w:numPr>
+          <w:ilvl w:val="2"/>
+          <w:numId w:val="41"/>
+        </w:numPr>
+      </w:pPr>
+      <w:r>
+        <w:t xml:space="preserve">Text mit 100 Wörtern: </w:t>
+      </w:r>
+      <w:r>
+        <w:br/>
+      </w:r>
+      <w:hyperlink r:id="rId10" w:history="1">
+        <w:r>
+          <w:rPr>
+            <w:rStyle w:val="Hyperlink"/>
+          </w:rPr>
+          <w:t>http://users.informatik.haw-hamburg.de/~klauck/AlguDat/texta.txt</w:t>
+        </w:r>
+      </w:hyperlink>
+    </w:p>
+    <w:p>
+      <w:pPr>
+        <w:pStyle w:val="Listenabsatz"/>
+        <w:numPr>
+          <w:ilvl w:val="2"/>
+          <w:numId w:val="41"/>
+        </w:numPr>
+      </w:pPr>
+      <w:r>
+        <w:t>Text mit 9790 Wörtern:</w:t>
+      </w:r>
+      <w:r>
+        <w:br/>
+      </w:r>
+      <w:hyperlink r:id="rId11" w:history="1">
+        <w:r>
+          <w:rPr>
+            <w:rStyle w:val="Hyperlink"/>
+          </w:rPr>
+          <w:t>http://users.informatik.haw-hamburg.de/~klauck/AlguDat/textb.txt</w:t>
+        </w:r>
+      </w:hyperlink>
+    </w:p>
+    <w:p>
+      <w:pPr>
+        <w:pStyle w:val="Listenabsatz"/>
+        <w:numPr>
+          <w:ilvl w:val="2"/>
+          <w:numId w:val="41"/>
+        </w:numPr>
+      </w:pPr>
+      <w:r>
+        <w:t>Text mit 0 Wörtern:</w:t>
+      </w:r>
+      <w:r>
+        <w:br/>
+        <w:t>selbstgenerierter Text</w:t>
+      </w:r>
+    </w:p>
+    <w:p>
+      <w:pPr>
+        <w:pStyle w:val="Listenabsatz"/>
+        <w:numPr>
+          <w:ilvl w:val="2"/>
+          <w:numId w:val="41"/>
+        </w:numPr>
+      </w:pPr>
+      <w:r>
+        <w:t>Text mit 100.000 Wörtern:</w:t>
+      </w:r>
+      <w:r>
+        <w:br/>
+      </w:r>
+      <w:r>
+        <w:t>selbstgenerierter Text</w:t>
+      </w:r>
+    </w:p>
+    <w:p>
+      <w:pPr>
+        <w:pStyle w:val="Listenabsatz"/>
+        <w:numPr>
+          <w:ilvl w:val="1"/>
+          <w:numId w:val="41"/>
+        </w:numPr>
+      </w:pPr>
+      <w:r>
+        <w:t>Output:</w:t>
+      </w:r>
+    </w:p>
+    <w:p>
+      <w:pPr>
+        <w:pStyle w:val="Listenabsatz"/>
+        <w:numPr>
+          <w:ilvl w:val="2"/>
+          <w:numId w:val="41"/>
+        </w:numPr>
+      </w:pPr>
+      <w:r>
+        <w:t xml:space="preserve">ADT-Hashmap </w:t>
+      </w:r>
+      <w:r>
+        <w:t>mit Anzahl unterschiedlicher Wörter (Key) und deren vorkommen im Text (Value)</w:t>
+      </w:r>
+    </w:p>
+    <w:p/>
+    <w:p>
+      <w:pPr>
+        <w:widowControl w:val="0"/>
+        <w:spacing w:after="0" w:line="240" w:lineRule="auto"/>
+      </w:pPr>
+      <w:r>
+        <w:br w:type="page"/>
+      </w:r>
+    </w:p>
+    <w:p>
+      <w:pPr>
+        <w:rPr>
+          <w:b/>
+        </w:rPr>
+      </w:pPr>
+      <w:r>
+        <w:rPr>
+          <w:b/>
+        </w:rPr>
+        <w:lastRenderedPageBreak/>
+        <w:t>Messung von Laufzeit</w:t>
+      </w:r>
+    </w:p>
+    <w:p>
+      <w:pPr>
+        <w:pStyle w:val="Listenabsatz"/>
+        <w:numPr>
+          <w:ilvl w:val="0"/>
+          <w:numId w:val="42"/>
+        </w:numPr>
+        <w:rPr>
+          <w:rFonts w:eastAsia="Droid Sans Fallback" w:cs="Calibri"/>
+          <w:color w:val="000000"/>
+          <w:kern w:val="0"/>
+        </w:rPr>
+      </w:pPr>
+      <w:r>
+        <w:t xml:space="preserve">Implementierung einer Version der ADT um die Laufzeit der Operationen von insert und find durchführen zu können </w:t>
+      </w:r>
+    </w:p>
+    <w:p>
+      <w:pPr>
+        <w:pStyle w:val="Listenabsatz"/>
+        <w:numPr>
+          <w:ilvl w:val="0"/>
+          <w:numId w:val="42"/>
+        </w:numPr>
+        <w:suppressAutoHyphens w:val="0"/>
+        <w:autoSpaceDE w:val="0"/>
+        <w:adjustRightInd w:val="0"/>
+        <w:spacing w:after="0" w:line="240" w:lineRule="auto"/>
+        <w:textAlignment w:val="auto"/>
+        <w:rPr>
+          <w:rFonts w:eastAsia="Droid Sans Fallback" w:cs="Calibri"/>
+          <w:color w:val="000000"/>
+          <w:kern w:val="0"/>
+        </w:rPr>
+      </w:pPr>
+      <w:r>
+        <w:rPr>
+          <w:rFonts w:eastAsia="Droid Sans Fallback" w:cs="Calibri"/>
+          <w:color w:val="000000"/>
+          <w:kern w:val="0"/>
+        </w:rPr>
+        <w:t xml:space="preserve">Vorgaben für die Messungen: Anzahl der </w:t>
+      </w:r>
+      <w:r>
+        <w:rPr>
+          <w:rFonts w:eastAsia="Droid Sans Fallback" w:cs="Calibri"/>
+          <w:color w:val="000000"/>
+          <w:kern w:val="0"/>
+        </w:rPr>
+        <w:t>Wörter:</w:t>
+      </w:r>
+      <w:r>
+        <w:rPr>
+          <w:rFonts w:eastAsia="Droid Sans Fallback" w:cs="Calibri"/>
+          <w:color w:val="000000"/>
+          <w:kern w:val="0"/>
+        </w:rPr>
+        <w:br/>
+        <w:t>Um die find Operation vergleichbar zu machen, muss in jedem Text das Wort „dolore“ min. einmal vorkommen. Dieses Wort wird in der Messung gesucht und die Anzahl der Vorkommen zurückgegeben.</w:t>
       </w:r>
       <w:bookmarkStart w:id="6" w:name="_GoBack"/>
       <w:bookmarkEnd w:id="6"/>
     </w:p>
     <w:p>
       <w:pPr>
-        <w:rPr>
-          <w:u w:val="single"/>
-        </w:rPr>
-      </w:pPr>
-    </w:p>
-    <w:p>
-      <w:r>
-        <w:rPr>
-          <w:u w:val="single"/>
-        </w:rPr>
-        <w:t>linear</w:t>
-      </w:r>
-      <w:r>
-        <w:rPr>
-          <w:u w:val="single"/>
-        </w:rPr>
-        <w:t>:</w:t>
-      </w:r>
-      <w:r>
-        <w:br/>
-      </w:r>
-      <w:r>
-        <w:t>Hier kommt der Text hin…</w:t>
-      </w:r>
-    </w:p>
-    <w:p>
-      <w:r>
-        <w:rPr>
-          <w:u w:val="single"/>
-        </w:rPr>
-        <w:t>quadratisch</w:t>
-      </w:r>
-      <w:r>
-        <w:rPr>
-          <w:u w:val="single"/>
-        </w:rPr>
-        <w:t>:</w:t>
-      </w:r>
-      <w:r>
-        <w:br/>
-        <w:t>Hier kommt der Text hin…</w:t>
-      </w:r>
-    </w:p>
-    <w:p>
-      <w:r>
-        <w:rPr>
-          <w:u w:val="single"/>
-        </w:rPr>
-        <w:t>double-hashing nach Brent</w:t>
-      </w:r>
-      <w:r>
-        <w:rPr>
-          <w:u w:val="single"/>
-        </w:rPr>
-        <w:t>:</w:t>
-      </w:r>
-      <w:r>
-        <w:br/>
-        <w:t>Hier kommt der Text hin…</w:t>
-      </w:r>
-    </w:p>
+        <w:pStyle w:val="Listenabsatz"/>
+        <w:suppressAutoHyphens w:val="0"/>
+        <w:autoSpaceDE w:val="0"/>
+        <w:adjustRightInd w:val="0"/>
+        <w:spacing w:after="0" w:line="240" w:lineRule="auto"/>
+        <w:textAlignment w:val="auto"/>
+        <w:rPr>
+          <w:rFonts w:eastAsia="Droid Sans Fallback" w:cs="Calibri"/>
+          <w:color w:val="000000"/>
+          <w:kern w:val="0"/>
+        </w:rPr>
+      </w:pPr>
+    </w:p>
+    <w:p>
+      <w:pPr>
+        <w:pStyle w:val="Listenabsatz"/>
+        <w:numPr>
+          <w:ilvl w:val="1"/>
+          <w:numId w:val="42"/>
+        </w:numPr>
+        <w:suppressAutoHyphens w:val="0"/>
+        <w:autoSpaceDE w:val="0"/>
+        <w:adjustRightInd w:val="0"/>
+        <w:spacing w:after="258" w:line="240" w:lineRule="auto"/>
+        <w:textAlignment w:val="auto"/>
+        <w:rPr>
+          <w:rFonts w:eastAsia="Droid Sans Fallback" w:cs="Calibri"/>
+          <w:color w:val="000000"/>
+          <w:kern w:val="0"/>
+        </w:rPr>
+      </w:pPr>
+      <w:r>
+        <w:rPr>
+          <w:rFonts w:eastAsia="Droid Sans Fallback" w:cs="Calibri"/>
+          <w:color w:val="000000"/>
+          <w:kern w:val="0"/>
+        </w:rPr>
+        <w:t xml:space="preserve">1) 500 </w:t>
+      </w:r>
+    </w:p>
+    <w:p>
+      <w:pPr>
+        <w:pStyle w:val="Listenabsatz"/>
+        <w:numPr>
+          <w:ilvl w:val="1"/>
+          <w:numId w:val="42"/>
+        </w:numPr>
+        <w:suppressAutoHyphens w:val="0"/>
+        <w:autoSpaceDE w:val="0"/>
+        <w:adjustRightInd w:val="0"/>
+        <w:spacing w:after="258" w:line="240" w:lineRule="auto"/>
+        <w:textAlignment w:val="auto"/>
+        <w:rPr>
+          <w:rFonts w:eastAsia="Droid Sans Fallback" w:cs="Calibri"/>
+          <w:color w:val="000000"/>
+          <w:kern w:val="0"/>
+        </w:rPr>
+      </w:pPr>
+      <w:r>
+        <w:rPr>
+          <w:rFonts w:eastAsia="Droid Sans Fallback" w:cs="Calibri"/>
+          <w:color w:val="000000"/>
+          <w:kern w:val="0"/>
+        </w:rPr>
+        <w:t xml:space="preserve">2) 1.000 </w:t>
+      </w:r>
+    </w:p>
+    <w:p>
+      <w:pPr>
+        <w:pStyle w:val="Listenabsatz"/>
+        <w:numPr>
+          <w:ilvl w:val="1"/>
+          <w:numId w:val="42"/>
+        </w:numPr>
+        <w:suppressAutoHyphens w:val="0"/>
+        <w:autoSpaceDE w:val="0"/>
+        <w:adjustRightInd w:val="0"/>
+        <w:spacing w:after="258" w:line="240" w:lineRule="auto"/>
+        <w:textAlignment w:val="auto"/>
+        <w:rPr>
+          <w:rFonts w:eastAsia="Droid Sans Fallback" w:cs="Calibri"/>
+          <w:color w:val="000000"/>
+          <w:kern w:val="0"/>
+        </w:rPr>
+      </w:pPr>
+      <w:r>
+        <w:rPr>
+          <w:rFonts w:eastAsia="Droid Sans Fallback" w:cs="Calibri"/>
+          <w:color w:val="000000"/>
+          <w:kern w:val="0"/>
+        </w:rPr>
+        <w:t xml:space="preserve">3) 2.000 </w:t>
+      </w:r>
+    </w:p>
+    <w:p>
+      <w:pPr>
+        <w:pStyle w:val="Listenabsatz"/>
+        <w:numPr>
+          <w:ilvl w:val="1"/>
+          <w:numId w:val="42"/>
+        </w:numPr>
+        <w:suppressAutoHyphens w:val="0"/>
+        <w:autoSpaceDE w:val="0"/>
+        <w:adjustRightInd w:val="0"/>
+        <w:spacing w:after="258" w:line="240" w:lineRule="auto"/>
+        <w:textAlignment w:val="auto"/>
+        <w:rPr>
+          <w:rFonts w:eastAsia="Droid Sans Fallback" w:cs="Calibri"/>
+          <w:color w:val="000000"/>
+          <w:kern w:val="0"/>
+        </w:rPr>
+      </w:pPr>
+      <w:r>
+        <w:rPr>
+          <w:rFonts w:eastAsia="Droid Sans Fallback" w:cs="Calibri"/>
+          <w:color w:val="000000"/>
+          <w:kern w:val="0"/>
+        </w:rPr>
+        <w:t xml:space="preserve">4) 4.000 </w:t>
+      </w:r>
+    </w:p>
+    <w:p>
+      <w:pPr>
+        <w:pStyle w:val="Listenabsatz"/>
+        <w:numPr>
+          <w:ilvl w:val="1"/>
+          <w:numId w:val="42"/>
+        </w:numPr>
+        <w:suppressAutoHyphens w:val="0"/>
+        <w:autoSpaceDE w:val="0"/>
+        <w:adjustRightInd w:val="0"/>
+        <w:spacing w:after="258" w:line="240" w:lineRule="auto"/>
+        <w:textAlignment w:val="auto"/>
+        <w:rPr>
+          <w:rFonts w:eastAsia="Droid Sans Fallback" w:cs="Calibri"/>
+          <w:color w:val="000000"/>
+          <w:kern w:val="0"/>
+        </w:rPr>
+      </w:pPr>
+      <w:r>
+        <w:rPr>
+          <w:rFonts w:eastAsia="Droid Sans Fallback" w:cs="Calibri"/>
+          <w:color w:val="000000"/>
+          <w:kern w:val="0"/>
+        </w:rPr>
+        <w:t xml:space="preserve">5) 8.000 </w:t>
+      </w:r>
+    </w:p>
+    <w:p>
+      <w:pPr>
+        <w:pStyle w:val="Listenabsatz"/>
+        <w:numPr>
+          <w:ilvl w:val="1"/>
+          <w:numId w:val="42"/>
+        </w:numPr>
+        <w:suppressAutoHyphens w:val="0"/>
+        <w:autoSpaceDE w:val="0"/>
+        <w:adjustRightInd w:val="0"/>
+        <w:spacing w:after="258" w:line="240" w:lineRule="auto"/>
+        <w:textAlignment w:val="auto"/>
+        <w:rPr>
+          <w:rFonts w:eastAsia="Droid Sans Fallback" w:cs="Calibri"/>
+          <w:color w:val="000000"/>
+          <w:kern w:val="0"/>
+        </w:rPr>
+      </w:pPr>
+      <w:r>
+        <w:rPr>
+          <w:rFonts w:eastAsia="Droid Sans Fallback" w:cs="Calibri"/>
+          <w:color w:val="000000"/>
+          <w:kern w:val="0"/>
+        </w:rPr>
+        <w:t xml:space="preserve">6) 16.000 </w:t>
+      </w:r>
+    </w:p>
+    <w:p>
+      <w:pPr>
+        <w:pStyle w:val="Listenabsatz"/>
+        <w:numPr>
+          <w:ilvl w:val="1"/>
+          <w:numId w:val="42"/>
+        </w:numPr>
+        <w:suppressAutoHyphens w:val="0"/>
+        <w:autoSpaceDE w:val="0"/>
+        <w:adjustRightInd w:val="0"/>
+        <w:spacing w:after="258" w:line="240" w:lineRule="auto"/>
+        <w:textAlignment w:val="auto"/>
+        <w:rPr>
+          <w:rFonts w:eastAsia="Droid Sans Fallback" w:cs="Calibri"/>
+          <w:color w:val="000000"/>
+          <w:kern w:val="0"/>
+        </w:rPr>
+      </w:pPr>
+      <w:r>
+        <w:rPr>
+          <w:rFonts w:eastAsia="Droid Sans Fallback" w:cs="Calibri"/>
+          <w:color w:val="000000"/>
+          <w:kern w:val="0"/>
+        </w:rPr>
+        <w:t xml:space="preserve">7) 32.000 </w:t>
+      </w:r>
+    </w:p>
+    <w:p>
+      <w:pPr>
+        <w:pStyle w:val="Listenabsatz"/>
+        <w:numPr>
+          <w:ilvl w:val="1"/>
+          <w:numId w:val="42"/>
+        </w:numPr>
+        <w:suppressAutoHyphens w:val="0"/>
+        <w:autoSpaceDE w:val="0"/>
+        <w:adjustRightInd w:val="0"/>
+        <w:spacing w:after="258" w:line="240" w:lineRule="auto"/>
+        <w:textAlignment w:val="auto"/>
+        <w:rPr>
+          <w:rFonts w:eastAsia="Droid Sans Fallback" w:cs="Calibri"/>
+          <w:color w:val="000000"/>
+          <w:kern w:val="0"/>
+        </w:rPr>
+      </w:pPr>
+      <w:r>
+        <w:rPr>
+          <w:rFonts w:eastAsia="Droid Sans Fallback" w:cs="Calibri"/>
+          <w:color w:val="000000"/>
+          <w:kern w:val="0"/>
+        </w:rPr>
+        <w:t xml:space="preserve">8) 64.000 </w:t>
+      </w:r>
+    </w:p>
+    <w:p>
+      <w:pPr>
+        <w:pStyle w:val="Listenabsatz"/>
+        <w:numPr>
+          <w:ilvl w:val="1"/>
+          <w:numId w:val="42"/>
+        </w:numPr>
+        <w:suppressAutoHyphens w:val="0"/>
+        <w:autoSpaceDE w:val="0"/>
+        <w:adjustRightInd w:val="0"/>
+        <w:spacing w:after="0" w:line="240" w:lineRule="auto"/>
+        <w:textAlignment w:val="auto"/>
+        <w:rPr>
+          <w:rFonts w:eastAsia="Droid Sans Fallback" w:cs="Calibri"/>
+          <w:color w:val="000000"/>
+          <w:kern w:val="0"/>
+        </w:rPr>
+      </w:pPr>
+      <w:r>
+        <w:rPr>
+          <w:rFonts w:eastAsia="Droid Sans Fallback" w:cs="Calibri"/>
+          <w:color w:val="000000"/>
+          <w:kern w:val="0"/>
+        </w:rPr>
+        <w:t xml:space="preserve">9) 128.000 </w:t>
+      </w:r>
+    </w:p>
+    <w:p>
+      <w:pPr>
+        <w:pStyle w:val="Listenabsatz"/>
+        <w:suppressAutoHyphens w:val="0"/>
+        <w:autoSpaceDE w:val="0"/>
+        <w:adjustRightInd w:val="0"/>
+        <w:spacing w:after="0" w:line="240" w:lineRule="auto"/>
+        <w:textAlignment w:val="auto"/>
+        <w:rPr>
+          <w:rFonts w:eastAsia="Droid Sans Fallback" w:cs="Calibri"/>
+          <w:color w:val="000000"/>
+          <w:kern w:val="0"/>
+        </w:rPr>
+      </w:pPr>
+    </w:p>
+    <w:p>
+      <w:pPr>
+        <w:pStyle w:val="Listenabsatz"/>
+        <w:numPr>
+          <w:ilvl w:val="0"/>
+          <w:numId w:val="42"/>
+        </w:numPr>
+        <w:suppressAutoHyphens w:val="0"/>
+        <w:autoSpaceDE w:val="0"/>
+        <w:adjustRightInd w:val="0"/>
+        <w:spacing w:after="0" w:line="240" w:lineRule="auto"/>
+        <w:textAlignment w:val="auto"/>
+        <w:rPr>
+          <w:rFonts w:eastAsia="Droid Sans Fallback" w:cs="Calibri"/>
+          <w:color w:val="000000"/>
+          <w:kern w:val="0"/>
+        </w:rPr>
+      </w:pPr>
+      <w:r>
+        <w:rPr>
+          <w:rFonts w:eastAsia="Droid Sans Fallback" w:cs="Calibri"/>
+          <w:color w:val="000000"/>
+          <w:kern w:val="0"/>
+        </w:rPr>
+        <w:t xml:space="preserve">Resultate: </w:t>
+      </w:r>
+    </w:p>
+    <w:tbl>
+      <w:tblPr>
+        <w:tblW w:w="8500" w:type="dxa"/>
+        <w:tblLayout w:type="fixed"/>
+        <w:tblCellMar>
+          <w:left w:w="10" w:type="dxa"/>
+          <w:right w:w="10" w:type="dxa"/>
+        </w:tblCellMar>
+        <w:tblLook w:val="0000" w:firstRow="0" w:lastRow="0" w:firstColumn="0" w:lastColumn="0" w:noHBand="0" w:noVBand="0"/>
+      </w:tblPr>
+      <w:tblGrid>
+        <w:gridCol w:w="2118"/>
+        <w:gridCol w:w="571"/>
+        <w:gridCol w:w="709"/>
+        <w:gridCol w:w="709"/>
+        <w:gridCol w:w="709"/>
+        <w:gridCol w:w="709"/>
+        <w:gridCol w:w="708"/>
+        <w:gridCol w:w="709"/>
+        <w:gridCol w:w="709"/>
+        <w:gridCol w:w="849"/>
+      </w:tblGrid>
+      <w:tr>
+        <w:trPr>
+          <w:trHeight w:val="274"/>
+        </w:trPr>
+        <w:tc>
+          <w:tcPr>
+            <w:tcW w:w="2118" w:type="dxa"/>
+            <w:tcBorders>
+              <w:top w:val="single" w:sz="4" w:space="0" w:color="000000"/>
+              <w:left w:val="single" w:sz="4" w:space="0" w:color="000000"/>
+              <w:bottom w:val="single" w:sz="4" w:space="0" w:color="000000"/>
+            </w:tcBorders>
+            <w:tcMar>
+              <w:top w:w="0" w:type="dxa"/>
+              <w:left w:w="70" w:type="dxa"/>
+              <w:bottom w:w="0" w:type="dxa"/>
+              <w:right w:w="70" w:type="dxa"/>
+            </w:tcMar>
+            <w:vAlign w:val="bottom"/>
+          </w:tcPr>
+          <w:p>
+            <w:pPr>
+              <w:spacing w:after="0" w:line="240" w:lineRule="auto"/>
+              <w:ind w:left="360"/>
+              <w:rPr>
+                <w:rFonts w:eastAsia="Times New Roman"/>
+                <w:b/>
+                <w:bCs/>
+                <w:i/>
+                <w:iCs/>
+                <w:color w:val="000000"/>
+                <w:lang w:eastAsia="de-DE"/>
+              </w:rPr>
+            </w:pPr>
+            <w:r>
+              <w:rPr>
+                <w:rFonts w:eastAsia="Times New Roman"/>
+                <w:b/>
+                <w:bCs/>
+                <w:i/>
+                <w:iCs/>
+                <w:color w:val="000000"/>
+                <w:lang w:eastAsia="de-DE"/>
+              </w:rPr>
+              <w:t>ADT-Hashmap</w:t>
+            </w:r>
+          </w:p>
+        </w:tc>
+        <w:tc>
+          <w:tcPr>
+            <w:tcW w:w="571" w:type="dxa"/>
+            <w:tcBorders>
+              <w:top w:val="single" w:sz="4" w:space="0" w:color="000000"/>
+              <w:left w:val="single" w:sz="4" w:space="0" w:color="000000"/>
+              <w:bottom w:val="single" w:sz="4" w:space="0" w:color="000000"/>
+            </w:tcBorders>
+            <w:tcMar>
+              <w:top w:w="0" w:type="dxa"/>
+              <w:left w:w="70" w:type="dxa"/>
+              <w:bottom w:w="0" w:type="dxa"/>
+              <w:right w:w="70" w:type="dxa"/>
+            </w:tcMar>
+            <w:vAlign w:val="bottom"/>
+          </w:tcPr>
+          <w:p>
+            <w:pPr>
+              <w:spacing w:after="0" w:line="240" w:lineRule="auto"/>
+              <w:rPr>
+                <w:rFonts w:eastAsia="Times New Roman"/>
+                <w:color w:val="000000"/>
+                <w:lang w:eastAsia="de-DE"/>
+              </w:rPr>
+            </w:pPr>
+            <w:r>
+              <w:rPr>
+                <w:rFonts w:eastAsia="Times New Roman"/>
+                <w:color w:val="000000"/>
+                <w:lang w:eastAsia="de-DE"/>
+              </w:rPr>
+              <w:t> </w:t>
+            </w:r>
+          </w:p>
+        </w:tc>
+        <w:tc>
+          <w:tcPr>
+            <w:tcW w:w="709" w:type="dxa"/>
+            <w:tcBorders>
+              <w:top w:val="single" w:sz="4" w:space="0" w:color="000000"/>
+              <w:left w:val="single" w:sz="4" w:space="0" w:color="000000"/>
+              <w:bottom w:val="single" w:sz="4" w:space="0" w:color="000000"/>
+            </w:tcBorders>
+            <w:tcMar>
+              <w:top w:w="0" w:type="dxa"/>
+              <w:left w:w="70" w:type="dxa"/>
+              <w:bottom w:w="0" w:type="dxa"/>
+              <w:right w:w="70" w:type="dxa"/>
+            </w:tcMar>
+            <w:vAlign w:val="bottom"/>
+          </w:tcPr>
+          <w:p>
+            <w:pPr>
+              <w:spacing w:after="0" w:line="240" w:lineRule="auto"/>
+              <w:rPr>
+                <w:rFonts w:eastAsia="Times New Roman"/>
+                <w:color w:val="000000"/>
+                <w:lang w:eastAsia="de-DE"/>
+              </w:rPr>
+            </w:pPr>
+            <w:r>
+              <w:rPr>
+                <w:rFonts w:eastAsia="Times New Roman"/>
+                <w:color w:val="000000"/>
+                <w:lang w:eastAsia="de-DE"/>
+              </w:rPr>
+              <w:t> </w:t>
+            </w:r>
+          </w:p>
+        </w:tc>
+        <w:tc>
+          <w:tcPr>
+            <w:tcW w:w="709" w:type="dxa"/>
+            <w:tcBorders>
+              <w:top w:val="single" w:sz="4" w:space="0" w:color="000000"/>
+              <w:left w:val="single" w:sz="4" w:space="0" w:color="000000"/>
+              <w:bottom w:val="single" w:sz="4" w:space="0" w:color="000000"/>
+            </w:tcBorders>
+            <w:tcMar>
+              <w:top w:w="0" w:type="dxa"/>
+              <w:left w:w="70" w:type="dxa"/>
+              <w:bottom w:w="0" w:type="dxa"/>
+              <w:right w:w="70" w:type="dxa"/>
+            </w:tcMar>
+            <w:vAlign w:val="bottom"/>
+          </w:tcPr>
+          <w:p>
+            <w:pPr>
+              <w:spacing w:after="0" w:line="240" w:lineRule="auto"/>
+              <w:rPr>
+                <w:rFonts w:eastAsia="Times New Roman"/>
+                <w:color w:val="000000"/>
+                <w:lang w:eastAsia="de-DE"/>
+              </w:rPr>
+            </w:pPr>
+            <w:r>
+              <w:rPr>
+                <w:rFonts w:eastAsia="Times New Roman"/>
+                <w:color w:val="000000"/>
+                <w:lang w:eastAsia="de-DE"/>
+              </w:rPr>
+              <w:t> </w:t>
+            </w:r>
+          </w:p>
+        </w:tc>
+        <w:tc>
+          <w:tcPr>
+            <w:tcW w:w="709" w:type="dxa"/>
+            <w:tcBorders>
+              <w:top w:val="single" w:sz="4" w:space="0" w:color="000000"/>
+              <w:left w:val="single" w:sz="4" w:space="0" w:color="000000"/>
+              <w:bottom w:val="single" w:sz="4" w:space="0" w:color="000000"/>
+            </w:tcBorders>
+            <w:tcMar>
+              <w:top w:w="0" w:type="dxa"/>
+              <w:left w:w="70" w:type="dxa"/>
+              <w:bottom w:w="0" w:type="dxa"/>
+              <w:right w:w="70" w:type="dxa"/>
+            </w:tcMar>
+            <w:vAlign w:val="bottom"/>
+          </w:tcPr>
+          <w:p>
+            <w:pPr>
+              <w:spacing w:after="0" w:line="240" w:lineRule="auto"/>
+              <w:rPr>
+                <w:rFonts w:eastAsia="Times New Roman"/>
+                <w:color w:val="000000"/>
+                <w:lang w:eastAsia="de-DE"/>
+              </w:rPr>
+            </w:pPr>
+            <w:r>
+              <w:rPr>
+                <w:rFonts w:eastAsia="Times New Roman"/>
+                <w:color w:val="000000"/>
+                <w:lang w:eastAsia="de-DE"/>
+              </w:rPr>
+              <w:t> </w:t>
+            </w:r>
+          </w:p>
+        </w:tc>
+        <w:tc>
+          <w:tcPr>
+            <w:tcW w:w="709" w:type="dxa"/>
+            <w:tcBorders>
+              <w:top w:val="single" w:sz="4" w:space="0" w:color="000000"/>
+              <w:left w:val="single" w:sz="4" w:space="0" w:color="000000"/>
+              <w:bottom w:val="single" w:sz="4" w:space="0" w:color="000000"/>
+            </w:tcBorders>
+            <w:tcMar>
+              <w:top w:w="0" w:type="dxa"/>
+              <w:left w:w="70" w:type="dxa"/>
+              <w:bottom w:w="0" w:type="dxa"/>
+              <w:right w:w="70" w:type="dxa"/>
+            </w:tcMar>
+            <w:vAlign w:val="bottom"/>
+          </w:tcPr>
+          <w:p>
+            <w:pPr>
+              <w:spacing w:after="0" w:line="240" w:lineRule="auto"/>
+              <w:rPr>
+                <w:rFonts w:eastAsia="Times New Roman"/>
+                <w:color w:val="000000"/>
+                <w:lang w:eastAsia="de-DE"/>
+              </w:rPr>
+            </w:pPr>
+            <w:r>
+              <w:rPr>
+                <w:rFonts w:eastAsia="Times New Roman"/>
+                <w:color w:val="000000"/>
+                <w:lang w:eastAsia="de-DE"/>
+              </w:rPr>
+              <w:t> </w:t>
+            </w:r>
+          </w:p>
+        </w:tc>
+        <w:tc>
+          <w:tcPr>
+            <w:tcW w:w="708" w:type="dxa"/>
+            <w:tcBorders>
+              <w:top w:val="single" w:sz="4" w:space="0" w:color="000000"/>
+              <w:left w:val="single" w:sz="4" w:space="0" w:color="000000"/>
+              <w:bottom w:val="single" w:sz="4" w:space="0" w:color="000000"/>
+            </w:tcBorders>
+            <w:tcMar>
+              <w:top w:w="0" w:type="dxa"/>
+              <w:left w:w="70" w:type="dxa"/>
+              <w:bottom w:w="0" w:type="dxa"/>
+              <w:right w:w="70" w:type="dxa"/>
+            </w:tcMar>
+            <w:vAlign w:val="bottom"/>
+          </w:tcPr>
+          <w:p>
+            <w:pPr>
+              <w:spacing w:after="0" w:line="240" w:lineRule="auto"/>
+              <w:rPr>
+                <w:rFonts w:eastAsia="Times New Roman"/>
+                <w:color w:val="000000"/>
+                <w:lang w:eastAsia="de-DE"/>
+              </w:rPr>
+            </w:pPr>
+            <w:r>
+              <w:rPr>
+                <w:rFonts w:eastAsia="Times New Roman"/>
+                <w:color w:val="000000"/>
+                <w:lang w:eastAsia="de-DE"/>
+              </w:rPr>
+              <w:t> </w:t>
+            </w:r>
+          </w:p>
+        </w:tc>
+        <w:tc>
+          <w:tcPr>
+            <w:tcW w:w="709" w:type="dxa"/>
+            <w:tcBorders>
+              <w:top w:val="single" w:sz="4" w:space="0" w:color="000000"/>
+              <w:left w:val="single" w:sz="4" w:space="0" w:color="000000"/>
+              <w:bottom w:val="single" w:sz="4" w:space="0" w:color="000000"/>
+            </w:tcBorders>
+            <w:tcMar>
+              <w:top w:w="0" w:type="dxa"/>
+              <w:left w:w="70" w:type="dxa"/>
+              <w:bottom w:w="0" w:type="dxa"/>
+              <w:right w:w="70" w:type="dxa"/>
+            </w:tcMar>
+            <w:vAlign w:val="bottom"/>
+          </w:tcPr>
+          <w:p>
+            <w:pPr>
+              <w:spacing w:after="0" w:line="240" w:lineRule="auto"/>
+              <w:rPr>
+                <w:rFonts w:eastAsia="Times New Roman"/>
+                <w:color w:val="000000"/>
+                <w:lang w:eastAsia="de-DE"/>
+              </w:rPr>
+            </w:pPr>
+            <w:r>
+              <w:rPr>
+                <w:rFonts w:eastAsia="Times New Roman"/>
+                <w:color w:val="000000"/>
+                <w:lang w:eastAsia="de-DE"/>
+              </w:rPr>
+              <w:t> </w:t>
+            </w:r>
+          </w:p>
+        </w:tc>
+        <w:tc>
+          <w:tcPr>
+            <w:tcW w:w="709" w:type="dxa"/>
+            <w:tcBorders>
+              <w:top w:val="single" w:sz="4" w:space="0" w:color="000000"/>
+              <w:left w:val="single" w:sz="4" w:space="0" w:color="000000"/>
+              <w:bottom w:val="single" w:sz="4" w:space="0" w:color="000000"/>
+            </w:tcBorders>
+            <w:tcMar>
+              <w:top w:w="0" w:type="dxa"/>
+              <w:left w:w="70" w:type="dxa"/>
+              <w:bottom w:w="0" w:type="dxa"/>
+              <w:right w:w="70" w:type="dxa"/>
+            </w:tcMar>
+            <w:vAlign w:val="bottom"/>
+          </w:tcPr>
+          <w:p>
+            <w:pPr>
+              <w:spacing w:after="0" w:line="240" w:lineRule="auto"/>
+              <w:rPr>
+                <w:rFonts w:eastAsia="Times New Roman"/>
+                <w:color w:val="000000"/>
+                <w:lang w:eastAsia="de-DE"/>
+              </w:rPr>
+            </w:pPr>
+            <w:r>
+              <w:rPr>
+                <w:rFonts w:eastAsia="Times New Roman"/>
+                <w:color w:val="000000"/>
+                <w:lang w:eastAsia="de-DE"/>
+              </w:rPr>
+              <w:t> </w:t>
+            </w:r>
+          </w:p>
+        </w:tc>
+        <w:tc>
+          <w:tcPr>
+            <w:tcW w:w="849" w:type="dxa"/>
+            <w:tcBorders>
+              <w:top w:val="single" w:sz="4" w:space="0" w:color="000000"/>
+              <w:left w:val="single" w:sz="4" w:space="0" w:color="000000"/>
+              <w:bottom w:val="single" w:sz="4" w:space="0" w:color="000000"/>
+              <w:right w:val="single" w:sz="4" w:space="0" w:color="000000"/>
+            </w:tcBorders>
+            <w:tcMar>
+              <w:top w:w="0" w:type="dxa"/>
+              <w:left w:w="70" w:type="dxa"/>
+              <w:bottom w:w="0" w:type="dxa"/>
+              <w:right w:w="70" w:type="dxa"/>
+            </w:tcMar>
+            <w:vAlign w:val="bottom"/>
+          </w:tcPr>
+          <w:p>
+            <w:pPr>
+              <w:spacing w:after="0" w:line="240" w:lineRule="auto"/>
+              <w:rPr>
+                <w:rFonts w:eastAsia="Times New Roman"/>
+                <w:color w:val="000000"/>
+                <w:lang w:eastAsia="de-DE"/>
+              </w:rPr>
+            </w:pPr>
+            <w:r>
+              <w:rPr>
+                <w:rFonts w:eastAsia="Times New Roman"/>
+                <w:color w:val="000000"/>
+                <w:lang w:eastAsia="de-DE"/>
+              </w:rPr>
+              <w:t> </w:t>
+            </w:r>
+          </w:p>
+        </w:tc>
+      </w:tr>
+      <w:tr>
+        <w:trPr>
+          <w:trHeight w:val="274"/>
+        </w:trPr>
+        <w:tc>
+          <w:tcPr>
+            <w:tcW w:w="2118" w:type="dxa"/>
+            <w:tcBorders>
+              <w:left w:val="single" w:sz="4" w:space="0" w:color="000000"/>
+              <w:bottom w:val="single" w:sz="4" w:space="0" w:color="000000"/>
+            </w:tcBorders>
+            <w:tcMar>
+              <w:top w:w="0" w:type="dxa"/>
+              <w:left w:w="70" w:type="dxa"/>
+              <w:bottom w:w="0" w:type="dxa"/>
+              <w:right w:w="70" w:type="dxa"/>
+            </w:tcMar>
+            <w:vAlign w:val="bottom"/>
+          </w:tcPr>
+          <w:p>
+            <w:pPr>
+              <w:spacing w:after="0" w:line="240" w:lineRule="auto"/>
+              <w:rPr>
+                <w:rFonts w:eastAsia="Times New Roman"/>
+                <w:color w:val="000000"/>
+                <w:lang w:eastAsia="de-DE"/>
+              </w:rPr>
+            </w:pPr>
+            <w:r>
+              <w:rPr>
+                <w:rFonts w:eastAsia="Times New Roman"/>
+                <w:color w:val="000000"/>
+                <w:lang w:eastAsia="de-DE"/>
+              </w:rPr>
+              <w:t> </w:t>
+            </w:r>
+          </w:p>
+        </w:tc>
+        <w:tc>
+          <w:tcPr>
+            <w:tcW w:w="571" w:type="dxa"/>
+            <w:tcBorders>
+              <w:left w:val="single" w:sz="4" w:space="0" w:color="000000"/>
+              <w:bottom w:val="single" w:sz="4" w:space="0" w:color="000000"/>
+            </w:tcBorders>
+            <w:tcMar>
+              <w:top w:w="0" w:type="dxa"/>
+              <w:left w:w="70" w:type="dxa"/>
+              <w:bottom w:w="0" w:type="dxa"/>
+              <w:right w:w="70" w:type="dxa"/>
+            </w:tcMar>
+            <w:vAlign w:val="bottom"/>
+          </w:tcPr>
+          <w:p>
+            <w:pPr>
+              <w:spacing w:after="0" w:line="240" w:lineRule="auto"/>
+              <w:jc w:val="right"/>
+              <w:rPr>
+                <w:rFonts w:eastAsia="Times New Roman"/>
+                <w:color w:val="000000"/>
+                <w:lang w:eastAsia="de-DE"/>
+              </w:rPr>
+            </w:pPr>
+            <w:r>
+              <w:rPr>
+                <w:rFonts w:eastAsia="Times New Roman"/>
+                <w:color w:val="000000"/>
+                <w:lang w:eastAsia="de-DE"/>
+              </w:rPr>
+              <w:t>500</w:t>
+            </w:r>
+          </w:p>
+        </w:tc>
+        <w:tc>
+          <w:tcPr>
+            <w:tcW w:w="709" w:type="dxa"/>
+            <w:tcBorders>
+              <w:left w:val="single" w:sz="4" w:space="0" w:color="000000"/>
+              <w:bottom w:val="single" w:sz="4" w:space="0" w:color="000000"/>
+            </w:tcBorders>
+            <w:tcMar>
+              <w:top w:w="0" w:type="dxa"/>
+              <w:left w:w="70" w:type="dxa"/>
+              <w:bottom w:w="0" w:type="dxa"/>
+              <w:right w:w="70" w:type="dxa"/>
+            </w:tcMar>
+            <w:vAlign w:val="bottom"/>
+          </w:tcPr>
+          <w:p>
+            <w:pPr>
+              <w:spacing w:after="0" w:line="240" w:lineRule="auto"/>
+              <w:jc w:val="right"/>
+              <w:rPr>
+                <w:rFonts w:eastAsia="Times New Roman"/>
+                <w:color w:val="000000"/>
+                <w:lang w:eastAsia="de-DE"/>
+              </w:rPr>
+            </w:pPr>
+            <w:r>
+              <w:rPr>
+                <w:rFonts w:eastAsia="Times New Roman"/>
+                <w:color w:val="000000"/>
+                <w:lang w:eastAsia="de-DE"/>
+              </w:rPr>
+              <w:t>1000</w:t>
+            </w:r>
+          </w:p>
+        </w:tc>
+        <w:tc>
+          <w:tcPr>
+            <w:tcW w:w="709" w:type="dxa"/>
+            <w:tcBorders>
+              <w:left w:val="single" w:sz="4" w:space="0" w:color="000000"/>
+              <w:bottom w:val="single" w:sz="4" w:space="0" w:color="000000"/>
+            </w:tcBorders>
+            <w:tcMar>
+              <w:top w:w="0" w:type="dxa"/>
+              <w:left w:w="70" w:type="dxa"/>
+              <w:bottom w:w="0" w:type="dxa"/>
+              <w:right w:w="70" w:type="dxa"/>
+            </w:tcMar>
+            <w:vAlign w:val="bottom"/>
+          </w:tcPr>
+          <w:p>
+            <w:pPr>
+              <w:spacing w:after="0" w:line="240" w:lineRule="auto"/>
+              <w:jc w:val="right"/>
+              <w:rPr>
+                <w:rFonts w:eastAsia="Times New Roman"/>
+                <w:color w:val="000000"/>
+                <w:lang w:eastAsia="de-DE"/>
+              </w:rPr>
+            </w:pPr>
+            <w:r>
+              <w:rPr>
+                <w:rFonts w:eastAsia="Times New Roman"/>
+                <w:color w:val="000000"/>
+                <w:lang w:eastAsia="de-DE"/>
+              </w:rPr>
+              <w:t>2000</w:t>
+            </w:r>
+          </w:p>
+        </w:tc>
+        <w:tc>
+          <w:tcPr>
+            <w:tcW w:w="709" w:type="dxa"/>
+            <w:tcBorders>
+              <w:left w:val="single" w:sz="4" w:space="0" w:color="000000"/>
+              <w:bottom w:val="single" w:sz="4" w:space="0" w:color="000000"/>
+            </w:tcBorders>
+            <w:tcMar>
+              <w:top w:w="0" w:type="dxa"/>
+              <w:left w:w="70" w:type="dxa"/>
+              <w:bottom w:w="0" w:type="dxa"/>
+              <w:right w:w="70" w:type="dxa"/>
+            </w:tcMar>
+            <w:vAlign w:val="bottom"/>
+          </w:tcPr>
+          <w:p>
+            <w:pPr>
+              <w:spacing w:after="0" w:line="240" w:lineRule="auto"/>
+              <w:jc w:val="right"/>
+              <w:rPr>
+                <w:rFonts w:eastAsia="Times New Roman"/>
+                <w:color w:val="000000"/>
+                <w:lang w:eastAsia="de-DE"/>
+              </w:rPr>
+            </w:pPr>
+            <w:r>
+              <w:rPr>
+                <w:rFonts w:eastAsia="Times New Roman"/>
+                <w:color w:val="000000"/>
+                <w:lang w:eastAsia="de-DE"/>
+              </w:rPr>
+              <w:t>4000</w:t>
+            </w:r>
+          </w:p>
+        </w:tc>
+        <w:tc>
+          <w:tcPr>
+            <w:tcW w:w="709" w:type="dxa"/>
+            <w:tcBorders>
+              <w:left w:val="single" w:sz="4" w:space="0" w:color="000000"/>
+              <w:bottom w:val="single" w:sz="4" w:space="0" w:color="000000"/>
+            </w:tcBorders>
+            <w:tcMar>
+              <w:top w:w="0" w:type="dxa"/>
+              <w:left w:w="70" w:type="dxa"/>
+              <w:bottom w:w="0" w:type="dxa"/>
+              <w:right w:w="70" w:type="dxa"/>
+            </w:tcMar>
+            <w:vAlign w:val="bottom"/>
+          </w:tcPr>
+          <w:p>
+            <w:pPr>
+              <w:spacing w:after="0" w:line="240" w:lineRule="auto"/>
+              <w:jc w:val="right"/>
+              <w:rPr>
+                <w:rFonts w:eastAsia="Times New Roman"/>
+                <w:color w:val="000000"/>
+                <w:lang w:eastAsia="de-DE"/>
+              </w:rPr>
+            </w:pPr>
+            <w:r>
+              <w:rPr>
+                <w:rFonts w:eastAsia="Times New Roman"/>
+                <w:color w:val="000000"/>
+                <w:lang w:eastAsia="de-DE"/>
+              </w:rPr>
+              <w:t>8000</w:t>
+            </w:r>
+          </w:p>
+        </w:tc>
+        <w:tc>
+          <w:tcPr>
+            <w:tcW w:w="708" w:type="dxa"/>
+            <w:tcBorders>
+              <w:left w:val="single" w:sz="4" w:space="0" w:color="000000"/>
+              <w:bottom w:val="single" w:sz="4" w:space="0" w:color="000000"/>
+            </w:tcBorders>
+            <w:tcMar>
+              <w:top w:w="0" w:type="dxa"/>
+              <w:left w:w="70" w:type="dxa"/>
+              <w:bottom w:w="0" w:type="dxa"/>
+              <w:right w:w="70" w:type="dxa"/>
+            </w:tcMar>
+            <w:vAlign w:val="bottom"/>
+          </w:tcPr>
+          <w:p>
+            <w:pPr>
+              <w:spacing w:after="0" w:line="240" w:lineRule="auto"/>
+              <w:jc w:val="right"/>
+              <w:rPr>
+                <w:rFonts w:eastAsia="Times New Roman"/>
+                <w:color w:val="000000"/>
+                <w:lang w:eastAsia="de-DE"/>
+              </w:rPr>
+            </w:pPr>
+            <w:r>
+              <w:rPr>
+                <w:rFonts w:eastAsia="Times New Roman"/>
+                <w:color w:val="000000"/>
+                <w:lang w:eastAsia="de-DE"/>
+              </w:rPr>
+              <w:t>16000</w:t>
+            </w:r>
+          </w:p>
+        </w:tc>
+        <w:tc>
+          <w:tcPr>
+            <w:tcW w:w="709" w:type="dxa"/>
+            <w:tcBorders>
+              <w:left w:val="single" w:sz="4" w:space="0" w:color="000000"/>
+              <w:bottom w:val="single" w:sz="4" w:space="0" w:color="000000"/>
+            </w:tcBorders>
+            <w:tcMar>
+              <w:top w:w="0" w:type="dxa"/>
+              <w:left w:w="70" w:type="dxa"/>
+              <w:bottom w:w="0" w:type="dxa"/>
+              <w:right w:w="70" w:type="dxa"/>
+            </w:tcMar>
+            <w:vAlign w:val="bottom"/>
+          </w:tcPr>
+          <w:p>
+            <w:pPr>
+              <w:spacing w:after="0" w:line="240" w:lineRule="auto"/>
+              <w:jc w:val="right"/>
+              <w:rPr>
+                <w:rFonts w:eastAsia="Times New Roman"/>
+                <w:color w:val="000000"/>
+                <w:lang w:eastAsia="de-DE"/>
+              </w:rPr>
+            </w:pPr>
+            <w:r>
+              <w:rPr>
+                <w:rFonts w:eastAsia="Times New Roman"/>
+                <w:color w:val="000000"/>
+                <w:lang w:eastAsia="de-DE"/>
+              </w:rPr>
+              <w:t>32000</w:t>
+            </w:r>
+          </w:p>
+        </w:tc>
+        <w:tc>
+          <w:tcPr>
+            <w:tcW w:w="709" w:type="dxa"/>
+            <w:tcBorders>
+              <w:left w:val="single" w:sz="4" w:space="0" w:color="000000"/>
+              <w:bottom w:val="single" w:sz="4" w:space="0" w:color="000000"/>
+            </w:tcBorders>
+            <w:tcMar>
+              <w:top w:w="0" w:type="dxa"/>
+              <w:left w:w="70" w:type="dxa"/>
+              <w:bottom w:w="0" w:type="dxa"/>
+              <w:right w:w="70" w:type="dxa"/>
+            </w:tcMar>
+            <w:vAlign w:val="bottom"/>
+          </w:tcPr>
+          <w:p>
+            <w:pPr>
+              <w:spacing w:after="0" w:line="240" w:lineRule="auto"/>
+              <w:jc w:val="right"/>
+              <w:rPr>
+                <w:rFonts w:eastAsia="Times New Roman"/>
+                <w:color w:val="000000"/>
+                <w:lang w:eastAsia="de-DE"/>
+              </w:rPr>
+            </w:pPr>
+            <w:r>
+              <w:rPr>
+                <w:rFonts w:eastAsia="Times New Roman"/>
+                <w:color w:val="000000"/>
+                <w:lang w:eastAsia="de-DE"/>
+              </w:rPr>
+              <w:t>64000</w:t>
+            </w:r>
+          </w:p>
+        </w:tc>
+        <w:tc>
+          <w:tcPr>
+            <w:tcW w:w="849" w:type="dxa"/>
+            <w:tcBorders>
+              <w:left w:val="single" w:sz="4" w:space="0" w:color="000000"/>
+              <w:bottom w:val="single" w:sz="4" w:space="0" w:color="000000"/>
+              <w:right w:val="single" w:sz="4" w:space="0" w:color="000000"/>
+            </w:tcBorders>
+            <w:tcMar>
+              <w:top w:w="0" w:type="dxa"/>
+              <w:left w:w="70" w:type="dxa"/>
+              <w:bottom w:w="0" w:type="dxa"/>
+              <w:right w:w="70" w:type="dxa"/>
+            </w:tcMar>
+            <w:vAlign w:val="bottom"/>
+          </w:tcPr>
+          <w:p>
+            <w:pPr>
+              <w:spacing w:after="0" w:line="240" w:lineRule="auto"/>
+              <w:jc w:val="right"/>
+              <w:rPr>
+                <w:rFonts w:eastAsia="Times New Roman"/>
+                <w:color w:val="000000"/>
+                <w:lang w:eastAsia="de-DE"/>
+              </w:rPr>
+            </w:pPr>
+            <w:r>
+              <w:rPr>
+                <w:rFonts w:eastAsia="Times New Roman"/>
+                <w:color w:val="000000"/>
+                <w:lang w:eastAsia="de-DE"/>
+              </w:rPr>
+              <w:t>128000</w:t>
+            </w:r>
+          </w:p>
+        </w:tc>
+      </w:tr>
+      <w:tr>
+        <w:trPr>
+          <w:trHeight w:val="274"/>
+        </w:trPr>
+        <w:tc>
+          <w:tcPr>
+            <w:tcW w:w="2118" w:type="dxa"/>
+            <w:tcBorders>
+              <w:left w:val="single" w:sz="4" w:space="0" w:color="000000"/>
+              <w:bottom w:val="single" w:sz="4" w:space="0" w:color="000000"/>
+            </w:tcBorders>
+            <w:tcMar>
+              <w:top w:w="0" w:type="dxa"/>
+              <w:left w:w="70" w:type="dxa"/>
+              <w:bottom w:w="0" w:type="dxa"/>
+              <w:right w:w="70" w:type="dxa"/>
+            </w:tcMar>
+            <w:vAlign w:val="bottom"/>
+          </w:tcPr>
+          <w:p>
+            <w:pPr>
+              <w:spacing w:after="0" w:line="240" w:lineRule="auto"/>
+              <w:rPr>
+                <w:rFonts w:eastAsia="Times New Roman"/>
+                <w:color w:val="000000"/>
+                <w:lang w:eastAsia="de-DE"/>
+              </w:rPr>
+            </w:pPr>
+            <w:r>
+              <w:rPr>
+                <w:rFonts w:eastAsia="Times New Roman"/>
+                <w:color w:val="000000"/>
+                <w:lang w:eastAsia="de-DE"/>
+              </w:rPr>
+              <w:t>Laufzeit insert (ms</w:t>
+            </w:r>
+            <w:r>
+              <w:rPr>
+                <w:rFonts w:eastAsia="Times New Roman"/>
+                <w:color w:val="000000"/>
+                <w:lang w:eastAsia="de-DE"/>
+              </w:rPr>
+              <w:t>)</w:t>
+            </w:r>
+          </w:p>
+        </w:tc>
+        <w:tc>
+          <w:tcPr>
+            <w:tcW w:w="571" w:type="dxa"/>
+            <w:tcBorders>
+              <w:left w:val="single" w:sz="4" w:space="0" w:color="000000"/>
+              <w:bottom w:val="single" w:sz="4" w:space="0" w:color="000000"/>
+            </w:tcBorders>
+            <w:tcMar>
+              <w:top w:w="0" w:type="dxa"/>
+              <w:left w:w="70" w:type="dxa"/>
+              <w:bottom w:w="0" w:type="dxa"/>
+              <w:right w:w="70" w:type="dxa"/>
+            </w:tcMar>
+            <w:vAlign w:val="bottom"/>
+          </w:tcPr>
+          <w:p>
+            <w:pPr>
+              <w:spacing w:after="0" w:line="240" w:lineRule="auto"/>
+              <w:rPr>
+                <w:rFonts w:eastAsia="Times New Roman"/>
+                <w:color w:val="000000"/>
+                <w:lang w:eastAsia="de-DE"/>
+              </w:rPr>
+            </w:pPr>
+            <w:r>
+              <w:rPr>
+                <w:rFonts w:eastAsia="Times New Roman"/>
+                <w:color w:val="000000"/>
+                <w:lang w:eastAsia="de-DE"/>
+              </w:rPr>
+              <w:t> </w:t>
+            </w:r>
+          </w:p>
+        </w:tc>
+        <w:tc>
+          <w:tcPr>
+            <w:tcW w:w="709" w:type="dxa"/>
+            <w:tcBorders>
+              <w:left w:val="single" w:sz="4" w:space="0" w:color="000000"/>
+              <w:bottom w:val="single" w:sz="4" w:space="0" w:color="000000"/>
+            </w:tcBorders>
+            <w:tcMar>
+              <w:top w:w="0" w:type="dxa"/>
+              <w:left w:w="70" w:type="dxa"/>
+              <w:bottom w:w="0" w:type="dxa"/>
+              <w:right w:w="70" w:type="dxa"/>
+            </w:tcMar>
+            <w:vAlign w:val="bottom"/>
+          </w:tcPr>
+          <w:p>
+            <w:pPr>
+              <w:spacing w:after="0" w:line="240" w:lineRule="auto"/>
+              <w:rPr>
+                <w:rFonts w:eastAsia="Times New Roman"/>
+                <w:color w:val="000000"/>
+                <w:lang w:eastAsia="de-DE"/>
+              </w:rPr>
+            </w:pPr>
+            <w:r>
+              <w:rPr>
+                <w:rFonts w:eastAsia="Times New Roman"/>
+                <w:color w:val="000000"/>
+                <w:lang w:eastAsia="de-DE"/>
+              </w:rPr>
+              <w:t> </w:t>
+            </w:r>
+          </w:p>
+        </w:tc>
+        <w:tc>
+          <w:tcPr>
+            <w:tcW w:w="709" w:type="dxa"/>
+            <w:tcBorders>
+              <w:left w:val="single" w:sz="4" w:space="0" w:color="000000"/>
+              <w:bottom w:val="single" w:sz="4" w:space="0" w:color="000000"/>
+            </w:tcBorders>
+            <w:tcMar>
+              <w:top w:w="0" w:type="dxa"/>
+              <w:left w:w="70" w:type="dxa"/>
+              <w:bottom w:w="0" w:type="dxa"/>
+              <w:right w:w="70" w:type="dxa"/>
+            </w:tcMar>
+            <w:vAlign w:val="bottom"/>
+          </w:tcPr>
+          <w:p>
+            <w:pPr>
+              <w:spacing w:after="0" w:line="240" w:lineRule="auto"/>
+              <w:rPr>
+                <w:rFonts w:eastAsia="Times New Roman"/>
+                <w:color w:val="000000"/>
+                <w:lang w:eastAsia="de-DE"/>
+              </w:rPr>
+            </w:pPr>
+            <w:r>
+              <w:rPr>
+                <w:rFonts w:eastAsia="Times New Roman"/>
+                <w:color w:val="000000"/>
+                <w:lang w:eastAsia="de-DE"/>
+              </w:rPr>
+              <w:t> </w:t>
+            </w:r>
+          </w:p>
+        </w:tc>
+        <w:tc>
+          <w:tcPr>
+            <w:tcW w:w="709" w:type="dxa"/>
+            <w:tcBorders>
+              <w:left w:val="single" w:sz="4" w:space="0" w:color="000000"/>
+              <w:bottom w:val="single" w:sz="4" w:space="0" w:color="000000"/>
+            </w:tcBorders>
+            <w:tcMar>
+              <w:top w:w="0" w:type="dxa"/>
+              <w:left w:w="70" w:type="dxa"/>
+              <w:bottom w:w="0" w:type="dxa"/>
+              <w:right w:w="70" w:type="dxa"/>
+            </w:tcMar>
+            <w:vAlign w:val="bottom"/>
+          </w:tcPr>
+          <w:p>
+            <w:pPr>
+              <w:spacing w:after="0" w:line="240" w:lineRule="auto"/>
+              <w:rPr>
+                <w:rFonts w:eastAsia="Times New Roman"/>
+                <w:color w:val="000000"/>
+                <w:lang w:eastAsia="de-DE"/>
+              </w:rPr>
+            </w:pPr>
+            <w:r>
+              <w:rPr>
+                <w:rFonts w:eastAsia="Times New Roman"/>
+                <w:color w:val="000000"/>
+                <w:lang w:eastAsia="de-DE"/>
+              </w:rPr>
+              <w:t> </w:t>
+            </w:r>
+          </w:p>
+        </w:tc>
+        <w:tc>
+          <w:tcPr>
+            <w:tcW w:w="709" w:type="dxa"/>
+            <w:tcBorders>
+              <w:left w:val="single" w:sz="4" w:space="0" w:color="000000"/>
+              <w:bottom w:val="single" w:sz="4" w:space="0" w:color="000000"/>
+            </w:tcBorders>
+            <w:tcMar>
+              <w:top w:w="0" w:type="dxa"/>
+              <w:left w:w="70" w:type="dxa"/>
+              <w:bottom w:w="0" w:type="dxa"/>
+              <w:right w:w="70" w:type="dxa"/>
+            </w:tcMar>
+            <w:vAlign w:val="bottom"/>
+          </w:tcPr>
+          <w:p>
+            <w:pPr>
+              <w:spacing w:after="0" w:line="240" w:lineRule="auto"/>
+              <w:rPr>
+                <w:rFonts w:eastAsia="Times New Roman"/>
+                <w:color w:val="000000"/>
+                <w:lang w:eastAsia="de-DE"/>
+              </w:rPr>
+            </w:pPr>
+            <w:r>
+              <w:rPr>
+                <w:rFonts w:eastAsia="Times New Roman"/>
+                <w:color w:val="000000"/>
+                <w:lang w:eastAsia="de-DE"/>
+              </w:rPr>
+              <w:t> </w:t>
+            </w:r>
+          </w:p>
+        </w:tc>
+        <w:tc>
+          <w:tcPr>
+            <w:tcW w:w="708" w:type="dxa"/>
+            <w:tcBorders>
+              <w:left w:val="single" w:sz="4" w:space="0" w:color="000000"/>
+              <w:bottom w:val="single" w:sz="4" w:space="0" w:color="000000"/>
+            </w:tcBorders>
+            <w:tcMar>
+              <w:top w:w="0" w:type="dxa"/>
+              <w:left w:w="70" w:type="dxa"/>
+              <w:bottom w:w="0" w:type="dxa"/>
+              <w:right w:w="70" w:type="dxa"/>
+            </w:tcMar>
+            <w:vAlign w:val="bottom"/>
+          </w:tcPr>
+          <w:p>
+            <w:pPr>
+              <w:spacing w:after="0" w:line="240" w:lineRule="auto"/>
+              <w:rPr>
+                <w:rFonts w:eastAsia="Times New Roman"/>
+                <w:color w:val="000000"/>
+                <w:lang w:eastAsia="de-DE"/>
+              </w:rPr>
+            </w:pPr>
+            <w:r>
+              <w:rPr>
+                <w:rFonts w:eastAsia="Times New Roman"/>
+                <w:color w:val="000000"/>
+                <w:lang w:eastAsia="de-DE"/>
+              </w:rPr>
+              <w:t> </w:t>
+            </w:r>
+          </w:p>
+        </w:tc>
+        <w:tc>
+          <w:tcPr>
+            <w:tcW w:w="709" w:type="dxa"/>
+            <w:tcBorders>
+              <w:left w:val="single" w:sz="4" w:space="0" w:color="000000"/>
+              <w:bottom w:val="single" w:sz="4" w:space="0" w:color="000000"/>
+            </w:tcBorders>
+            <w:tcMar>
+              <w:top w:w="0" w:type="dxa"/>
+              <w:left w:w="70" w:type="dxa"/>
+              <w:bottom w:w="0" w:type="dxa"/>
+              <w:right w:w="70" w:type="dxa"/>
+            </w:tcMar>
+            <w:vAlign w:val="bottom"/>
+          </w:tcPr>
+          <w:p>
+            <w:pPr>
+              <w:spacing w:after="0" w:line="240" w:lineRule="auto"/>
+              <w:rPr>
+                <w:rFonts w:eastAsia="Times New Roman"/>
+                <w:color w:val="000000"/>
+                <w:lang w:eastAsia="de-DE"/>
+              </w:rPr>
+            </w:pPr>
+            <w:r>
+              <w:rPr>
+                <w:rFonts w:eastAsia="Times New Roman"/>
+                <w:color w:val="000000"/>
+                <w:lang w:eastAsia="de-DE"/>
+              </w:rPr>
+              <w:t> </w:t>
+            </w:r>
+          </w:p>
+        </w:tc>
+        <w:tc>
+          <w:tcPr>
+            <w:tcW w:w="709" w:type="dxa"/>
+            <w:tcBorders>
+              <w:left w:val="single" w:sz="4" w:space="0" w:color="000000"/>
+              <w:bottom w:val="single" w:sz="4" w:space="0" w:color="000000"/>
+            </w:tcBorders>
+            <w:tcMar>
+              <w:top w:w="0" w:type="dxa"/>
+              <w:left w:w="70" w:type="dxa"/>
+              <w:bottom w:w="0" w:type="dxa"/>
+              <w:right w:w="70" w:type="dxa"/>
+            </w:tcMar>
+            <w:vAlign w:val="bottom"/>
+          </w:tcPr>
+          <w:p>
+            <w:pPr>
+              <w:spacing w:after="0" w:line="240" w:lineRule="auto"/>
+              <w:rPr>
+                <w:rFonts w:eastAsia="Times New Roman"/>
+                <w:color w:val="000000"/>
+                <w:lang w:eastAsia="de-DE"/>
+              </w:rPr>
+            </w:pPr>
+            <w:r>
+              <w:rPr>
+                <w:rFonts w:eastAsia="Times New Roman"/>
+                <w:color w:val="000000"/>
+                <w:lang w:eastAsia="de-DE"/>
+              </w:rPr>
+              <w:t> </w:t>
+            </w:r>
+          </w:p>
+        </w:tc>
+        <w:tc>
+          <w:tcPr>
+            <w:tcW w:w="849" w:type="dxa"/>
+            <w:tcBorders>
+              <w:left w:val="single" w:sz="4" w:space="0" w:color="000000"/>
+              <w:bottom w:val="single" w:sz="4" w:space="0" w:color="000000"/>
+              <w:right w:val="single" w:sz="4" w:space="0" w:color="000000"/>
+            </w:tcBorders>
+            <w:tcMar>
+              <w:top w:w="0" w:type="dxa"/>
+              <w:left w:w="70" w:type="dxa"/>
+              <w:bottom w:w="0" w:type="dxa"/>
+              <w:right w:w="70" w:type="dxa"/>
+            </w:tcMar>
+            <w:vAlign w:val="bottom"/>
+          </w:tcPr>
+          <w:p>
+            <w:pPr>
+              <w:spacing w:after="0" w:line="240" w:lineRule="auto"/>
+              <w:rPr>
+                <w:rFonts w:eastAsia="Times New Roman"/>
+                <w:color w:val="000000"/>
+                <w:lang w:eastAsia="de-DE"/>
+              </w:rPr>
+            </w:pPr>
+            <w:r>
+              <w:rPr>
+                <w:rFonts w:eastAsia="Times New Roman"/>
+                <w:color w:val="000000"/>
+                <w:lang w:eastAsia="de-DE"/>
+              </w:rPr>
+              <w:t> </w:t>
+            </w:r>
+          </w:p>
+        </w:tc>
+      </w:tr>
+      <w:tr>
+        <w:trPr>
+          <w:trHeight w:val="274"/>
+        </w:trPr>
+        <w:tc>
+          <w:tcPr>
+            <w:tcW w:w="2118" w:type="dxa"/>
+            <w:tcBorders>
+              <w:left w:val="single" w:sz="4" w:space="0" w:color="000000"/>
+              <w:bottom w:val="single" w:sz="4" w:space="0" w:color="000000"/>
+            </w:tcBorders>
+            <w:tcMar>
+              <w:top w:w="0" w:type="dxa"/>
+              <w:left w:w="70" w:type="dxa"/>
+              <w:bottom w:w="0" w:type="dxa"/>
+              <w:right w:w="70" w:type="dxa"/>
+            </w:tcMar>
+            <w:vAlign w:val="bottom"/>
+          </w:tcPr>
+          <w:p>
+            <w:pPr>
+              <w:spacing w:after="0" w:line="240" w:lineRule="auto"/>
+              <w:rPr>
+                <w:rFonts w:eastAsia="Times New Roman"/>
+                <w:color w:val="000000"/>
+                <w:lang w:eastAsia="de-DE"/>
+              </w:rPr>
+            </w:pPr>
+            <w:r>
+              <w:rPr>
+                <w:rFonts w:eastAsia="Times New Roman"/>
+                <w:color w:val="000000"/>
+                <w:lang w:eastAsia="de-DE"/>
+              </w:rPr>
+              <w:t>Laufzeit find</w:t>
+            </w:r>
+            <w:r>
+              <w:rPr>
+                <w:rFonts w:eastAsia="Times New Roman"/>
+                <w:color w:val="000000"/>
+                <w:lang w:eastAsia="de-DE"/>
+              </w:rPr>
+              <w:t xml:space="preserve"> (</w:t>
+            </w:r>
+            <w:r>
+              <w:rPr>
+                <w:rFonts w:eastAsia="Times New Roman"/>
+                <w:color w:val="000000"/>
+                <w:lang w:eastAsia="de-DE"/>
+              </w:rPr>
+              <w:t>ms</w:t>
+            </w:r>
+            <w:r>
+              <w:rPr>
+                <w:rFonts w:eastAsia="Times New Roman"/>
+                <w:color w:val="000000"/>
+                <w:lang w:eastAsia="de-DE"/>
+              </w:rPr>
+              <w:t>)</w:t>
+            </w:r>
+          </w:p>
+        </w:tc>
+        <w:tc>
+          <w:tcPr>
+            <w:tcW w:w="571" w:type="dxa"/>
+            <w:tcBorders>
+              <w:left w:val="single" w:sz="4" w:space="0" w:color="000000"/>
+              <w:bottom w:val="single" w:sz="4" w:space="0" w:color="000000"/>
+            </w:tcBorders>
+            <w:tcMar>
+              <w:top w:w="0" w:type="dxa"/>
+              <w:left w:w="70" w:type="dxa"/>
+              <w:bottom w:w="0" w:type="dxa"/>
+              <w:right w:w="70" w:type="dxa"/>
+            </w:tcMar>
+            <w:vAlign w:val="bottom"/>
+          </w:tcPr>
+          <w:p>
+            <w:pPr>
+              <w:spacing w:after="0" w:line="240" w:lineRule="auto"/>
+              <w:rPr>
+                <w:rFonts w:eastAsia="Times New Roman"/>
+                <w:color w:val="000000"/>
+                <w:lang w:eastAsia="de-DE"/>
+              </w:rPr>
+            </w:pPr>
+            <w:r>
+              <w:rPr>
+                <w:rFonts w:eastAsia="Times New Roman"/>
+                <w:color w:val="000000"/>
+                <w:lang w:eastAsia="de-DE"/>
+              </w:rPr>
+              <w:t> </w:t>
+            </w:r>
+          </w:p>
+        </w:tc>
+        <w:tc>
+          <w:tcPr>
+            <w:tcW w:w="709" w:type="dxa"/>
+            <w:tcBorders>
+              <w:left w:val="single" w:sz="4" w:space="0" w:color="000000"/>
+              <w:bottom w:val="single" w:sz="4" w:space="0" w:color="000000"/>
+            </w:tcBorders>
+            <w:tcMar>
+              <w:top w:w="0" w:type="dxa"/>
+              <w:left w:w="70" w:type="dxa"/>
+              <w:bottom w:w="0" w:type="dxa"/>
+              <w:right w:w="70" w:type="dxa"/>
+            </w:tcMar>
+            <w:vAlign w:val="bottom"/>
+          </w:tcPr>
+          <w:p>
+            <w:pPr>
+              <w:spacing w:after="0" w:line="240" w:lineRule="auto"/>
+              <w:rPr>
+                <w:rFonts w:eastAsia="Times New Roman"/>
+                <w:color w:val="000000"/>
+                <w:lang w:eastAsia="de-DE"/>
+              </w:rPr>
+            </w:pPr>
+            <w:r>
+              <w:rPr>
+                <w:rFonts w:eastAsia="Times New Roman"/>
+                <w:color w:val="000000"/>
+                <w:lang w:eastAsia="de-DE"/>
+              </w:rPr>
+              <w:t> </w:t>
+            </w:r>
+          </w:p>
+        </w:tc>
+        <w:tc>
+          <w:tcPr>
+            <w:tcW w:w="709" w:type="dxa"/>
+            <w:tcBorders>
+              <w:left w:val="single" w:sz="4" w:space="0" w:color="000000"/>
+              <w:bottom w:val="single" w:sz="4" w:space="0" w:color="000000"/>
+            </w:tcBorders>
+            <w:tcMar>
+              <w:top w:w="0" w:type="dxa"/>
+              <w:left w:w="70" w:type="dxa"/>
+              <w:bottom w:w="0" w:type="dxa"/>
+              <w:right w:w="70" w:type="dxa"/>
+            </w:tcMar>
+            <w:vAlign w:val="bottom"/>
+          </w:tcPr>
+          <w:p>
+            <w:pPr>
+              <w:spacing w:after="0" w:line="240" w:lineRule="auto"/>
+              <w:rPr>
+                <w:rFonts w:eastAsia="Times New Roman"/>
+                <w:color w:val="000000"/>
+                <w:lang w:eastAsia="de-DE"/>
+              </w:rPr>
+            </w:pPr>
+            <w:r>
+              <w:rPr>
+                <w:rFonts w:eastAsia="Times New Roman"/>
+                <w:color w:val="000000"/>
+                <w:lang w:eastAsia="de-DE"/>
+              </w:rPr>
+              <w:t> </w:t>
+            </w:r>
+          </w:p>
+        </w:tc>
+        <w:tc>
+          <w:tcPr>
+            <w:tcW w:w="709" w:type="dxa"/>
+            <w:tcBorders>
+              <w:left w:val="single" w:sz="4" w:space="0" w:color="000000"/>
+              <w:bottom w:val="single" w:sz="4" w:space="0" w:color="000000"/>
+            </w:tcBorders>
+            <w:tcMar>
+              <w:top w:w="0" w:type="dxa"/>
+              <w:left w:w="70" w:type="dxa"/>
+              <w:bottom w:w="0" w:type="dxa"/>
+              <w:right w:w="70" w:type="dxa"/>
+            </w:tcMar>
+            <w:vAlign w:val="bottom"/>
+          </w:tcPr>
+          <w:p>
+            <w:pPr>
+              <w:spacing w:after="0" w:line="240" w:lineRule="auto"/>
+              <w:rPr>
+                <w:rFonts w:eastAsia="Times New Roman"/>
+                <w:color w:val="000000"/>
+                <w:lang w:eastAsia="de-DE"/>
+              </w:rPr>
+            </w:pPr>
+            <w:r>
+              <w:rPr>
+                <w:rFonts w:eastAsia="Times New Roman"/>
+                <w:color w:val="000000"/>
+                <w:lang w:eastAsia="de-DE"/>
+              </w:rPr>
+              <w:t> </w:t>
+            </w:r>
+          </w:p>
+        </w:tc>
+        <w:tc>
+          <w:tcPr>
+            <w:tcW w:w="709" w:type="dxa"/>
+            <w:tcBorders>
+              <w:left w:val="single" w:sz="4" w:space="0" w:color="000000"/>
+              <w:bottom w:val="single" w:sz="4" w:space="0" w:color="000000"/>
+            </w:tcBorders>
+            <w:tcMar>
+              <w:top w:w="0" w:type="dxa"/>
+              <w:left w:w="70" w:type="dxa"/>
+              <w:bottom w:w="0" w:type="dxa"/>
+              <w:right w:w="70" w:type="dxa"/>
+            </w:tcMar>
+            <w:vAlign w:val="bottom"/>
+          </w:tcPr>
+          <w:p>
+            <w:pPr>
+              <w:spacing w:after="0" w:line="240" w:lineRule="auto"/>
+              <w:rPr>
+                <w:rFonts w:eastAsia="Times New Roman"/>
+                <w:color w:val="000000"/>
+                <w:lang w:eastAsia="de-DE"/>
+              </w:rPr>
+            </w:pPr>
+            <w:r>
+              <w:rPr>
+                <w:rFonts w:eastAsia="Times New Roman"/>
+                <w:color w:val="000000"/>
+                <w:lang w:eastAsia="de-DE"/>
+              </w:rPr>
+              <w:t> </w:t>
+            </w:r>
+          </w:p>
+        </w:tc>
+        <w:tc>
+          <w:tcPr>
+            <w:tcW w:w="708" w:type="dxa"/>
+            <w:tcBorders>
+              <w:left w:val="single" w:sz="4" w:space="0" w:color="000000"/>
+              <w:bottom w:val="single" w:sz="4" w:space="0" w:color="000000"/>
+            </w:tcBorders>
+            <w:tcMar>
+              <w:top w:w="0" w:type="dxa"/>
+              <w:left w:w="70" w:type="dxa"/>
+              <w:bottom w:w="0" w:type="dxa"/>
+              <w:right w:w="70" w:type="dxa"/>
+            </w:tcMar>
+            <w:vAlign w:val="bottom"/>
+          </w:tcPr>
+          <w:p>
+            <w:pPr>
+              <w:spacing w:after="0" w:line="240" w:lineRule="auto"/>
+              <w:rPr>
+                <w:rFonts w:eastAsia="Times New Roman"/>
+                <w:color w:val="000000"/>
+                <w:lang w:eastAsia="de-DE"/>
+              </w:rPr>
+            </w:pPr>
+            <w:r>
+              <w:rPr>
+                <w:rFonts w:eastAsia="Times New Roman"/>
+                <w:color w:val="000000"/>
+                <w:lang w:eastAsia="de-DE"/>
+              </w:rPr>
+              <w:t> </w:t>
+            </w:r>
+          </w:p>
+        </w:tc>
+        <w:tc>
+          <w:tcPr>
+            <w:tcW w:w="709" w:type="dxa"/>
+            <w:tcBorders>
+              <w:left w:val="single" w:sz="4" w:space="0" w:color="000000"/>
+              <w:bottom w:val="single" w:sz="4" w:space="0" w:color="000000"/>
+            </w:tcBorders>
+            <w:tcMar>
+              <w:top w:w="0" w:type="dxa"/>
+              <w:left w:w="70" w:type="dxa"/>
+              <w:bottom w:w="0" w:type="dxa"/>
+              <w:right w:w="70" w:type="dxa"/>
+            </w:tcMar>
+            <w:vAlign w:val="bottom"/>
+          </w:tcPr>
+          <w:p>
+            <w:pPr>
+              <w:spacing w:after="0" w:line="240" w:lineRule="auto"/>
+              <w:rPr>
+                <w:rFonts w:eastAsia="Times New Roman"/>
+                <w:color w:val="000000"/>
+                <w:lang w:eastAsia="de-DE"/>
+              </w:rPr>
+            </w:pPr>
+            <w:r>
+              <w:rPr>
+                <w:rFonts w:eastAsia="Times New Roman"/>
+                <w:color w:val="000000"/>
+                <w:lang w:eastAsia="de-DE"/>
+              </w:rPr>
+              <w:t> </w:t>
+            </w:r>
+          </w:p>
+        </w:tc>
+        <w:tc>
+          <w:tcPr>
+            <w:tcW w:w="709" w:type="dxa"/>
+            <w:tcBorders>
+              <w:left w:val="single" w:sz="4" w:space="0" w:color="000000"/>
+              <w:bottom w:val="single" w:sz="4" w:space="0" w:color="000000"/>
+            </w:tcBorders>
+            <w:tcMar>
+              <w:top w:w="0" w:type="dxa"/>
+              <w:left w:w="70" w:type="dxa"/>
+              <w:bottom w:w="0" w:type="dxa"/>
+              <w:right w:w="70" w:type="dxa"/>
+            </w:tcMar>
+            <w:vAlign w:val="bottom"/>
+          </w:tcPr>
+          <w:p>
+            <w:pPr>
+              <w:spacing w:after="0" w:line="240" w:lineRule="auto"/>
+              <w:rPr>
+                <w:rFonts w:eastAsia="Times New Roman"/>
+                <w:color w:val="000000"/>
+                <w:lang w:eastAsia="de-DE"/>
+              </w:rPr>
+            </w:pPr>
+            <w:r>
+              <w:rPr>
+                <w:rFonts w:eastAsia="Times New Roman"/>
+                <w:color w:val="000000"/>
+                <w:lang w:eastAsia="de-DE"/>
+              </w:rPr>
+              <w:t> </w:t>
+            </w:r>
+          </w:p>
+        </w:tc>
+        <w:tc>
+          <w:tcPr>
+            <w:tcW w:w="849" w:type="dxa"/>
+            <w:tcBorders>
+              <w:left w:val="single" w:sz="4" w:space="0" w:color="000000"/>
+              <w:bottom w:val="single" w:sz="4" w:space="0" w:color="000000"/>
+              <w:right w:val="single" w:sz="4" w:space="0" w:color="000000"/>
+            </w:tcBorders>
+            <w:tcMar>
+              <w:top w:w="0" w:type="dxa"/>
+              <w:left w:w="70" w:type="dxa"/>
+              <w:bottom w:w="0" w:type="dxa"/>
+              <w:right w:w="70" w:type="dxa"/>
+            </w:tcMar>
+            <w:vAlign w:val="bottom"/>
+          </w:tcPr>
+          <w:p>
+            <w:pPr>
+              <w:spacing w:after="0" w:line="240" w:lineRule="auto"/>
+              <w:rPr>
+                <w:rFonts w:eastAsia="Times New Roman"/>
+                <w:color w:val="000000"/>
+                <w:lang w:eastAsia="de-DE"/>
+              </w:rPr>
+            </w:pPr>
+            <w:r>
+              <w:rPr>
+                <w:rFonts w:eastAsia="Times New Roman"/>
+                <w:color w:val="000000"/>
+                <w:lang w:eastAsia="de-DE"/>
+              </w:rPr>
+              <w:t> </w:t>
+            </w:r>
+          </w:p>
+        </w:tc>
+      </w:tr>
+    </w:tbl>
     <w:p/>
+    <w:p>
+      <w:r>
+        <w:t>Aus den Ergebnissen werden Excel-Graphiken erzeugt, um die Steigung der einzelnen interpolierten Kurven vergleichen zu können.</w:t>
+      </w:r>
+    </w:p>
+    <w:p>
+      <w:r>
+        <w:t>Die daraus resultierenden Schlussfolgerungen werden zusammen mit den Graphiken in einem PDF dokumentiert.</w:t>
+      </w:r>
+    </w:p>
+    <w:p>
+      <w:pPr>
+        <w:pStyle w:val="Listenabsatz"/>
+      </w:pPr>
+    </w:p>
     <w:sectPr>
       <w:pgSz w:w="11906" w:h="16838"/>
       <w:pgMar w:top="1417" w:right="1417" w:bottom="1134" w:left="1417" w:header="720" w:footer="720" w:gutter="0"/>
@@ -1383,29 +4766,27 @@
   <w:abstractNum w:abstractNumId="1" w15:restartNumberingAfterBreak="0">
     <w:nsid w:val="03505072"/>
     <w:multiLevelType w:val="multilevel"/>
-    <w:tmpl w:val="F5B0F236"/>
+    <w:tmpl w:val="E4308EBA"/>
     <w:styleLink w:val="WW8Num19"/>
     <w:lvl w:ilvl="0">
-      <w:numFmt w:val="bullet"/>
-      <w:lvlText w:val="-"/>
+      <w:start w:val="1"/>
+      <w:numFmt w:val="decimal"/>
+      <w:lvlText w:val="%1."/>
       <w:lvlJc w:val="left"/>
       <w:pPr>
         <w:ind w:left="720" w:hanging="360"/>
       </w:pPr>
+    </w:lvl>
+    <w:lvl w:ilvl="1">
+      <w:start w:val="1"/>
+      <w:numFmt w:val="decimal"/>
+      <w:lvlText w:val="%2."/>
+      <w:lvlJc w:val="left"/>
+      <w:pPr>
+        <w:ind w:left="1440" w:hanging="360"/>
+      </w:pPr>
       <w:rPr>
-        <w:rFonts w:ascii="Calibri" w:eastAsia="Calibri" w:hAnsi="Calibri" w:cs="Times New Roman"/>
-      </w:rPr>
-    </w:lvl>
-    <w:lvl w:ilvl="1">
-      <w:start w:val="1"/>
-      <w:numFmt w:val="bullet"/>
-      <w:lvlText w:val=""/>
-      <w:lvlJc w:val="left"/>
-      <w:pPr>
-        <w:ind w:left="1440" w:hanging="360"/>
-      </w:pPr>
-      <w:rPr>
-        <w:rFonts w:ascii="Symbol" w:hAnsi="Symbol" w:hint="default"/>
+        <w:rFonts w:hint="default"/>
       </w:rPr>
     </w:lvl>
     <w:lvl w:ilvl="2">
@@ -1822,6 +5203,95 @@
     </w:lvl>
   </w:abstractNum>
   <w:abstractNum w:abstractNumId="6" w15:restartNumberingAfterBreak="0">
+    <w:nsid w:val="168363C2"/>
+    <w:multiLevelType w:val="multilevel"/>
+    <w:tmpl w:val="7B26C0BC"/>
+    <w:lvl w:ilvl="0">
+      <w:start w:val="1"/>
+      <w:numFmt w:val="decimal"/>
+      <w:lvlText w:val="%1."/>
+      <w:lvlJc w:val="left"/>
+      <w:pPr>
+        <w:ind w:left="720" w:hanging="360"/>
+      </w:pPr>
+    </w:lvl>
+    <w:lvl w:ilvl="1">
+      <w:start w:val="1"/>
+      <w:numFmt w:val="bullet"/>
+      <w:lvlText w:val=""/>
+      <w:lvlJc w:val="left"/>
+      <w:pPr>
+        <w:ind w:left="1440" w:hanging="360"/>
+      </w:pPr>
+      <w:rPr>
+        <w:rFonts w:ascii="Symbol" w:hAnsi="Symbol" w:hint="default"/>
+      </w:rPr>
+    </w:lvl>
+    <w:lvl w:ilvl="2">
+      <w:start w:val="1"/>
+      <w:numFmt w:val="lowerRoman"/>
+      <w:lvlText w:val="%3."/>
+      <w:lvlJc w:val="right"/>
+      <w:pPr>
+        <w:ind w:left="2160" w:hanging="180"/>
+      </w:pPr>
+    </w:lvl>
+    <w:lvl w:ilvl="3">
+      <w:start w:val="1"/>
+      <w:numFmt w:val="decimal"/>
+      <w:lvlText w:val="%4."/>
+      <w:lvlJc w:val="left"/>
+      <w:pPr>
+        <w:ind w:left="2880" w:hanging="360"/>
+      </w:pPr>
+    </w:lvl>
+    <w:lvl w:ilvl="4">
+      <w:start w:val="1"/>
+      <w:numFmt w:val="lowerLetter"/>
+      <w:lvlText w:val="%5."/>
+      <w:lvlJc w:val="left"/>
+      <w:pPr>
+        <w:ind w:left="3600" w:hanging="360"/>
+      </w:pPr>
+    </w:lvl>
+    <w:lvl w:ilvl="5">
+      <w:start w:val="1"/>
+      <w:numFmt w:val="lowerRoman"/>
+      <w:lvlText w:val="%6."/>
+      <w:lvlJc w:val="right"/>
+      <w:pPr>
+        <w:ind w:left="4320" w:hanging="180"/>
+      </w:pPr>
+    </w:lvl>
+    <w:lvl w:ilvl="6">
+      <w:start w:val="1"/>
+      <w:numFmt w:val="decimal"/>
+      <w:lvlText w:val="%7."/>
+      <w:lvlJc w:val="left"/>
+      <w:pPr>
+        <w:ind w:left="5040" w:hanging="360"/>
+      </w:pPr>
+    </w:lvl>
+    <w:lvl w:ilvl="7">
+      <w:start w:val="1"/>
+      <w:numFmt w:val="lowerLetter"/>
+      <w:lvlText w:val="%8."/>
+      <w:lvlJc w:val="left"/>
+      <w:pPr>
+        <w:ind w:left="5760" w:hanging="360"/>
+      </w:pPr>
+    </w:lvl>
+    <w:lvl w:ilvl="8">
+      <w:start w:val="1"/>
+      <w:numFmt w:val="lowerRoman"/>
+      <w:lvlText w:val="%9."/>
+      <w:lvlJc w:val="right"/>
+      <w:pPr>
+        <w:ind w:left="6480" w:hanging="180"/>
+      </w:pPr>
+    </w:lvl>
+  </w:abstractNum>
+  <w:abstractNum w:abstractNumId="7" w15:restartNumberingAfterBreak="0">
     <w:nsid w:val="198001EA"/>
     <w:multiLevelType w:val="hybridMultilevel"/>
     <w:tmpl w:val="5DE230A0"/>
@@ -1907,7 +5377,7 @@
       </w:pPr>
     </w:lvl>
   </w:abstractNum>
-  <w:abstractNum w:abstractNumId="7" w15:restartNumberingAfterBreak="0">
+  <w:abstractNum w:abstractNumId="8" w15:restartNumberingAfterBreak="0">
     <w:nsid w:val="1B117FFA"/>
     <w:multiLevelType w:val="multilevel"/>
     <w:tmpl w:val="C5E6AE4E"/>
@@ -2012,7 +5482,7 @@
       </w:rPr>
     </w:lvl>
   </w:abstractNum>
-  <w:abstractNum w:abstractNumId="8" w15:restartNumberingAfterBreak="0">
+  <w:abstractNum w:abstractNumId="9" w15:restartNumberingAfterBreak="0">
     <w:nsid w:val="228875CF"/>
     <w:multiLevelType w:val="multilevel"/>
     <w:tmpl w:val="C3CE4186"/>
@@ -2117,7 +5587,7 @@
       </w:rPr>
     </w:lvl>
   </w:abstractNum>
-  <w:abstractNum w:abstractNumId="9" w15:restartNumberingAfterBreak="0">
+  <w:abstractNum w:abstractNumId="10" w15:restartNumberingAfterBreak="0">
     <w:nsid w:val="2720347E"/>
     <w:multiLevelType w:val="hybridMultilevel"/>
     <w:tmpl w:val="03E47DCA"/>
@@ -2203,7 +5673,7 @@
       </w:pPr>
     </w:lvl>
   </w:abstractNum>
-  <w:abstractNum w:abstractNumId="10" w15:restartNumberingAfterBreak="0">
+  <w:abstractNum w:abstractNumId="11" w15:restartNumberingAfterBreak="0">
     <w:nsid w:val="2E6B73C4"/>
     <w:multiLevelType w:val="multilevel"/>
     <w:tmpl w:val="6070080A"/>
@@ -2293,7 +5763,7 @@
       </w:pPr>
     </w:lvl>
   </w:abstractNum>
-  <w:abstractNum w:abstractNumId="11" w15:restartNumberingAfterBreak="0">
+  <w:abstractNum w:abstractNumId="12" w15:restartNumberingAfterBreak="0">
     <w:nsid w:val="30350B0F"/>
     <w:multiLevelType w:val="multilevel"/>
     <w:tmpl w:val="C17A0AE0"/>
@@ -2380,7 +5850,7 @@
       </w:pPr>
     </w:lvl>
   </w:abstractNum>
-  <w:abstractNum w:abstractNumId="12" w15:restartNumberingAfterBreak="0">
+  <w:abstractNum w:abstractNumId="13" w15:restartNumberingAfterBreak="0">
     <w:nsid w:val="34CA5527"/>
     <w:multiLevelType w:val="hybridMultilevel"/>
     <w:tmpl w:val="4FCE0D60"/>
@@ -2492,7 +5962,7 @@
       </w:rPr>
     </w:lvl>
   </w:abstractNum>
-  <w:abstractNum w:abstractNumId="13" w15:restartNumberingAfterBreak="0">
+  <w:abstractNum w:abstractNumId="14" w15:restartNumberingAfterBreak="0">
     <w:nsid w:val="3C24719D"/>
     <w:multiLevelType w:val="multilevel"/>
     <w:tmpl w:val="792AA292"/>
@@ -2578,7 +6048,7 @@
       </w:pPr>
     </w:lvl>
   </w:abstractNum>
-  <w:abstractNum w:abstractNumId="14" w15:restartNumberingAfterBreak="0">
+  <w:abstractNum w:abstractNumId="15" w15:restartNumberingAfterBreak="0">
     <w:nsid w:val="4201710E"/>
     <w:multiLevelType w:val="multilevel"/>
     <w:tmpl w:val="08DEA35E"/>
@@ -2665,7 +6135,7 @@
       </w:pPr>
     </w:lvl>
   </w:abstractNum>
-  <w:abstractNum w:abstractNumId="15" w15:restartNumberingAfterBreak="0">
+  <w:abstractNum w:abstractNumId="16" w15:restartNumberingAfterBreak="0">
     <w:nsid w:val="434F6221"/>
     <w:multiLevelType w:val="multilevel"/>
     <w:tmpl w:val="8E0E3272"/>
@@ -2754,7 +6224,7 @@
       </w:pPr>
     </w:lvl>
   </w:abstractNum>
-  <w:abstractNum w:abstractNumId="16" w15:restartNumberingAfterBreak="0">
+  <w:abstractNum w:abstractNumId="17" w15:restartNumberingAfterBreak="0">
     <w:nsid w:val="47070FC0"/>
     <w:multiLevelType w:val="multilevel"/>
     <w:tmpl w:val="E74CCF92"/>
@@ -2843,7 +6313,7 @@
       </w:pPr>
     </w:lvl>
   </w:abstractNum>
-  <w:abstractNum w:abstractNumId="17" w15:restartNumberingAfterBreak="0">
+  <w:abstractNum w:abstractNumId="18" w15:restartNumberingAfterBreak="0">
     <w:nsid w:val="4A346FFE"/>
     <w:multiLevelType w:val="hybridMultilevel"/>
     <w:tmpl w:val="7D3CFA1E"/>
@@ -2929,7 +6399,7 @@
       </w:pPr>
     </w:lvl>
   </w:abstractNum>
-  <w:abstractNum w:abstractNumId="18" w15:restartNumberingAfterBreak="0">
+  <w:abstractNum w:abstractNumId="19" w15:restartNumberingAfterBreak="0">
     <w:nsid w:val="4DC53611"/>
     <w:multiLevelType w:val="multilevel"/>
     <w:tmpl w:val="D6B6BE6E"/>
@@ -3016,7 +6486,7 @@
       </w:pPr>
     </w:lvl>
   </w:abstractNum>
-  <w:abstractNum w:abstractNumId="19" w15:restartNumberingAfterBreak="0">
+  <w:abstractNum w:abstractNumId="20" w15:restartNumberingAfterBreak="0">
     <w:nsid w:val="50051E1F"/>
     <w:multiLevelType w:val="multilevel"/>
     <w:tmpl w:val="792AA292"/>
@@ -3103,7 +6573,7 @@
       </w:pPr>
     </w:lvl>
   </w:abstractNum>
-  <w:abstractNum w:abstractNumId="20" w15:restartNumberingAfterBreak="0">
+  <w:abstractNum w:abstractNumId="21" w15:restartNumberingAfterBreak="0">
     <w:nsid w:val="504E150C"/>
     <w:multiLevelType w:val="hybridMultilevel"/>
     <w:tmpl w:val="5DE230A0"/>
@@ -3189,7 +6659,7 @@
       </w:pPr>
     </w:lvl>
   </w:abstractNum>
-  <w:abstractNum w:abstractNumId="21" w15:restartNumberingAfterBreak="0">
+  <w:abstractNum w:abstractNumId="22" w15:restartNumberingAfterBreak="0">
     <w:nsid w:val="539303D3"/>
     <w:multiLevelType w:val="multilevel"/>
     <w:tmpl w:val="D3A03BBA"/>
@@ -3295,10 +6765,10 @@
       </w:rPr>
     </w:lvl>
   </w:abstractNum>
-  <w:abstractNum w:abstractNumId="22" w15:restartNumberingAfterBreak="0">
+  <w:abstractNum w:abstractNumId="23" w15:restartNumberingAfterBreak="0">
     <w:nsid w:val="53E66045"/>
     <w:multiLevelType w:val="hybridMultilevel"/>
-    <w:tmpl w:val="60843B58"/>
+    <w:tmpl w:val="4BFA358C"/>
     <w:lvl w:ilvl="0" w:tplc="6BC28B48">
       <w:start w:val="1"/>
       <w:numFmt w:val="upperRoman"/>
@@ -3347,14 +6817,17 @@
         <w:rFonts w:hint="default"/>
       </w:rPr>
     </w:lvl>
-    <w:lvl w:ilvl="4" w:tplc="04070019" w:tentative="1">
-      <w:start w:val="1"/>
-      <w:numFmt w:val="lowerLetter"/>
-      <w:lvlText w:val="%5."/>
+    <w:lvl w:ilvl="4" w:tplc="873ED6BE">
+      <w:start w:val="1"/>
+      <w:numFmt w:val="decimal"/>
+      <w:lvlText w:val="%5-"/>
       <w:lvlJc w:val="left"/>
       <w:pPr>
         <w:ind w:left="3600" w:hanging="360"/>
       </w:pPr>
+      <w:rPr>
+        <w:rFonts w:hint="default"/>
+      </w:rPr>
     </w:lvl>
     <w:lvl w:ilvl="5" w:tplc="0407001B" w:tentative="1">
       <w:start w:val="1"/>
@@ -3393,7 +6866,7 @@
       </w:pPr>
     </w:lvl>
   </w:abstractNum>
-  <w:abstractNum w:abstractNumId="23" w15:restartNumberingAfterBreak="0">
+  <w:abstractNum w:abstractNumId="24" w15:restartNumberingAfterBreak="0">
     <w:nsid w:val="5ADF776F"/>
     <w:multiLevelType w:val="hybridMultilevel"/>
     <w:tmpl w:val="BF304038"/>
@@ -3482,7 +6955,7 @@
       </w:pPr>
     </w:lvl>
   </w:abstractNum>
-  <w:abstractNum w:abstractNumId="24" w15:restartNumberingAfterBreak="0">
+  <w:abstractNum w:abstractNumId="25" w15:restartNumberingAfterBreak="0">
     <w:nsid w:val="5CDB0528"/>
     <w:multiLevelType w:val="multilevel"/>
     <w:tmpl w:val="08E817F4"/>
@@ -3571,7 +7044,7 @@
       </w:pPr>
     </w:lvl>
   </w:abstractNum>
-  <w:abstractNum w:abstractNumId="25" w15:restartNumberingAfterBreak="0">
+  <w:abstractNum w:abstractNumId="26" w15:restartNumberingAfterBreak="0">
     <w:nsid w:val="63EF2306"/>
     <w:multiLevelType w:val="multilevel"/>
     <w:tmpl w:val="AC9C665E"/>
@@ -3658,7 +7131,7 @@
       </w:pPr>
     </w:lvl>
   </w:abstractNum>
-  <w:abstractNum w:abstractNumId="26" w15:restartNumberingAfterBreak="0">
+  <w:abstractNum w:abstractNumId="27" w15:restartNumberingAfterBreak="0">
     <w:nsid w:val="6E9A6029"/>
     <w:multiLevelType w:val="multilevel"/>
     <w:tmpl w:val="9DA2F57C"/>
@@ -3745,7 +7218,7 @@
       </w:pPr>
     </w:lvl>
   </w:abstractNum>
-  <w:abstractNum w:abstractNumId="27" w15:restartNumberingAfterBreak="0">
+  <w:abstractNum w:abstractNumId="28" w15:restartNumberingAfterBreak="0">
     <w:nsid w:val="6FE45522"/>
     <w:multiLevelType w:val="multilevel"/>
     <w:tmpl w:val="987C3C8E"/>
@@ -3832,7 +7305,7 @@
       </w:pPr>
     </w:lvl>
   </w:abstractNum>
-  <w:abstractNum w:abstractNumId="28" w15:restartNumberingAfterBreak="0">
+  <w:abstractNum w:abstractNumId="29" w15:restartNumberingAfterBreak="0">
     <w:nsid w:val="780F2E8E"/>
     <w:multiLevelType w:val="multilevel"/>
     <w:tmpl w:val="8CC625D0"/>
@@ -3919,7 +7392,7 @@
       </w:pPr>
     </w:lvl>
   </w:abstractNum>
-  <w:abstractNum w:abstractNumId="29" w15:restartNumberingAfterBreak="0">
+  <w:abstractNum w:abstractNumId="30" w15:restartNumberingAfterBreak="0">
     <w:nsid w:val="79B56E6A"/>
     <w:multiLevelType w:val="multilevel"/>
     <w:tmpl w:val="5E80BE5A"/>
@@ -4006,104 +7479,193 @@
       </w:pPr>
     </w:lvl>
   </w:abstractNum>
+  <w:abstractNum w:abstractNumId="31" w15:restartNumberingAfterBreak="0">
+    <w:nsid w:val="7FBA4BD7"/>
+    <w:multiLevelType w:val="multilevel"/>
+    <w:tmpl w:val="7B26C0BC"/>
+    <w:lvl w:ilvl="0">
+      <w:start w:val="1"/>
+      <w:numFmt w:val="decimal"/>
+      <w:lvlText w:val="%1."/>
+      <w:lvlJc w:val="left"/>
+      <w:pPr>
+        <w:ind w:left="720" w:hanging="360"/>
+      </w:pPr>
+    </w:lvl>
+    <w:lvl w:ilvl="1">
+      <w:start w:val="1"/>
+      <w:numFmt w:val="bullet"/>
+      <w:lvlText w:val=""/>
+      <w:lvlJc w:val="left"/>
+      <w:pPr>
+        <w:ind w:left="1440" w:hanging="360"/>
+      </w:pPr>
+      <w:rPr>
+        <w:rFonts w:ascii="Symbol" w:hAnsi="Symbol" w:hint="default"/>
+      </w:rPr>
+    </w:lvl>
+    <w:lvl w:ilvl="2">
+      <w:start w:val="1"/>
+      <w:numFmt w:val="lowerRoman"/>
+      <w:lvlText w:val="%3."/>
+      <w:lvlJc w:val="right"/>
+      <w:pPr>
+        <w:ind w:left="2160" w:hanging="180"/>
+      </w:pPr>
+    </w:lvl>
+    <w:lvl w:ilvl="3">
+      <w:start w:val="1"/>
+      <w:numFmt w:val="decimal"/>
+      <w:lvlText w:val="%4."/>
+      <w:lvlJc w:val="left"/>
+      <w:pPr>
+        <w:ind w:left="2880" w:hanging="360"/>
+      </w:pPr>
+    </w:lvl>
+    <w:lvl w:ilvl="4">
+      <w:start w:val="1"/>
+      <w:numFmt w:val="lowerLetter"/>
+      <w:lvlText w:val="%5."/>
+      <w:lvlJc w:val="left"/>
+      <w:pPr>
+        <w:ind w:left="3600" w:hanging="360"/>
+      </w:pPr>
+    </w:lvl>
+    <w:lvl w:ilvl="5">
+      <w:start w:val="1"/>
+      <w:numFmt w:val="lowerRoman"/>
+      <w:lvlText w:val="%6."/>
+      <w:lvlJc w:val="right"/>
+      <w:pPr>
+        <w:ind w:left="4320" w:hanging="180"/>
+      </w:pPr>
+    </w:lvl>
+    <w:lvl w:ilvl="6">
+      <w:start w:val="1"/>
+      <w:numFmt w:val="decimal"/>
+      <w:lvlText w:val="%7."/>
+      <w:lvlJc w:val="left"/>
+      <w:pPr>
+        <w:ind w:left="5040" w:hanging="360"/>
+      </w:pPr>
+    </w:lvl>
+    <w:lvl w:ilvl="7">
+      <w:start w:val="1"/>
+      <w:numFmt w:val="lowerLetter"/>
+      <w:lvlText w:val="%8."/>
+      <w:lvlJc w:val="left"/>
+      <w:pPr>
+        <w:ind w:left="5760" w:hanging="360"/>
+      </w:pPr>
+    </w:lvl>
+    <w:lvl w:ilvl="8">
+      <w:start w:val="1"/>
+      <w:numFmt w:val="lowerRoman"/>
+      <w:lvlText w:val="%9."/>
+      <w:lvlJc w:val="right"/>
+      <w:pPr>
+        <w:ind w:left="6480" w:hanging="180"/>
+      </w:pPr>
+    </w:lvl>
+  </w:abstractNum>
   <w:num w:numId="1">
-    <w:abstractNumId w:val="24"/>
+    <w:abstractNumId w:val="25"/>
   </w:num>
   <w:num w:numId="2">
-    <w:abstractNumId w:val="7"/>
+    <w:abstractNumId w:val="8"/>
   </w:num>
   <w:num w:numId="3">
-    <w:abstractNumId w:val="11"/>
+    <w:abstractNumId w:val="12"/>
   </w:num>
   <w:num w:numId="4">
-    <w:abstractNumId w:val="19"/>
+    <w:abstractNumId w:val="20"/>
   </w:num>
   <w:num w:numId="5">
-    <w:abstractNumId w:val="8"/>
+    <w:abstractNumId w:val="9"/>
   </w:num>
   <w:num w:numId="6">
     <w:abstractNumId w:val="3"/>
   </w:num>
   <w:num w:numId="7">
+    <w:abstractNumId w:val="29"/>
+  </w:num>
+  <w:num w:numId="8">
     <w:abstractNumId w:val="28"/>
   </w:num>
-  <w:num w:numId="8">
+  <w:num w:numId="9">
+    <w:abstractNumId w:val="22"/>
+  </w:num>
+  <w:num w:numId="10">
     <w:abstractNumId w:val="27"/>
   </w:num>
-  <w:num w:numId="9">
-    <w:abstractNumId w:val="21"/>
-  </w:num>
-  <w:num w:numId="10">
-    <w:abstractNumId w:val="26"/>
-  </w:num>
   <w:num w:numId="11">
-    <w:abstractNumId w:val="10"/>
+    <w:abstractNumId w:val="11"/>
   </w:num>
   <w:num w:numId="12">
     <w:abstractNumId w:val="4"/>
   </w:num>
   <w:num w:numId="13">
-    <w:abstractNumId w:val="18"/>
+    <w:abstractNumId w:val="19"/>
   </w:num>
   <w:num w:numId="14">
     <w:abstractNumId w:val="2"/>
   </w:num>
   <w:num w:numId="15">
-    <w:abstractNumId w:val="16"/>
+    <w:abstractNumId w:val="17"/>
   </w:num>
   <w:num w:numId="16">
-    <w:abstractNumId w:val="25"/>
+    <w:abstractNumId w:val="26"/>
   </w:num>
   <w:num w:numId="17">
-    <w:abstractNumId w:val="14"/>
+    <w:abstractNumId w:val="15"/>
   </w:num>
   <w:num w:numId="18">
-    <w:abstractNumId w:val="29"/>
+    <w:abstractNumId w:val="30"/>
   </w:num>
   <w:num w:numId="19">
     <w:abstractNumId w:val="1"/>
   </w:num>
   <w:num w:numId="20">
-    <w:abstractNumId w:val="15"/>
+    <w:abstractNumId w:val="16"/>
   </w:num>
   <w:num w:numId="21">
     <w:abstractNumId w:val="1"/>
   </w:num>
   <w:num w:numId="22">
+    <w:abstractNumId w:val="29"/>
+    <w:lvlOverride w:ilvl="0">
+      <w:startOverride w:val="1"/>
+    </w:lvlOverride>
+  </w:num>
+  <w:num w:numId="23">
+    <w:abstractNumId w:val="15"/>
+    <w:lvlOverride w:ilvl="0">
+      <w:startOverride w:val="1"/>
+    </w:lvlOverride>
+  </w:num>
+  <w:num w:numId="24">
+    <w:abstractNumId w:val="20"/>
+    <w:lvlOverride w:ilvl="0">
+      <w:startOverride w:val="1"/>
+    </w:lvlOverride>
+  </w:num>
+  <w:num w:numId="25">
+    <w:abstractNumId w:val="26"/>
+    <w:lvlOverride w:ilvl="0">
+      <w:startOverride w:val="1"/>
+    </w:lvlOverride>
+  </w:num>
+  <w:num w:numId="26">
+    <w:abstractNumId w:val="22"/>
+  </w:num>
+  <w:num w:numId="27">
     <w:abstractNumId w:val="28"/>
     <w:lvlOverride w:ilvl="0">
       <w:startOverride w:val="1"/>
     </w:lvlOverride>
   </w:num>
-  <w:num w:numId="23">
-    <w:abstractNumId w:val="14"/>
-    <w:lvlOverride w:ilvl="0">
-      <w:startOverride w:val="1"/>
-    </w:lvlOverride>
-  </w:num>
-  <w:num w:numId="24">
-    <w:abstractNumId w:val="19"/>
-    <w:lvlOverride w:ilvl="0">
-      <w:startOverride w:val="1"/>
-    </w:lvlOverride>
-  </w:num>
-  <w:num w:numId="25">
-    <w:abstractNumId w:val="25"/>
-    <w:lvlOverride w:ilvl="0">
-      <w:startOverride w:val="1"/>
-    </w:lvlOverride>
-  </w:num>
-  <w:num w:numId="26">
-    <w:abstractNumId w:val="21"/>
-  </w:num>
-  <w:num w:numId="27">
-    <w:abstractNumId w:val="27"/>
-    <w:lvlOverride w:ilvl="0">
-      <w:startOverride w:val="1"/>
-    </w:lvlOverride>
-  </w:num>
   <w:num w:numId="28">
-    <w:abstractNumId w:val="10"/>
+    <w:abstractNumId w:val="11"/>
     <w:lvlOverride w:ilvl="0">
       <w:startOverride w:val="1"/>
     </w:lvlOverride>
@@ -4115,40 +7677,46 @@
     </w:lvlOverride>
   </w:num>
   <w:num w:numId="30">
-    <w:abstractNumId w:val="26"/>
+    <w:abstractNumId w:val="27"/>
     <w:lvlOverride w:ilvl="0">
       <w:startOverride w:val="1"/>
     </w:lvlOverride>
   </w:num>
   <w:num w:numId="31">
-    <w:abstractNumId w:val="9"/>
+    <w:abstractNumId w:val="10"/>
   </w:num>
   <w:num w:numId="32">
     <w:abstractNumId w:val="5"/>
   </w:num>
   <w:num w:numId="33">
-    <w:abstractNumId w:val="17"/>
+    <w:abstractNumId w:val="18"/>
   </w:num>
   <w:num w:numId="34">
-    <w:abstractNumId w:val="12"/>
+    <w:abstractNumId w:val="13"/>
   </w:num>
   <w:num w:numId="35">
-    <w:abstractNumId w:val="22"/>
+    <w:abstractNumId w:val="23"/>
   </w:num>
   <w:num w:numId="36">
-    <w:abstractNumId w:val="20"/>
+    <w:abstractNumId w:val="21"/>
   </w:num>
   <w:num w:numId="37">
-    <w:abstractNumId w:val="6"/>
+    <w:abstractNumId w:val="7"/>
   </w:num>
   <w:num w:numId="38">
     <w:abstractNumId w:val="0"/>
   </w:num>
   <w:num w:numId="39">
-    <w:abstractNumId w:val="23"/>
+    <w:abstractNumId w:val="24"/>
   </w:num>
   <w:num w:numId="40">
-    <w:abstractNumId w:val="13"/>
+    <w:abstractNumId w:val="14"/>
+  </w:num>
+  <w:num w:numId="41">
+    <w:abstractNumId w:val="31"/>
+  </w:num>
+  <w:num w:numId="42">
+    <w:abstractNumId w:val="6"/>
   </w:num>
 </w:numbering>
 </file>
@@ -5454,6 +9022,23 @@
       <w:u w:val="single"/>
     </w:rPr>
   </w:style>
+  <w:style w:type="paragraph" w:customStyle="1" w:styleId="Default">
+    <w:name w:val="Default"/>
+    <w:rsid w:val="008B245A"/>
+    <w:pPr>
+      <w:widowControl/>
+      <w:suppressAutoHyphens w:val="0"/>
+      <w:autoSpaceDE w:val="0"/>
+      <w:adjustRightInd w:val="0"/>
+      <w:textAlignment w:val="auto"/>
+    </w:pPr>
+    <w:rPr>
+      <w:rFonts w:ascii="Calibri" w:hAnsi="Calibri" w:cs="Calibri"/>
+      <w:color w:val="000000"/>
+      <w:kern w:val="0"/>
+      <w:lang w:val="de-DE" w:bidi="ar-SA"/>
+    </w:rPr>
+  </w:style>
 </w:styles>
 </file>
 

</xml_diff>

<commit_message>
Aufgabe4 update Skizze und Java-Project
</commit_message>
<xml_diff>
--- a/Termin4/AD_Team03_Gruppe02_Aufgabe4.docx
+++ b/Termin4/AD_Team03_Gruppe02_Aufgabe4.docx
@@ -59,6 +59,30 @@
     <w:p>
       <w:pPr>
         <w:pStyle w:val="Listenabsatz"/>
+        <w:numPr>
+          <w:ilvl w:val="0"/>
+          <w:numId w:val="46"/>
+        </w:numPr>
+      </w:pPr>
+      <w:r>
+        <w:t>Operationen: create, insert</w:t>
+      </w:r>
+    </w:p>
+    <w:p>
+      <w:pPr>
+        <w:pStyle w:val="Listenabsatz"/>
+        <w:numPr>
+          <w:ilvl w:val="0"/>
+          <w:numId w:val="46"/>
+        </w:numPr>
+      </w:pPr>
+      <w:r>
+        <w:t>Tests: Grenzfälle</w:t>
+      </w:r>
+    </w:p>
+    <w:p>
+      <w:pPr>
+        <w:pStyle w:val="Listenabsatz"/>
         <w:ind w:left="1770"/>
       </w:pPr>
     </w:p>
@@ -103,6 +127,35 @@
     <w:p>
       <w:pPr>
         <w:pStyle w:val="Listenabsatz"/>
+        <w:numPr>
+          <w:ilvl w:val="0"/>
+          <w:numId w:val="47"/>
+        </w:numPr>
+      </w:pPr>
+      <w:r>
+        <w:t>Operationen: create, insert</w:t>
+      </w:r>
+    </w:p>
+    <w:p>
+      <w:pPr>
+        <w:pStyle w:val="Listenabsatz"/>
+        <w:numPr>
+          <w:ilvl w:val="0"/>
+          <w:numId w:val="47"/>
+        </w:numPr>
+      </w:pPr>
+      <w:r>
+        <w:t>Tests: Grenzfälle</w:t>
+      </w:r>
+    </w:p>
+    <w:p>
+      <w:pPr>
+        <w:pStyle w:val="Listenabsatz"/>
+      </w:pPr>
+    </w:p>
+    <w:p>
+      <w:pPr>
+        <w:pStyle w:val="Listenabsatz"/>
       </w:pPr>
     </w:p>
     <w:p>
@@ -140,6 +193,9 @@
       </w:r>
       <w:r>
         <w:t>28.12.15 (6h)</w:t>
+      </w:r>
+      <w:r>
+        <w:t>, 06.01.16 (7h)</w:t>
       </w:r>
     </w:p>
     <w:p>
@@ -170,16 +226,28 @@
         <w:rPr>
           <w:highlight w:val="yellow"/>
         </w:rPr>
-        <w:t xml:space="preserve">FRAGEN: (gelb im Test </w:t>
+        <w:t>FRAGEN: (gelb im Te</w:t>
       </w:r>
       <w:r>
         <w:rPr>
           <w:highlight w:val="yellow"/>
         </w:rPr>
-        <w:t xml:space="preserve">weiter unten </w:t>
+        <w:t>x</w:t>
       </w:r>
       <w:bookmarkStart w:id="0" w:name="_GoBack"/>
       <w:bookmarkEnd w:id="0"/>
+      <w:r>
+        <w:rPr>
+          <w:highlight w:val="yellow"/>
+        </w:rPr>
+        <w:t xml:space="preserve">t </w:t>
+      </w:r>
+      <w:r>
+        <w:rPr>
+          <w:highlight w:val="yellow"/>
+        </w:rPr>
+        <w:t xml:space="preserve">weiter unten </w:t>
+      </w:r>
       <w:r>
         <w:rPr>
           <w:highlight w:val="yellow"/>
@@ -213,10 +281,7 @@
       </w:r>
       <w:r>
         <w:br/>
-        <w:t xml:space="preserve">Wir haben derzeit in unserer Skizze daher: </w:t>
-      </w:r>
-      <w:r>
-        <w:t>h‘(k) = 1+(</w:t>
+        <w:t>Wir haben derzeit in unserer Skizze daher: h‘(k) = 1+(</w:t>
       </w:r>
       <w:r>
         <w:rPr>
@@ -278,16 +343,8 @@
         <w:t>: (ab Seite 2)</w:t>
       </w:r>
     </w:p>
-    <w:p>
-      <w:pPr>
-        <w:widowControl w:val="0"/>
-        <w:spacing w:after="0" w:line="240" w:lineRule="auto"/>
-      </w:pPr>
-      <w:r>
-        <w:br w:type="page"/>
-      </w:r>
-    </w:p>
     <w:p/>
+    <w:p/>
     <w:p>
       <w:pPr>
         <w:jc w:val="center"/>
@@ -296,6 +353,7 @@
         <w:rPr>
           <w:b/>
         </w:rPr>
+        <w:lastRenderedPageBreak/>
         <w:t xml:space="preserve">Skizze Aufgabe </w:t>
       </w:r>
       <w:r>
@@ -874,7 +932,6 @@
         <w:ind w:left="1068"/>
       </w:pPr>
       <w:r>
-        <w:lastRenderedPageBreak/>
         <w:t>(</w:t>
       </w:r>
       <w:r>
@@ -929,6 +986,7 @@
             <w:i/>
             <w:highlight w:val="yellow"/>
           </w:rPr>
+          <w:lastRenderedPageBreak/>
           <w:delText>isEmptyS</w:delText>
         </w:r>
         <w:r>
@@ -1436,19 +1494,29 @@
       </w:r>
     </w:p>
     <w:p>
+      <w:pPr>
+        <w:rPr>
+          <w:lang w:val="en-US"/>
+        </w:rPr>
+      </w:pPr>
       <w:r>
         <w:rPr>
           <w:u w:val="single"/>
+          <w:lang w:val="en-US"/>
         </w:rPr>
         <w:t>Beispiel:</w:t>
       </w:r>
       <w:r>
         <w:rPr>
           <w:u w:val="single"/>
+          <w:lang w:val="en-US"/>
         </w:rPr>
         <w:br/>
       </w:r>
       <w:r>
+        <w:rPr>
+          <w:lang w:val="en-US"/>
+        </w:rPr>
         <w:t>s = hallo; m = 101</w:t>
       </w:r>
     </w:p>
@@ -1573,6 +1641,8 @@
     <w:p>
       <w:r>
         <w:br/>
+      </w:r>
+      <w:r>
         <w:t>Ergebnis: Speicheradresse des Java-Strings „hallo“ ist 35.</w:t>
       </w:r>
     </w:p>
@@ -2832,7 +2902,15 @@
           <w:kern w:val="0"/>
         </w:rPr>
         <w:br/>
-        <w:t>Um die find Operation vergleichbar zu machen, muss in jedem Text das Wort „dolore“ min. einmal vorkommen. Dieses Wort wird in der Messung gesucht und die Anzahl der Vorkommen zurückgegeben.</w:t>
+        <w:t>Um die find-</w:t>
+      </w:r>
+      <w:r>
+        <w:rPr>
+          <w:rFonts w:eastAsia="Droid Sans Fallback" w:cs="Calibri"/>
+          <w:color w:val="000000"/>
+          <w:kern w:val="0"/>
+        </w:rPr>
+        <w:t>Operation vergleichbar zu machen, muss in jedem Text das Wort „dolore“ min. einmal vorkommen. Dieses Wort wird in der Messung gesucht und die Anzahl der Vorkommen zurückgegeben.</w:t>
       </w:r>
     </w:p>
     <w:p>
@@ -5592,6 +5670,95 @@
     </w:lvl>
   </w:abstractNum>
   <w:abstractNum w:abstractNumId="11" w15:restartNumberingAfterBreak="0">
+    <w:nsid w:val="20C14F33"/>
+    <w:multiLevelType w:val="hybridMultilevel"/>
+    <w:tmpl w:val="FBA45FFA"/>
+    <w:lvl w:ilvl="0" w:tplc="5406002C">
+      <w:start w:val="1"/>
+      <w:numFmt w:val="decimal"/>
+      <w:lvlText w:val="(%1)"/>
+      <w:lvlJc w:val="left"/>
+      <w:pPr>
+        <w:ind w:left="1770" w:hanging="360"/>
+      </w:pPr>
+      <w:rPr>
+        <w:rFonts w:hint="default"/>
+      </w:rPr>
+    </w:lvl>
+    <w:lvl w:ilvl="1" w:tplc="04070019" w:tentative="1">
+      <w:start w:val="1"/>
+      <w:numFmt w:val="lowerLetter"/>
+      <w:lvlText w:val="%2."/>
+      <w:lvlJc w:val="left"/>
+      <w:pPr>
+        <w:ind w:left="2490" w:hanging="360"/>
+      </w:pPr>
+    </w:lvl>
+    <w:lvl w:ilvl="2" w:tplc="0407001B" w:tentative="1">
+      <w:start w:val="1"/>
+      <w:numFmt w:val="lowerRoman"/>
+      <w:lvlText w:val="%3."/>
+      <w:lvlJc w:val="right"/>
+      <w:pPr>
+        <w:ind w:left="3210" w:hanging="180"/>
+      </w:pPr>
+    </w:lvl>
+    <w:lvl w:ilvl="3" w:tplc="0407000F" w:tentative="1">
+      <w:start w:val="1"/>
+      <w:numFmt w:val="decimal"/>
+      <w:lvlText w:val="%4."/>
+      <w:lvlJc w:val="left"/>
+      <w:pPr>
+        <w:ind w:left="3930" w:hanging="360"/>
+      </w:pPr>
+    </w:lvl>
+    <w:lvl w:ilvl="4" w:tplc="04070019" w:tentative="1">
+      <w:start w:val="1"/>
+      <w:numFmt w:val="lowerLetter"/>
+      <w:lvlText w:val="%5."/>
+      <w:lvlJc w:val="left"/>
+      <w:pPr>
+        <w:ind w:left="4650" w:hanging="360"/>
+      </w:pPr>
+    </w:lvl>
+    <w:lvl w:ilvl="5" w:tplc="0407001B" w:tentative="1">
+      <w:start w:val="1"/>
+      <w:numFmt w:val="lowerRoman"/>
+      <w:lvlText w:val="%6."/>
+      <w:lvlJc w:val="right"/>
+      <w:pPr>
+        <w:ind w:left="5370" w:hanging="180"/>
+      </w:pPr>
+    </w:lvl>
+    <w:lvl w:ilvl="6" w:tplc="0407000F" w:tentative="1">
+      <w:start w:val="1"/>
+      <w:numFmt w:val="decimal"/>
+      <w:lvlText w:val="%7."/>
+      <w:lvlJc w:val="left"/>
+      <w:pPr>
+        <w:ind w:left="6090" w:hanging="360"/>
+      </w:pPr>
+    </w:lvl>
+    <w:lvl w:ilvl="7" w:tplc="04070019" w:tentative="1">
+      <w:start w:val="1"/>
+      <w:numFmt w:val="lowerLetter"/>
+      <w:lvlText w:val="%8."/>
+      <w:lvlJc w:val="left"/>
+      <w:pPr>
+        <w:ind w:left="6810" w:hanging="360"/>
+      </w:pPr>
+    </w:lvl>
+    <w:lvl w:ilvl="8" w:tplc="0407001B" w:tentative="1">
+      <w:start w:val="1"/>
+      <w:numFmt w:val="lowerRoman"/>
+      <w:lvlText w:val="%9."/>
+      <w:lvlJc w:val="right"/>
+      <w:pPr>
+        <w:ind w:left="7530" w:hanging="180"/>
+      </w:pPr>
+    </w:lvl>
+  </w:abstractNum>
+  <w:abstractNum w:abstractNumId="12" w15:restartNumberingAfterBreak="0">
     <w:nsid w:val="228875CF"/>
     <w:multiLevelType w:val="multilevel"/>
     <w:tmpl w:val="C3CE4186"/>
@@ -5696,7 +5863,7 @@
       </w:rPr>
     </w:lvl>
   </w:abstractNum>
-  <w:abstractNum w:abstractNumId="12" w15:restartNumberingAfterBreak="0">
+  <w:abstractNum w:abstractNumId="13" w15:restartNumberingAfterBreak="0">
     <w:nsid w:val="2720347E"/>
     <w:multiLevelType w:val="hybridMultilevel"/>
     <w:tmpl w:val="03E47DCA"/>
@@ -5782,7 +5949,7 @@
       </w:pPr>
     </w:lvl>
   </w:abstractNum>
-  <w:abstractNum w:abstractNumId="13" w15:restartNumberingAfterBreak="0">
+  <w:abstractNum w:abstractNumId="14" w15:restartNumberingAfterBreak="0">
     <w:nsid w:val="2E6B73C4"/>
     <w:multiLevelType w:val="multilevel"/>
     <w:tmpl w:val="6070080A"/>
@@ -5872,7 +6039,7 @@
       </w:pPr>
     </w:lvl>
   </w:abstractNum>
-  <w:abstractNum w:abstractNumId="14" w15:restartNumberingAfterBreak="0">
+  <w:abstractNum w:abstractNumId="15" w15:restartNumberingAfterBreak="0">
     <w:nsid w:val="30350B0F"/>
     <w:multiLevelType w:val="multilevel"/>
     <w:tmpl w:val="C17A0AE0"/>
@@ -5959,7 +6126,7 @@
       </w:pPr>
     </w:lvl>
   </w:abstractNum>
-  <w:abstractNum w:abstractNumId="15" w15:restartNumberingAfterBreak="0">
+  <w:abstractNum w:abstractNumId="16" w15:restartNumberingAfterBreak="0">
     <w:nsid w:val="34CA5527"/>
     <w:multiLevelType w:val="hybridMultilevel"/>
     <w:tmpl w:val="4FCE0D60"/>
@@ -6071,7 +6238,96 @@
       </w:rPr>
     </w:lvl>
   </w:abstractNum>
-  <w:abstractNum w:abstractNumId="16" w15:restartNumberingAfterBreak="0">
+  <w:abstractNum w:abstractNumId="17" w15:restartNumberingAfterBreak="0">
+    <w:nsid w:val="3B1A24C7"/>
+    <w:multiLevelType w:val="hybridMultilevel"/>
+    <w:tmpl w:val="FBA45FFA"/>
+    <w:lvl w:ilvl="0" w:tplc="5406002C">
+      <w:start w:val="1"/>
+      <w:numFmt w:val="decimal"/>
+      <w:lvlText w:val="(%1)"/>
+      <w:lvlJc w:val="left"/>
+      <w:pPr>
+        <w:ind w:left="1770" w:hanging="360"/>
+      </w:pPr>
+      <w:rPr>
+        <w:rFonts w:hint="default"/>
+      </w:rPr>
+    </w:lvl>
+    <w:lvl w:ilvl="1" w:tplc="04070019" w:tentative="1">
+      <w:start w:val="1"/>
+      <w:numFmt w:val="lowerLetter"/>
+      <w:lvlText w:val="%2."/>
+      <w:lvlJc w:val="left"/>
+      <w:pPr>
+        <w:ind w:left="2490" w:hanging="360"/>
+      </w:pPr>
+    </w:lvl>
+    <w:lvl w:ilvl="2" w:tplc="0407001B" w:tentative="1">
+      <w:start w:val="1"/>
+      <w:numFmt w:val="lowerRoman"/>
+      <w:lvlText w:val="%3."/>
+      <w:lvlJc w:val="right"/>
+      <w:pPr>
+        <w:ind w:left="3210" w:hanging="180"/>
+      </w:pPr>
+    </w:lvl>
+    <w:lvl w:ilvl="3" w:tplc="0407000F" w:tentative="1">
+      <w:start w:val="1"/>
+      <w:numFmt w:val="decimal"/>
+      <w:lvlText w:val="%4."/>
+      <w:lvlJc w:val="left"/>
+      <w:pPr>
+        <w:ind w:left="3930" w:hanging="360"/>
+      </w:pPr>
+    </w:lvl>
+    <w:lvl w:ilvl="4" w:tplc="04070019" w:tentative="1">
+      <w:start w:val="1"/>
+      <w:numFmt w:val="lowerLetter"/>
+      <w:lvlText w:val="%5."/>
+      <w:lvlJc w:val="left"/>
+      <w:pPr>
+        <w:ind w:left="4650" w:hanging="360"/>
+      </w:pPr>
+    </w:lvl>
+    <w:lvl w:ilvl="5" w:tplc="0407001B" w:tentative="1">
+      <w:start w:val="1"/>
+      <w:numFmt w:val="lowerRoman"/>
+      <w:lvlText w:val="%6."/>
+      <w:lvlJc w:val="right"/>
+      <w:pPr>
+        <w:ind w:left="5370" w:hanging="180"/>
+      </w:pPr>
+    </w:lvl>
+    <w:lvl w:ilvl="6" w:tplc="0407000F" w:tentative="1">
+      <w:start w:val="1"/>
+      <w:numFmt w:val="decimal"/>
+      <w:lvlText w:val="%7."/>
+      <w:lvlJc w:val="left"/>
+      <w:pPr>
+        <w:ind w:left="6090" w:hanging="360"/>
+      </w:pPr>
+    </w:lvl>
+    <w:lvl w:ilvl="7" w:tplc="04070019" w:tentative="1">
+      <w:start w:val="1"/>
+      <w:numFmt w:val="lowerLetter"/>
+      <w:lvlText w:val="%8."/>
+      <w:lvlJc w:val="left"/>
+      <w:pPr>
+        <w:ind w:left="6810" w:hanging="360"/>
+      </w:pPr>
+    </w:lvl>
+    <w:lvl w:ilvl="8" w:tplc="0407001B" w:tentative="1">
+      <w:start w:val="1"/>
+      <w:numFmt w:val="lowerRoman"/>
+      <w:lvlText w:val="%9."/>
+      <w:lvlJc w:val="right"/>
+      <w:pPr>
+        <w:ind w:left="7530" w:hanging="180"/>
+      </w:pPr>
+    </w:lvl>
+  </w:abstractNum>
+  <w:abstractNum w:abstractNumId="18" w15:restartNumberingAfterBreak="0">
     <w:nsid w:val="3C24719D"/>
     <w:multiLevelType w:val="multilevel"/>
     <w:tmpl w:val="792AA292"/>
@@ -6157,7 +6413,7 @@
       </w:pPr>
     </w:lvl>
   </w:abstractNum>
-  <w:abstractNum w:abstractNumId="17" w15:restartNumberingAfterBreak="0">
+  <w:abstractNum w:abstractNumId="19" w15:restartNumberingAfterBreak="0">
     <w:nsid w:val="4201710E"/>
     <w:multiLevelType w:val="multilevel"/>
     <w:tmpl w:val="08DEA35E"/>
@@ -6244,7 +6500,7 @@
       </w:pPr>
     </w:lvl>
   </w:abstractNum>
-  <w:abstractNum w:abstractNumId="18" w15:restartNumberingAfterBreak="0">
+  <w:abstractNum w:abstractNumId="20" w15:restartNumberingAfterBreak="0">
     <w:nsid w:val="434F6221"/>
     <w:multiLevelType w:val="multilevel"/>
     <w:tmpl w:val="8E0E3272"/>
@@ -6333,7 +6589,7 @@
       </w:pPr>
     </w:lvl>
   </w:abstractNum>
-  <w:abstractNum w:abstractNumId="19" w15:restartNumberingAfterBreak="0">
+  <w:abstractNum w:abstractNumId="21" w15:restartNumberingAfterBreak="0">
     <w:nsid w:val="47070FC0"/>
     <w:multiLevelType w:val="multilevel"/>
     <w:tmpl w:val="E74CCF92"/>
@@ -6422,7 +6678,7 @@
       </w:pPr>
     </w:lvl>
   </w:abstractNum>
-  <w:abstractNum w:abstractNumId="20" w15:restartNumberingAfterBreak="0">
+  <w:abstractNum w:abstractNumId="22" w15:restartNumberingAfterBreak="0">
     <w:nsid w:val="47165B37"/>
     <w:multiLevelType w:val="multilevel"/>
     <w:tmpl w:val="E4308EBA"/>
@@ -6511,7 +6767,7 @@
       </w:pPr>
     </w:lvl>
   </w:abstractNum>
-  <w:abstractNum w:abstractNumId="21" w15:restartNumberingAfterBreak="0">
+  <w:abstractNum w:abstractNumId="23" w15:restartNumberingAfterBreak="0">
     <w:nsid w:val="4A346FFE"/>
     <w:multiLevelType w:val="hybridMultilevel"/>
     <w:tmpl w:val="7D3CFA1E"/>
@@ -6597,7 +6853,7 @@
       </w:pPr>
     </w:lvl>
   </w:abstractNum>
-  <w:abstractNum w:abstractNumId="22" w15:restartNumberingAfterBreak="0">
+  <w:abstractNum w:abstractNumId="24" w15:restartNumberingAfterBreak="0">
     <w:nsid w:val="4DC53611"/>
     <w:multiLevelType w:val="multilevel"/>
     <w:tmpl w:val="D6B6BE6E"/>
@@ -6684,7 +6940,7 @@
       </w:pPr>
     </w:lvl>
   </w:abstractNum>
-  <w:abstractNum w:abstractNumId="23" w15:restartNumberingAfterBreak="0">
+  <w:abstractNum w:abstractNumId="25" w15:restartNumberingAfterBreak="0">
     <w:nsid w:val="50051E1F"/>
     <w:multiLevelType w:val="multilevel"/>
     <w:tmpl w:val="792AA292"/>
@@ -6771,7 +7027,7 @@
       </w:pPr>
     </w:lvl>
   </w:abstractNum>
-  <w:abstractNum w:abstractNumId="24" w15:restartNumberingAfterBreak="0">
+  <w:abstractNum w:abstractNumId="26" w15:restartNumberingAfterBreak="0">
     <w:nsid w:val="504E150C"/>
     <w:multiLevelType w:val="hybridMultilevel"/>
     <w:tmpl w:val="5DE230A0"/>
@@ -6857,7 +7113,7 @@
       </w:pPr>
     </w:lvl>
   </w:abstractNum>
-  <w:abstractNum w:abstractNumId="25" w15:restartNumberingAfterBreak="0">
+  <w:abstractNum w:abstractNumId="27" w15:restartNumberingAfterBreak="0">
     <w:nsid w:val="539303D3"/>
     <w:multiLevelType w:val="multilevel"/>
     <w:tmpl w:val="D3A03BBA"/>
@@ -6963,7 +7219,7 @@
       </w:rPr>
     </w:lvl>
   </w:abstractNum>
-  <w:abstractNum w:abstractNumId="26" w15:restartNumberingAfterBreak="0">
+  <w:abstractNum w:abstractNumId="28" w15:restartNumberingAfterBreak="0">
     <w:nsid w:val="53E66045"/>
     <w:multiLevelType w:val="hybridMultilevel"/>
     <w:tmpl w:val="4BFA358C"/>
@@ -7064,7 +7320,7 @@
       </w:pPr>
     </w:lvl>
   </w:abstractNum>
-  <w:abstractNum w:abstractNumId="27" w15:restartNumberingAfterBreak="0">
+  <w:abstractNum w:abstractNumId="29" w15:restartNumberingAfterBreak="0">
     <w:nsid w:val="5ADF776F"/>
     <w:multiLevelType w:val="hybridMultilevel"/>
     <w:tmpl w:val="BF304038"/>
@@ -7153,7 +7409,7 @@
       </w:pPr>
     </w:lvl>
   </w:abstractNum>
-  <w:abstractNum w:abstractNumId="28" w15:restartNumberingAfterBreak="0">
+  <w:abstractNum w:abstractNumId="30" w15:restartNumberingAfterBreak="0">
     <w:nsid w:val="5CDB0528"/>
     <w:multiLevelType w:val="multilevel"/>
     <w:tmpl w:val="08E817F4"/>
@@ -7242,7 +7498,7 @@
       </w:pPr>
     </w:lvl>
   </w:abstractNum>
-  <w:abstractNum w:abstractNumId="29" w15:restartNumberingAfterBreak="0">
+  <w:abstractNum w:abstractNumId="31" w15:restartNumberingAfterBreak="0">
     <w:nsid w:val="63EF2306"/>
     <w:multiLevelType w:val="multilevel"/>
     <w:tmpl w:val="AC9C665E"/>
@@ -7329,7 +7585,7 @@
       </w:pPr>
     </w:lvl>
   </w:abstractNum>
-  <w:abstractNum w:abstractNumId="30" w15:restartNumberingAfterBreak="0">
+  <w:abstractNum w:abstractNumId="32" w15:restartNumberingAfterBreak="0">
     <w:nsid w:val="6E9A6029"/>
     <w:multiLevelType w:val="multilevel"/>
     <w:tmpl w:val="9DA2F57C"/>
@@ -7416,7 +7672,7 @@
       </w:pPr>
     </w:lvl>
   </w:abstractNum>
-  <w:abstractNum w:abstractNumId="31" w15:restartNumberingAfterBreak="0">
+  <w:abstractNum w:abstractNumId="33" w15:restartNumberingAfterBreak="0">
     <w:nsid w:val="6FE45522"/>
     <w:multiLevelType w:val="multilevel"/>
     <w:tmpl w:val="987C3C8E"/>
@@ -7503,7 +7759,7 @@
       </w:pPr>
     </w:lvl>
   </w:abstractNum>
-  <w:abstractNum w:abstractNumId="32" w15:restartNumberingAfterBreak="0">
+  <w:abstractNum w:abstractNumId="34" w15:restartNumberingAfterBreak="0">
     <w:nsid w:val="780F2E8E"/>
     <w:multiLevelType w:val="multilevel"/>
     <w:tmpl w:val="8CC625D0"/>
@@ -7590,7 +7846,7 @@
       </w:pPr>
     </w:lvl>
   </w:abstractNum>
-  <w:abstractNum w:abstractNumId="33" w15:restartNumberingAfterBreak="0">
+  <w:abstractNum w:abstractNumId="35" w15:restartNumberingAfterBreak="0">
     <w:nsid w:val="79B56E6A"/>
     <w:multiLevelType w:val="multilevel"/>
     <w:tmpl w:val="5E80BE5A"/>
@@ -7677,7 +7933,7 @@
       </w:pPr>
     </w:lvl>
   </w:abstractNum>
-  <w:abstractNum w:abstractNumId="34" w15:restartNumberingAfterBreak="0">
+  <w:abstractNum w:abstractNumId="36" w15:restartNumberingAfterBreak="0">
     <w:nsid w:val="7FBA4BD7"/>
     <w:multiLevelType w:val="multilevel"/>
     <w:tmpl w:val="7B26C0BC"/>
@@ -7767,103 +8023,103 @@
     </w:lvl>
   </w:abstractNum>
   <w:num w:numId="1">
-    <w:abstractNumId w:val="28"/>
+    <w:abstractNumId w:val="30"/>
   </w:num>
   <w:num w:numId="2">
     <w:abstractNumId w:val="8"/>
   </w:num>
   <w:num w:numId="3">
-    <w:abstractNumId w:val="14"/>
+    <w:abstractNumId w:val="15"/>
   </w:num>
   <w:num w:numId="4">
-    <w:abstractNumId w:val="23"/>
+    <w:abstractNumId w:val="25"/>
   </w:num>
   <w:num w:numId="5">
-    <w:abstractNumId w:val="11"/>
+    <w:abstractNumId w:val="12"/>
   </w:num>
   <w:num w:numId="6">
     <w:abstractNumId w:val="3"/>
   </w:num>
   <w:num w:numId="7">
+    <w:abstractNumId w:val="34"/>
+  </w:num>
+  <w:num w:numId="8">
+    <w:abstractNumId w:val="33"/>
+  </w:num>
+  <w:num w:numId="9">
+    <w:abstractNumId w:val="27"/>
+  </w:num>
+  <w:num w:numId="10">
     <w:abstractNumId w:val="32"/>
   </w:num>
-  <w:num w:numId="8">
-    <w:abstractNumId w:val="31"/>
-  </w:num>
-  <w:num w:numId="9">
-    <w:abstractNumId w:val="25"/>
-  </w:num>
-  <w:num w:numId="10">
-    <w:abstractNumId w:val="30"/>
-  </w:num>
   <w:num w:numId="11">
-    <w:abstractNumId w:val="13"/>
+    <w:abstractNumId w:val="14"/>
   </w:num>
   <w:num w:numId="12">
     <w:abstractNumId w:val="4"/>
   </w:num>
   <w:num w:numId="13">
-    <w:abstractNumId w:val="22"/>
+    <w:abstractNumId w:val="24"/>
   </w:num>
   <w:num w:numId="14">
     <w:abstractNumId w:val="2"/>
   </w:num>
   <w:num w:numId="15">
+    <w:abstractNumId w:val="21"/>
+  </w:num>
+  <w:num w:numId="16">
+    <w:abstractNumId w:val="31"/>
+  </w:num>
+  <w:num w:numId="17">
     <w:abstractNumId w:val="19"/>
   </w:num>
-  <w:num w:numId="16">
-    <w:abstractNumId w:val="29"/>
-  </w:num>
-  <w:num w:numId="17">
-    <w:abstractNumId w:val="17"/>
-  </w:num>
   <w:num w:numId="18">
-    <w:abstractNumId w:val="33"/>
+    <w:abstractNumId w:val="35"/>
   </w:num>
   <w:num w:numId="19">
     <w:abstractNumId w:val="1"/>
   </w:num>
   <w:num w:numId="20">
-    <w:abstractNumId w:val="18"/>
+    <w:abstractNumId w:val="20"/>
   </w:num>
   <w:num w:numId="21">
     <w:abstractNumId w:val="1"/>
   </w:num>
   <w:num w:numId="22">
-    <w:abstractNumId w:val="32"/>
+    <w:abstractNumId w:val="34"/>
     <w:lvlOverride w:ilvl="0">
       <w:startOverride w:val="1"/>
     </w:lvlOverride>
   </w:num>
   <w:num w:numId="23">
-    <w:abstractNumId w:val="17"/>
+    <w:abstractNumId w:val="19"/>
     <w:lvlOverride w:ilvl="0">
       <w:startOverride w:val="1"/>
     </w:lvlOverride>
   </w:num>
   <w:num w:numId="24">
-    <w:abstractNumId w:val="23"/>
+    <w:abstractNumId w:val="25"/>
     <w:lvlOverride w:ilvl="0">
       <w:startOverride w:val="1"/>
     </w:lvlOverride>
   </w:num>
   <w:num w:numId="25">
-    <w:abstractNumId w:val="29"/>
+    <w:abstractNumId w:val="31"/>
     <w:lvlOverride w:ilvl="0">
       <w:startOverride w:val="1"/>
     </w:lvlOverride>
   </w:num>
   <w:num w:numId="26">
-    <w:abstractNumId w:val="25"/>
+    <w:abstractNumId w:val="27"/>
   </w:num>
   <w:num w:numId="27">
-    <w:abstractNumId w:val="31"/>
+    <w:abstractNumId w:val="33"/>
     <w:lvlOverride w:ilvl="0">
       <w:startOverride w:val="1"/>
     </w:lvlOverride>
   </w:num>
   <w:num w:numId="28">
-    <w:abstractNumId w:val="13"/>
+    <w:abstractNumId w:val="14"/>
     <w:lvlOverride w:ilvl="0">
       <w:startOverride w:val="1"/>
     </w:lvlOverride>
@@ -7875,28 +8131,28 @@
     </w:lvlOverride>
   </w:num>
   <w:num w:numId="30">
-    <w:abstractNumId w:val="30"/>
+    <w:abstractNumId w:val="32"/>
     <w:lvlOverride w:ilvl="0">
       <w:startOverride w:val="1"/>
     </w:lvlOverride>
   </w:num>
   <w:num w:numId="31">
-    <w:abstractNumId w:val="12"/>
+    <w:abstractNumId w:val="13"/>
   </w:num>
   <w:num w:numId="32">
     <w:abstractNumId w:val="5"/>
   </w:num>
   <w:num w:numId="33">
-    <w:abstractNumId w:val="21"/>
+    <w:abstractNumId w:val="23"/>
   </w:num>
   <w:num w:numId="34">
-    <w:abstractNumId w:val="15"/>
+    <w:abstractNumId w:val="16"/>
   </w:num>
   <w:num w:numId="35">
-    <w:abstractNumId w:val="26"/>
+    <w:abstractNumId w:val="28"/>
   </w:num>
   <w:num w:numId="36">
-    <w:abstractNumId w:val="24"/>
+    <w:abstractNumId w:val="26"/>
   </w:num>
   <w:num w:numId="37">
     <w:abstractNumId w:val="7"/>
@@ -7905,25 +8161,31 @@
     <w:abstractNumId w:val="0"/>
   </w:num>
   <w:num w:numId="39">
-    <w:abstractNumId w:val="27"/>
+    <w:abstractNumId w:val="29"/>
   </w:num>
   <w:num w:numId="40">
-    <w:abstractNumId w:val="16"/>
+    <w:abstractNumId w:val="18"/>
   </w:num>
   <w:num w:numId="41">
-    <w:abstractNumId w:val="34"/>
+    <w:abstractNumId w:val="36"/>
   </w:num>
   <w:num w:numId="42">
     <w:abstractNumId w:val="6"/>
   </w:num>
   <w:num w:numId="43">
-    <w:abstractNumId w:val="20"/>
+    <w:abstractNumId w:val="22"/>
   </w:num>
   <w:num w:numId="44">
     <w:abstractNumId w:val="10"/>
   </w:num>
   <w:num w:numId="45">
     <w:abstractNumId w:val="9"/>
+  </w:num>
+  <w:num w:numId="46">
+    <w:abstractNumId w:val="17"/>
+  </w:num>
+  <w:num w:numId="47">
+    <w:abstractNumId w:val="11"/>
   </w:num>
 </w:numbering>
 </file>

</xml_diff>

<commit_message>
Aufgabe 4 update Freitag Nachmittag 16:37h
</commit_message>
<xml_diff>
--- a/Termin4/AD_Team03_Gruppe02_Aufgabe4.docx
+++ b/Termin4/AD_Team03_Gruppe02_Aufgabe4.docx
@@ -1796,7 +1796,19 @@
         <w:rPr>
           <w:lang w:val="en-US"/>
         </w:rPr>
-        <w:t xml:space="preserve">(k) = (h(k) + </w:t>
+        <w:t xml:space="preserve">(k) = (h(k) </w:t>
+      </w:r>
+      <w:r>
+        <w:rPr>
+          <w:lang w:val="en-US"/>
+        </w:rPr>
+        <w:t>-</w:t>
+      </w:r>
+      <w:r>
+        <w:rPr>
+          <w:lang w:val="en-US"/>
+        </w:rPr>
+        <w:t xml:space="preserve"> </w:t>
       </w:r>
       <w:r>
         <w:rPr>
@@ -1913,7 +1925,13 @@
         <w:t>j</w:t>
       </w:r>
       <w:r>
-        <w:t xml:space="preserve">(k) = (h(k) + s(j,k)) mod m mit </w:t>
+        <w:t xml:space="preserve">(k) = (h(k) </w:t>
+      </w:r>
+      <w:r>
+        <w:t>-</w:t>
+      </w:r>
+      <w:r>
+        <w:t xml:space="preserve"> s(j,k)) mod m mit </w:t>
       </w:r>
       <w:r>
         <w:rPr>
@@ -2024,6 +2042,8 @@
       <w:r>
         <w:t>4</w:t>
       </w:r>
+      <w:bookmarkStart w:id="6" w:name="_GoBack"/>
+      <w:bookmarkEnd w:id="6"/>
       <w:r>
         <w:br/>
       </w:r>
@@ -2195,8 +2215,6 @@
         <w:br/>
         <w:t>m’ = m - 2</w:t>
       </w:r>
-      <w:bookmarkStart w:id="6" w:name="_GoBack"/>
-      <w:bookmarkEnd w:id="6"/>
     </w:p>
     <w:p>
       <w:r>

</xml_diff>